<commit_message>
Create presentation and add more to paper
</commit_message>
<xml_diff>
--- a/Documents/ProjectPaper.docx
+++ b/Documents/ProjectPaper.docx
@@ -2,6 +2,8 @@
 <file path=word/document.xml><?xml version="1.0" encoding="utf-8"?>
 <w:document xmlns:wpc="http://schemas.microsoft.com/office/word/2010/wordprocessingCanvas" xmlns:mc="http://schemas.openxmlformats.org/markup-compatibility/2006" xmlns:o="urn:schemas-microsoft-com:office:office" xmlns:r="http://schemas.openxmlformats.org/officeDocument/2006/relationships" xmlns:m="http://schemas.openxmlformats.org/officeDocument/2006/math" xmlns:v="urn:schemas-microsoft-com:vml" xmlns:wp14="http://schemas.microsoft.com/office/word/2010/wordprocessingDrawing" xmlns:wp="http://schemas.openxmlformats.org/drawingml/2006/wordprocessingDrawing" xmlns:w10="urn:schemas-microsoft-com:office:word" xmlns:w="http://schemas.openxmlformats.org/wordprocessingml/2006/main" xmlns:w14="http://schemas.microsoft.com/office/word/2010/wordml" xmlns:wpg="http://schemas.microsoft.com/office/word/2010/wordprocessingGroup" xmlns:wpi="http://schemas.microsoft.com/office/word/2010/wordprocessingInk" xmlns:wne="http://schemas.microsoft.com/office/word/2006/wordml" xmlns:wps="http://schemas.microsoft.com/office/word/2010/wordprocessingShape" mc:Ignorable="w14 wp14">
   <w:body>
+    <w:bookmarkStart w:id="0" w:name="_GoBack" w:displacedByCustomXml="next"/>
+    <w:bookmarkEnd w:id="0" w:displacedByCustomXml="next"/>
     <w:sdt>
       <w:sdtPr>
         <w:rPr>
@@ -41,7 +43,7 @@
             <mc:AlternateContent>
               <mc:Choice Requires="wps">
                 <w:drawing>
-                  <wp:anchor distT="0" distB="0" distL="114300" distR="114300" simplePos="0" relativeHeight="251659264" behindDoc="0" locked="0" layoutInCell="0" allowOverlap="1" wp14:anchorId="6DB1566F" wp14:editId="474DCAA6">
+                  <wp:anchor distT="0" distB="0" distL="114300" distR="114300" simplePos="0" relativeHeight="251659264" behindDoc="0" locked="0" layoutInCell="0" allowOverlap="1" wp14:anchorId="78D048BE" wp14:editId="6983A3FF">
                     <wp:simplePos x="0" y="0"/>
                     <wp:positionH relativeFrom="page">
                       <wp:align>center</wp:align>
@@ -114,7 +116,7 @@
             <mc:AlternateContent>
               <mc:Choice Requires="wps">
                 <w:drawing>
-                  <wp:anchor distT="0" distB="0" distL="114300" distR="114300" simplePos="0" relativeHeight="251662336" behindDoc="0" locked="0" layoutInCell="0" allowOverlap="1" wp14:anchorId="0E64128E" wp14:editId="302899AB">
+                  <wp:anchor distT="0" distB="0" distL="114300" distR="114300" simplePos="0" relativeHeight="251662336" behindDoc="0" locked="0" layoutInCell="0" allowOverlap="1" wp14:anchorId="7A375AF4" wp14:editId="38A9435E">
                     <wp:simplePos x="0" y="0"/>
                     <wp:positionH relativeFrom="leftMargin">
                       <wp:align>center</wp:align>
@@ -187,7 +189,7 @@
             <mc:AlternateContent>
               <mc:Choice Requires="wps">
                 <w:drawing>
-                  <wp:anchor distT="0" distB="0" distL="114300" distR="114300" simplePos="0" relativeHeight="251661312" behindDoc="0" locked="0" layoutInCell="0" allowOverlap="1" wp14:anchorId="209C04EC" wp14:editId="1C75965F">
+                  <wp:anchor distT="0" distB="0" distL="114300" distR="114300" simplePos="0" relativeHeight="251661312" behindDoc="0" locked="0" layoutInCell="0" allowOverlap="1" wp14:anchorId="508A493C" wp14:editId="642865B3">
                     <wp:simplePos x="0" y="0"/>
                     <wp:positionH relativeFrom="rightMargin">
                       <wp:align>center</wp:align>
@@ -260,7 +262,7 @@
             <mc:AlternateContent>
               <mc:Choice Requires="wps">
                 <w:drawing>
-                  <wp:anchor distT="0" distB="0" distL="114300" distR="114300" simplePos="0" relativeHeight="251660288" behindDoc="0" locked="0" layoutInCell="0" allowOverlap="1" wp14:anchorId="66167CAC" wp14:editId="07B9BB3D">
+                  <wp:anchor distT="0" distB="0" distL="114300" distR="114300" simplePos="0" relativeHeight="251660288" behindDoc="0" locked="0" layoutInCell="0" allowOverlap="1" wp14:anchorId="7CD27B3C" wp14:editId="31CEACA0">
                     <wp:simplePos x="0" y="0"/>
                     <wp:positionH relativeFrom="page">
                       <wp:align>center</wp:align>
@@ -335,9 +337,6 @@
             </w:rPr>
             <w:alias w:val="Title"/>
             <w:id w:val="14700071"/>
-            <w:placeholder>
-              <w:docPart w:val="9020AACC20AD43EAA30F6171F3BD79EA"/>
-            </w:placeholder>
             <w:dataBinding w:prefixMappings="xmlns:ns0='http://schemas.openxmlformats.org/package/2006/metadata/core-properties' xmlns:ns1='http://purl.org/dc/elements/1.1/'" w:xpath="/ns0:coreProperties[1]/ns1:title[1]" w:storeItemID="{6C3C8BC8-F283-45AE-878A-BAB7291924A1}"/>
             <w:text/>
           </w:sdtPr>
@@ -372,9 +371,6 @@
             </w:rPr>
             <w:alias w:val="Subtitle"/>
             <w:id w:val="14700077"/>
-            <w:placeholder>
-              <w:docPart w:val="BDD000D99BA642D083CF65DE66D2BEE2"/>
-            </w:placeholder>
             <w:dataBinding w:prefixMappings="xmlns:ns0='http://schemas.openxmlformats.org/package/2006/metadata/core-properties' xmlns:ns1='http://purl.org/dc/elements/1.1/'" w:xpath="/ns0:coreProperties[1]/ns1:subject[1]" w:storeItemID="{6C3C8BC8-F283-45AE-878A-BAB7291924A1}"/>
             <w:text/>
           </w:sdtPr>
@@ -424,6 +420,7 @@
           <w:sdtPr>
             <w:alias w:val="Date"/>
             <w:id w:val="14700083"/>
+            <w:showingPlcHdr/>
             <w:dataBinding w:prefixMappings="xmlns:ns0='http://schemas.microsoft.com/office/2006/coverPageProps'" w:xpath="/ns0:CoverPageProperties[1]/ns0:PublishDate[1]" w:storeItemID="{55AF091B-3C7A-41E3-B477-F2FDAA23CFDA}"/>
             <w:date w:fullDate="2013-05-03T00:00:00Z">
               <w:dateFormat w:val="M/d/yyyy"/>
@@ -439,7 +436,7 @@
                 <w:pStyle w:val="NoSpacing"/>
               </w:pPr>
               <w:r>
-                <w:t>5/3/2013</w:t>
+                <w:t xml:space="preserve">     </w:t>
               </w:r>
             </w:p>
           </w:sdtContent>
@@ -448,6 +445,24 @@
           <w:pPr>
             <w:pStyle w:val="NoSpacing"/>
           </w:pPr>
+          <w:r>
+            <w:fldChar w:fldCharType="begin"/>
+          </w:r>
+          <w:r>
+            <w:instrText xml:space="preserve"> DATE  \@ "MMMM d, yyyy" </w:instrText>
+          </w:r>
+          <w:r>
+            <w:fldChar w:fldCharType="separate"/>
+          </w:r>
+          <w:r>
+            <w:rPr>
+              <w:noProof/>
+            </w:rPr>
+            <w:t>May 12, 2013</w:t>
+          </w:r>
+          <w:r>
+            <w:fldChar w:fldCharType="end"/>
+          </w:r>
         </w:p>
         <w:sdt>
           <w:sdtPr>
@@ -536,7 +551,7 @@
           <w:r>
             <w:fldChar w:fldCharType="separate"/>
           </w:r>
-          <w:hyperlink w:anchor="_Toc355440563" w:history="1">
+          <w:hyperlink w:anchor="_Toc356153834" w:history="1">
             <w:r>
               <w:rPr>
                 <w:rStyle w:val="Hyperlink"/>
@@ -564,7 +579,7 @@
                 <w:noProof/>
                 <w:webHidden/>
               </w:rPr>
-              <w:instrText xml:space="preserve"> PAGEREF _Toc355440563 \h </w:instrText>
+              <w:instrText xml:space="preserve"> PAGEREF _Toc356153834 \h </w:instrText>
             </w:r>
             <w:r>
               <w:rPr>
@@ -584,7 +599,7 @@
                 <w:noProof/>
                 <w:webHidden/>
               </w:rPr>
-              <w:t>2</w:t>
+              <w:t>3</w:t>
             </w:r>
             <w:r>
               <w:rPr>
@@ -606,7 +621,7 @@
               <w:noProof/>
             </w:rPr>
           </w:pPr>
-          <w:hyperlink w:anchor="_Toc355440564" w:history="1">
+          <w:hyperlink w:anchor="_Toc356153835" w:history="1">
             <w:r>
               <w:rPr>
                 <w:rStyle w:val="Hyperlink"/>
@@ -633,7 +648,7 @@
                 <w:noProof/>
                 <w:webHidden/>
               </w:rPr>
-              <w:instrText xml:space="preserve"> PAGEREF _Toc355440564 \h </w:instrText>
+              <w:instrText xml:space="preserve"> PAGEREF _Toc356153835 \h </w:instrText>
             </w:r>
             <w:r>
               <w:rPr>
@@ -653,7 +668,7 @@
                 <w:noProof/>
                 <w:webHidden/>
               </w:rPr>
-              <w:t>2</w:t>
+              <w:t>3</w:t>
             </w:r>
             <w:r>
               <w:rPr>
@@ -675,7 +690,7 @@
               <w:noProof/>
             </w:rPr>
           </w:pPr>
-          <w:hyperlink w:anchor="_Toc355440565" w:history="1">
+          <w:hyperlink w:anchor="_Toc356153836" w:history="1">
             <w:r>
               <w:rPr>
                 <w:rStyle w:val="Hyperlink"/>
@@ -702,7 +717,7 @@
                 <w:noProof/>
                 <w:webHidden/>
               </w:rPr>
-              <w:instrText xml:space="preserve"> PAGEREF _Toc355440565 \h </w:instrText>
+              <w:instrText xml:space="preserve"> PAGEREF _Toc356153836 \h </w:instrText>
             </w:r>
             <w:r>
               <w:rPr>
@@ -722,7 +737,7 @@
                 <w:noProof/>
                 <w:webHidden/>
               </w:rPr>
-              <w:t>2</w:t>
+              <w:t>3</w:t>
             </w:r>
             <w:r>
               <w:rPr>
@@ -744,7 +759,7 @@
               <w:noProof/>
             </w:rPr>
           </w:pPr>
-          <w:hyperlink w:anchor="_Toc355440566" w:history="1">
+          <w:hyperlink w:anchor="_Toc356153837" w:history="1">
             <w:r>
               <w:rPr>
                 <w:rStyle w:val="Hyperlink"/>
@@ -771,7 +786,7 @@
                 <w:noProof/>
                 <w:webHidden/>
               </w:rPr>
-              <w:instrText xml:space="preserve"> PAGEREF _Toc355440566 \h </w:instrText>
+              <w:instrText xml:space="preserve"> PAGEREF _Toc356153837 \h </w:instrText>
             </w:r>
             <w:r>
               <w:rPr>
@@ -791,7 +806,7 @@
                 <w:noProof/>
                 <w:webHidden/>
               </w:rPr>
-              <w:t>2</w:t>
+              <w:t>4</w:t>
             </w:r>
             <w:r>
               <w:rPr>
@@ -813,7 +828,7 @@
               <w:noProof/>
             </w:rPr>
           </w:pPr>
-          <w:hyperlink w:anchor="_Toc355440567" w:history="1">
+          <w:hyperlink w:anchor="_Toc356153838" w:history="1">
             <w:r>
               <w:rPr>
                 <w:rStyle w:val="Hyperlink"/>
@@ -840,7 +855,7 @@
                 <w:noProof/>
                 <w:webHidden/>
               </w:rPr>
-              <w:instrText xml:space="preserve"> PAGEREF _Toc355440567 \h </w:instrText>
+              <w:instrText xml:space="preserve"> PAGEREF _Toc356153838 \h </w:instrText>
             </w:r>
             <w:r>
               <w:rPr>
@@ -860,7 +875,7 @@
                 <w:noProof/>
                 <w:webHidden/>
               </w:rPr>
-              <w:t>3</w:t>
+              <w:t>4</w:t>
             </w:r>
             <w:r>
               <w:rPr>
@@ -882,7 +897,7 @@
               <w:noProof/>
             </w:rPr>
           </w:pPr>
-          <w:hyperlink w:anchor="_Toc355440568" w:history="1">
+          <w:hyperlink w:anchor="_Toc356153839" w:history="1">
             <w:r>
               <w:rPr>
                 <w:rStyle w:val="Hyperlink"/>
@@ -910,7 +925,7 @@
                 <w:noProof/>
                 <w:webHidden/>
               </w:rPr>
-              <w:instrText xml:space="preserve"> PAGEREF _Toc355440568 \h </w:instrText>
+              <w:instrText xml:space="preserve"> PAGEREF _Toc356153839 \h </w:instrText>
             </w:r>
             <w:r>
               <w:rPr>
@@ -930,7 +945,7 @@
                 <w:noProof/>
                 <w:webHidden/>
               </w:rPr>
-              <w:t>4</w:t>
+              <w:t>5</w:t>
             </w:r>
             <w:r>
               <w:rPr>
@@ -952,7 +967,7 @@
               <w:noProof/>
             </w:rPr>
           </w:pPr>
-          <w:hyperlink w:anchor="_Toc355440569" w:history="1">
+          <w:hyperlink w:anchor="_Toc356153840" w:history="1">
             <w:r>
               <w:rPr>
                 <w:rStyle w:val="Hyperlink"/>
@@ -979,7 +994,7 @@
                 <w:noProof/>
                 <w:webHidden/>
               </w:rPr>
-              <w:instrText xml:space="preserve"> PAGEREF _Toc355440569 \h </w:instrText>
+              <w:instrText xml:space="preserve"> PAGEREF _Toc356153840 \h </w:instrText>
             </w:r>
             <w:r>
               <w:rPr>
@@ -999,7 +1014,7 @@
                 <w:noProof/>
                 <w:webHidden/>
               </w:rPr>
-              <w:t>4</w:t>
+              <w:t>5</w:t>
             </w:r>
             <w:r>
               <w:rPr>
@@ -1021,7 +1036,7 @@
               <w:noProof/>
             </w:rPr>
           </w:pPr>
-          <w:hyperlink w:anchor="_Toc355440570" w:history="1">
+          <w:hyperlink w:anchor="_Toc356153841" w:history="1">
             <w:r>
               <w:rPr>
                 <w:rStyle w:val="Hyperlink"/>
@@ -1048,7 +1063,7 @@
                 <w:noProof/>
                 <w:webHidden/>
               </w:rPr>
-              <w:instrText xml:space="preserve"> PAGEREF _Toc355440570 \h </w:instrText>
+              <w:instrText xml:space="preserve"> PAGEREF _Toc356153841 \h </w:instrText>
             </w:r>
             <w:r>
               <w:rPr>
@@ -1068,7 +1083,7 @@
                 <w:noProof/>
                 <w:webHidden/>
               </w:rPr>
-              <w:t>4</w:t>
+              <w:t>5</w:t>
             </w:r>
             <w:r>
               <w:rPr>
@@ -1090,7 +1105,7 @@
               <w:noProof/>
             </w:rPr>
           </w:pPr>
-          <w:hyperlink w:anchor="_Toc355440571" w:history="1">
+          <w:hyperlink w:anchor="_Toc356153842" w:history="1">
             <w:r>
               <w:rPr>
                 <w:rStyle w:val="Hyperlink"/>
@@ -1117,7 +1132,7 @@
                 <w:noProof/>
                 <w:webHidden/>
               </w:rPr>
-              <w:instrText xml:space="preserve"> PAGEREF _Toc355440571 \h </w:instrText>
+              <w:instrText xml:space="preserve"> PAGEREF _Toc356153842 \h </w:instrText>
             </w:r>
             <w:r>
               <w:rPr>
@@ -1137,7 +1152,7 @@
                 <w:noProof/>
                 <w:webHidden/>
               </w:rPr>
-              <w:t>4</w:t>
+              <w:t>5</w:t>
             </w:r>
             <w:r>
               <w:rPr>
@@ -1159,7 +1174,7 @@
               <w:noProof/>
             </w:rPr>
           </w:pPr>
-          <w:hyperlink w:anchor="_Toc355440572" w:history="1">
+          <w:hyperlink w:anchor="_Toc356153843" w:history="1">
             <w:r>
               <w:rPr>
                 <w:rStyle w:val="Hyperlink"/>
@@ -1186,7 +1201,7 @@
                 <w:noProof/>
                 <w:webHidden/>
               </w:rPr>
-              <w:instrText xml:space="preserve"> PAGEREF _Toc355440572 \h </w:instrText>
+              <w:instrText xml:space="preserve"> PAGEREF _Toc356153843 \h </w:instrText>
             </w:r>
             <w:r>
               <w:rPr>
@@ -1206,7 +1221,7 @@
                 <w:noProof/>
                 <w:webHidden/>
               </w:rPr>
-              <w:t>5</w:t>
+              <w:t>6</w:t>
             </w:r>
             <w:r>
               <w:rPr>
@@ -1228,7 +1243,7 @@
               <w:noProof/>
             </w:rPr>
           </w:pPr>
-          <w:hyperlink w:anchor="_Toc355440573" w:history="1">
+          <w:hyperlink w:anchor="_Toc356153844" w:history="1">
             <w:r>
               <w:rPr>
                 <w:rStyle w:val="Hyperlink"/>
@@ -1255,7 +1270,7 @@
                 <w:noProof/>
                 <w:webHidden/>
               </w:rPr>
-              <w:instrText xml:space="preserve"> PAGEREF _Toc355440573 \h </w:instrText>
+              <w:instrText xml:space="preserve"> PAGEREF _Toc356153844 \h </w:instrText>
             </w:r>
             <w:r>
               <w:rPr>
@@ -1275,7 +1290,7 @@
                 <w:noProof/>
                 <w:webHidden/>
               </w:rPr>
-              <w:t>6</w:t>
+              <w:t>7</w:t>
             </w:r>
             <w:r>
               <w:rPr>
@@ -1297,7 +1312,7 @@
               <w:noProof/>
             </w:rPr>
           </w:pPr>
-          <w:hyperlink w:anchor="_Toc355440574" w:history="1">
+          <w:hyperlink w:anchor="_Toc356153845" w:history="1">
             <w:r>
               <w:rPr>
                 <w:rStyle w:val="Hyperlink"/>
@@ -1324,7 +1339,7 @@
                 <w:noProof/>
                 <w:webHidden/>
               </w:rPr>
-              <w:instrText xml:space="preserve"> PAGEREF _Toc355440574 \h </w:instrText>
+              <w:instrText xml:space="preserve"> PAGEREF _Toc356153845 \h </w:instrText>
             </w:r>
             <w:r>
               <w:rPr>
@@ -1344,7 +1359,7 @@
                 <w:noProof/>
                 <w:webHidden/>
               </w:rPr>
-              <w:t>7</w:t>
+              <w:t>8</w:t>
             </w:r>
             <w:r>
               <w:rPr>
@@ -1366,7 +1381,7 @@
               <w:noProof/>
             </w:rPr>
           </w:pPr>
-          <w:hyperlink w:anchor="_Toc355440575" w:history="1">
+          <w:hyperlink w:anchor="_Toc356153846" w:history="1">
             <w:r>
               <w:rPr>
                 <w:rStyle w:val="Hyperlink"/>
@@ -1394,7 +1409,7 @@
                 <w:noProof/>
                 <w:webHidden/>
               </w:rPr>
-              <w:instrText xml:space="preserve"> PAGEREF _Toc355440575 \h </w:instrText>
+              <w:instrText xml:space="preserve"> PAGEREF _Toc356153846 \h </w:instrText>
             </w:r>
             <w:r>
               <w:rPr>
@@ -1414,7 +1429,7 @@
                 <w:noProof/>
                 <w:webHidden/>
               </w:rPr>
-              <w:t>8</w:t>
+              <w:t>9</w:t>
             </w:r>
             <w:r>
               <w:rPr>
@@ -1436,7 +1451,7 @@
               <w:noProof/>
             </w:rPr>
           </w:pPr>
-          <w:hyperlink w:anchor="_Toc355440576" w:history="1">
+          <w:hyperlink w:anchor="_Toc356153847" w:history="1">
             <w:r>
               <w:rPr>
                 <w:rStyle w:val="Hyperlink"/>
@@ -1463,7 +1478,7 @@
                 <w:noProof/>
                 <w:webHidden/>
               </w:rPr>
-              <w:instrText xml:space="preserve"> PAGEREF _Toc355440576 \h </w:instrText>
+              <w:instrText xml:space="preserve"> PAGEREF _Toc356153847 \h </w:instrText>
             </w:r>
             <w:r>
               <w:rPr>
@@ -1483,7 +1498,7 @@
                 <w:noProof/>
                 <w:webHidden/>
               </w:rPr>
-              <w:t>8</w:t>
+              <w:t>9</w:t>
             </w:r>
             <w:r>
               <w:rPr>
@@ -1505,7 +1520,7 @@
               <w:noProof/>
             </w:rPr>
           </w:pPr>
-          <w:hyperlink w:anchor="_Toc355440577" w:history="1">
+          <w:hyperlink w:anchor="_Toc356153848" w:history="1">
             <w:r>
               <w:rPr>
                 <w:rStyle w:val="Hyperlink"/>
@@ -1532,7 +1547,7 @@
                 <w:noProof/>
                 <w:webHidden/>
               </w:rPr>
-              <w:instrText xml:space="preserve"> PAGEREF _Toc355440577 \h </w:instrText>
+              <w:instrText xml:space="preserve"> PAGEREF _Toc356153848 \h </w:instrText>
             </w:r>
             <w:r>
               <w:rPr>
@@ -1552,7 +1567,7 @@
                 <w:noProof/>
                 <w:webHidden/>
               </w:rPr>
-              <w:t>9</w:t>
+              <w:t>10</w:t>
             </w:r>
             <w:r>
               <w:rPr>
@@ -1574,7 +1589,7 @@
               <w:noProof/>
             </w:rPr>
           </w:pPr>
-          <w:hyperlink w:anchor="_Toc355440578" w:history="1">
+          <w:hyperlink w:anchor="_Toc356153849" w:history="1">
             <w:r>
               <w:rPr>
                 <w:rStyle w:val="Hyperlink"/>
@@ -1602,7 +1617,7 @@
                 <w:noProof/>
                 <w:webHidden/>
               </w:rPr>
-              <w:instrText xml:space="preserve"> PAGEREF _Toc355440578 \h </w:instrText>
+              <w:instrText xml:space="preserve"> PAGEREF _Toc356153849 \h </w:instrText>
             </w:r>
             <w:r>
               <w:rPr>
@@ -1622,7 +1637,7 @@
                 <w:noProof/>
                 <w:webHidden/>
               </w:rPr>
-              <w:t>10</w:t>
+              <w:t>11</w:t>
             </w:r>
             <w:r>
               <w:rPr>
@@ -1644,7 +1659,7 @@
               <w:noProof/>
             </w:rPr>
           </w:pPr>
-          <w:hyperlink w:anchor="_Toc355440579" w:history="1">
+          <w:hyperlink w:anchor="_Toc356153850" w:history="1">
             <w:r>
               <w:rPr>
                 <w:rStyle w:val="Hyperlink"/>
@@ -1671,7 +1686,7 @@
                 <w:noProof/>
                 <w:webHidden/>
               </w:rPr>
-              <w:instrText xml:space="preserve"> PAGEREF _Toc355440579 \h </w:instrText>
+              <w:instrText xml:space="preserve"> PAGEREF _Toc356153850 \h </w:instrText>
             </w:r>
             <w:r>
               <w:rPr>
@@ -1691,7 +1706,7 @@
                 <w:noProof/>
                 <w:webHidden/>
               </w:rPr>
-              <w:t>10</w:t>
+              <w:t>11</w:t>
             </w:r>
             <w:r>
               <w:rPr>
@@ -1713,7 +1728,7 @@
               <w:noProof/>
             </w:rPr>
           </w:pPr>
-          <w:hyperlink w:anchor="_Toc355440580" w:history="1">
+          <w:hyperlink w:anchor="_Toc356153851" w:history="1">
             <w:r>
               <w:rPr>
                 <w:rStyle w:val="Hyperlink"/>
@@ -1741,7 +1756,7 @@
                 <w:noProof/>
                 <w:webHidden/>
               </w:rPr>
-              <w:instrText xml:space="preserve"> PAGEREF _Toc355440580 \h </w:instrText>
+              <w:instrText xml:space="preserve"> PAGEREF _Toc356153851 \h </w:instrText>
             </w:r>
             <w:r>
               <w:rPr>
@@ -1761,7 +1776,7 @@
                 <w:noProof/>
                 <w:webHidden/>
               </w:rPr>
-              <w:t>10</w:t>
+              <w:t>11</w:t>
             </w:r>
             <w:r>
               <w:rPr>
@@ -1783,7 +1798,7 @@
               <w:noProof/>
             </w:rPr>
           </w:pPr>
-          <w:hyperlink w:anchor="_Toc355440581" w:history="1">
+          <w:hyperlink w:anchor="_Toc356153852" w:history="1">
             <w:r>
               <w:rPr>
                 <w:rStyle w:val="Hyperlink"/>
@@ -1810,7 +1825,7 @@
                 <w:noProof/>
                 <w:webHidden/>
               </w:rPr>
-              <w:instrText xml:space="preserve"> PAGEREF _Toc355440581 \h </w:instrText>
+              <w:instrText xml:space="preserve"> PAGEREF _Toc356153852 \h </w:instrText>
             </w:r>
             <w:r>
               <w:rPr>
@@ -1830,7 +1845,7 @@
                 <w:noProof/>
                 <w:webHidden/>
               </w:rPr>
-              <w:t>10</w:t>
+              <w:t>11</w:t>
             </w:r>
             <w:r>
               <w:rPr>
@@ -1852,7 +1867,7 @@
               <w:noProof/>
             </w:rPr>
           </w:pPr>
-          <w:hyperlink w:anchor="_Toc355440582" w:history="1">
+          <w:hyperlink w:anchor="_Toc356153853" w:history="1">
             <w:r>
               <w:rPr>
                 <w:rStyle w:val="Hyperlink"/>
@@ -1880,7 +1895,7 @@
                 <w:noProof/>
                 <w:webHidden/>
               </w:rPr>
-              <w:instrText xml:space="preserve"> PAGEREF _Toc355440582 \h </w:instrText>
+              <w:instrText xml:space="preserve"> PAGEREF _Toc356153853 \h </w:instrText>
             </w:r>
             <w:r>
               <w:rPr>
@@ -1900,7 +1915,7 @@
                 <w:noProof/>
                 <w:webHidden/>
               </w:rPr>
-              <w:t>11</w:t>
+              <w:t>12</w:t>
             </w:r>
             <w:r>
               <w:rPr>
@@ -1922,7 +1937,7 @@
               <w:noProof/>
             </w:rPr>
           </w:pPr>
-          <w:hyperlink w:anchor="_Toc355440583" w:history="1">
+          <w:hyperlink w:anchor="_Toc356153854" w:history="1">
             <w:r>
               <w:rPr>
                 <w:rStyle w:val="Hyperlink"/>
@@ -1950,7 +1965,7 @@
                 <w:noProof/>
                 <w:webHidden/>
               </w:rPr>
-              <w:instrText xml:space="preserve"> PAGEREF _Toc355440583 \h </w:instrText>
+              <w:instrText xml:space="preserve"> PAGEREF _Toc356153854 \h </w:instrText>
             </w:r>
             <w:r>
               <w:rPr>
@@ -1970,7 +1985,7 @@
                 <w:noProof/>
                 <w:webHidden/>
               </w:rPr>
-              <w:t>11</w:t>
+              <w:t>12</w:t>
             </w:r>
             <w:r>
               <w:rPr>
@@ -1992,7 +2007,7 @@
               <w:noProof/>
             </w:rPr>
           </w:pPr>
-          <w:hyperlink w:anchor="_Toc355440584" w:history="1">
+          <w:hyperlink w:anchor="_Toc356153855" w:history="1">
             <w:r>
               <w:rPr>
                 <w:rStyle w:val="Hyperlink"/>
@@ -2019,7 +2034,7 @@
                 <w:noProof/>
                 <w:webHidden/>
               </w:rPr>
-              <w:instrText xml:space="preserve"> PAGEREF _Toc355440584 \h </w:instrText>
+              <w:instrText xml:space="preserve"> PAGEREF _Toc356153855 \h </w:instrText>
             </w:r>
             <w:r>
               <w:rPr>
@@ -2039,7 +2054,7 @@
                 <w:noProof/>
                 <w:webHidden/>
               </w:rPr>
-              <w:t>11</w:t>
+              <w:t>12</w:t>
             </w:r>
             <w:r>
               <w:rPr>
@@ -2061,7 +2076,7 @@
               <w:noProof/>
             </w:rPr>
           </w:pPr>
-          <w:hyperlink w:anchor="_Toc355440585" w:history="1">
+          <w:hyperlink w:anchor="_Toc356153856" w:history="1">
             <w:r>
               <w:rPr>
                 <w:rStyle w:val="Hyperlink"/>
@@ -2088,7 +2103,7 @@
                 <w:noProof/>
                 <w:webHidden/>
               </w:rPr>
-              <w:instrText xml:space="preserve"> PAGEREF _Toc355440585 \h </w:instrText>
+              <w:instrText xml:space="preserve"> PAGEREF _Toc356153856 \h </w:instrText>
             </w:r>
             <w:r>
               <w:rPr>
@@ -2108,7 +2123,7 @@
                 <w:noProof/>
                 <w:webHidden/>
               </w:rPr>
-              <w:t>11</w:t>
+              <w:t>13</w:t>
             </w:r>
             <w:r>
               <w:rPr>
@@ -2130,14 +2145,14 @@
               <w:noProof/>
             </w:rPr>
           </w:pPr>
-          <w:hyperlink w:anchor="_Toc355440586" w:history="1">
+          <w:hyperlink w:anchor="_Toc356153857" w:history="1">
             <w:r>
               <w:rPr>
                 <w:rStyle w:val="Hyperlink"/>
                 <w:rFonts w:eastAsia="Times New Roman"/>
                 <w:noProof/>
               </w:rPr>
-              <w:t>Lessons Learned / Things to Do Differently Next Time</w:t>
+              <w:t>Lessons Learned</w:t>
             </w:r>
             <w:r>
               <w:rPr>
@@ -2158,7 +2173,7 @@
                 <w:noProof/>
                 <w:webHidden/>
               </w:rPr>
-              <w:instrText xml:space="preserve"> PAGEREF _Toc355440586 \h </w:instrText>
+              <w:instrText xml:space="preserve"> PAGEREF _Toc356153857 \h </w:instrText>
             </w:r>
             <w:r>
               <w:rPr>
@@ -2178,7 +2193,145 @@
                 <w:noProof/>
                 <w:webHidden/>
               </w:rPr>
-              <w:t>12</w:t>
+              <w:t>13</w:t>
+            </w:r>
+            <w:r>
+              <w:rPr>
+                <w:noProof/>
+                <w:webHidden/>
+              </w:rPr>
+              <w:fldChar w:fldCharType="end"/>
+            </w:r>
+          </w:hyperlink>
+        </w:p>
+        <w:p>
+          <w:pPr>
+            <w:pStyle w:val="TOC2"/>
+            <w:tabs>
+              <w:tab w:val="right" w:leader="dot" w:pos="9350"/>
+            </w:tabs>
+            <w:rPr>
+              <w:rFonts w:eastAsiaTheme="minorEastAsia"/>
+              <w:noProof/>
+            </w:rPr>
+          </w:pPr>
+          <w:hyperlink w:anchor="_Toc356153858" w:history="1">
+            <w:r>
+              <w:rPr>
+                <w:rStyle w:val="Hyperlink"/>
+                <w:noProof/>
+              </w:rPr>
+              <w:t>Things to do Differently Next Time</w:t>
+            </w:r>
+            <w:r>
+              <w:rPr>
+                <w:noProof/>
+                <w:webHidden/>
+              </w:rPr>
+              <w:tab/>
+            </w:r>
+            <w:r>
+              <w:rPr>
+                <w:noProof/>
+                <w:webHidden/>
+              </w:rPr>
+              <w:fldChar w:fldCharType="begin"/>
+            </w:r>
+            <w:r>
+              <w:rPr>
+                <w:noProof/>
+                <w:webHidden/>
+              </w:rPr>
+              <w:instrText xml:space="preserve"> PAGEREF _Toc356153858 \h </w:instrText>
+            </w:r>
+            <w:r>
+              <w:rPr>
+                <w:noProof/>
+                <w:webHidden/>
+              </w:rPr>
+            </w:r>
+            <w:r>
+              <w:rPr>
+                <w:noProof/>
+                <w:webHidden/>
+              </w:rPr>
+              <w:fldChar w:fldCharType="separate"/>
+            </w:r>
+            <w:r>
+              <w:rPr>
+                <w:noProof/>
+                <w:webHidden/>
+              </w:rPr>
+              <w:t>13</w:t>
+            </w:r>
+            <w:r>
+              <w:rPr>
+                <w:noProof/>
+                <w:webHidden/>
+              </w:rPr>
+              <w:fldChar w:fldCharType="end"/>
+            </w:r>
+          </w:hyperlink>
+        </w:p>
+        <w:p>
+          <w:pPr>
+            <w:pStyle w:val="TOC2"/>
+            <w:tabs>
+              <w:tab w:val="right" w:leader="dot" w:pos="9350"/>
+            </w:tabs>
+            <w:rPr>
+              <w:rFonts w:eastAsiaTheme="minorEastAsia"/>
+              <w:noProof/>
+            </w:rPr>
+          </w:pPr>
+          <w:hyperlink w:anchor="_Toc356153859" w:history="1">
+            <w:r>
+              <w:rPr>
+                <w:rStyle w:val="Hyperlink"/>
+                <w:noProof/>
+              </w:rPr>
+              <w:t>Future Development</w:t>
+            </w:r>
+            <w:r>
+              <w:rPr>
+                <w:noProof/>
+                <w:webHidden/>
+              </w:rPr>
+              <w:tab/>
+            </w:r>
+            <w:r>
+              <w:rPr>
+                <w:noProof/>
+                <w:webHidden/>
+              </w:rPr>
+              <w:fldChar w:fldCharType="begin"/>
+            </w:r>
+            <w:r>
+              <w:rPr>
+                <w:noProof/>
+                <w:webHidden/>
+              </w:rPr>
+              <w:instrText xml:space="preserve"> PAGEREF _Toc356153859 \h </w:instrText>
+            </w:r>
+            <w:r>
+              <w:rPr>
+                <w:noProof/>
+                <w:webHidden/>
+              </w:rPr>
+            </w:r>
+            <w:r>
+              <w:rPr>
+                <w:noProof/>
+                <w:webHidden/>
+              </w:rPr>
+              <w:fldChar w:fldCharType="separate"/>
+            </w:r>
+            <w:r>
+              <w:rPr>
+                <w:noProof/>
+                <w:webHidden/>
+              </w:rPr>
+              <w:t>13</w:t>
             </w:r>
             <w:r>
               <w:rPr>
@@ -2213,7 +2366,7 @@
           <w:rFonts w:eastAsia="Times New Roman"/>
         </w:rPr>
       </w:pPr>
-      <w:bookmarkStart w:id="0" w:name="_Toc355440563"/>
+      <w:bookmarkStart w:id="1" w:name="_Toc356153834"/>
       <w:r>
         <w:rPr>
           <w:rFonts w:eastAsia="Times New Roman"/>
@@ -2221,22 +2374,28 @@
         <w:lastRenderedPageBreak/>
         <w:t>Project Plan</w:t>
       </w:r>
-      <w:bookmarkEnd w:id="0"/>
+      <w:bookmarkEnd w:id="1"/>
     </w:p>
     <w:p>
       <w:pPr>
         <w:pStyle w:val="Heading2"/>
       </w:pPr>
-      <w:bookmarkStart w:id="1" w:name="_Toc355440564"/>
+      <w:bookmarkStart w:id="2" w:name="_Toc356153835"/>
       <w:r>
         <w:t>Project Description</w:t>
       </w:r>
-      <w:bookmarkEnd w:id="1"/>
+      <w:bookmarkEnd w:id="2"/>
     </w:p>
     <w:p/>
     <w:p>
       <w:r>
-        <w:t>The party planner application will allow a user to setup events, with the features including lists of invitees, wish lists (with items segmented to target specific users), wish list item information (including links to retail websites stocking the item), and vendor information (food and entertainment).  The application will also allow the user to setup an event’s RSVP list, location information, and the actual invitation.  This application will be developed as a desktop application in Java, but ideally could be ported to a web application to allow more user interaction.</w:t>
+        <w:t xml:space="preserve">The party planner application will allow a user to setup events, with the features including lists of invitees, wish lists (with items segmented to target specific users), wish list item information (including links to retail websites stocking the item), and vendor information (food and entertainment).  The application will also allow the user to setup an event’s RSVP list, location information, and the actual invitation.  This application will be developed as a desktop application in </w:t>
+      </w:r>
+      <w:r>
+        <w:t>C# using Visual Studio</w:t>
+      </w:r>
+      <w:r>
+        <w:t>, but ideally could be ported to a web application to allow more user interaction.</w:t>
       </w:r>
     </w:p>
     <w:p/>
@@ -2244,11 +2403,11 @@
       <w:pPr>
         <w:pStyle w:val="Heading2"/>
       </w:pPr>
-      <w:bookmarkStart w:id="2" w:name="_Toc355440565"/>
+      <w:bookmarkStart w:id="3" w:name="_Toc356153836"/>
       <w:r>
         <w:t>Proposed Plan</w:t>
       </w:r>
-      <w:bookmarkEnd w:id="2"/>
+      <w:bookmarkEnd w:id="3"/>
     </w:p>
     <w:tbl>
       <w:tblPr>
@@ -2960,11 +3119,12 @@
       <w:pPr>
         <w:pStyle w:val="Heading2"/>
       </w:pPr>
-      <w:bookmarkStart w:id="3" w:name="_Toc355440566"/>
-      <w:r>
+      <w:bookmarkStart w:id="4" w:name="_Toc356153837"/>
+      <w:r>
+        <w:lastRenderedPageBreak/>
         <w:t>Actual</w:t>
       </w:r>
-      <w:bookmarkEnd w:id="3"/>
+      <w:bookmarkEnd w:id="4"/>
     </w:p>
     <w:p/>
     <w:tbl>
@@ -3012,7 +3172,6 @@
               <w:rPr>
                 <w:b/>
               </w:rPr>
-              <w:lastRenderedPageBreak/>
               <w:t>Event/Milestone</w:t>
             </w:r>
           </w:p>
@@ -3660,10 +3819,7 @@
               <w:t>5/</w:t>
             </w:r>
             <w:r>
-              <w:rPr>
-                <w:highlight w:val="yellow"/>
-              </w:rPr>
-              <w:t>??</w:t>
+              <w:t>5</w:t>
             </w:r>
             <w:r>
               <w:t>/2013</w:t>
@@ -3773,11 +3929,11 @@
       <w:pPr>
         <w:pStyle w:val="Heading2"/>
       </w:pPr>
-      <w:bookmarkStart w:id="4" w:name="_Toc355440567"/>
+      <w:bookmarkStart w:id="5" w:name="_Toc356153838"/>
       <w:r>
         <w:t>Plan Comparison</w:t>
       </w:r>
-      <w:bookmarkEnd w:id="4"/>
+      <w:bookmarkEnd w:id="5"/>
     </w:p>
     <w:p/>
     <w:p>
@@ -3792,7 +3948,7 @@
           <w:rFonts w:eastAsia="Times New Roman"/>
         </w:rPr>
       </w:pPr>
-      <w:bookmarkStart w:id="5" w:name="_Toc355440568"/>
+      <w:bookmarkStart w:id="6" w:name="_Toc356153839"/>
       <w:r>
         <w:rPr>
           <w:rFonts w:eastAsia="Times New Roman"/>
@@ -3806,17 +3962,17 @@
         </w:rPr>
         <w:t>equirements</w:t>
       </w:r>
-      <w:bookmarkEnd w:id="5"/>
+      <w:bookmarkEnd w:id="6"/>
     </w:p>
     <w:p>
       <w:pPr>
         <w:pStyle w:val="Heading2"/>
       </w:pPr>
-      <w:bookmarkStart w:id="6" w:name="_Toc355440569"/>
+      <w:bookmarkStart w:id="7" w:name="_Toc356153840"/>
       <w:r>
         <w:t>Use Case Diagram</w:t>
       </w:r>
-      <w:bookmarkEnd w:id="6"/>
+      <w:bookmarkEnd w:id="7"/>
     </w:p>
     <w:p>
       <w:r>
@@ -3869,24 +4025,24 @@
       <w:pPr>
         <w:pStyle w:val="Heading2"/>
       </w:pPr>
-      <w:bookmarkStart w:id="7" w:name="_Toc355440570"/>
+      <w:bookmarkStart w:id="8" w:name="_Toc356153841"/>
       <w:r>
         <w:t>Fully Dressed Use Cases</w:t>
       </w:r>
-      <w:bookmarkEnd w:id="7"/>
+      <w:bookmarkEnd w:id="8"/>
     </w:p>
     <w:p/>
     <w:p>
       <w:pPr>
         <w:pStyle w:val="Heading1"/>
       </w:pPr>
-      <w:bookmarkStart w:id="8" w:name="_Toc354081913"/>
-      <w:bookmarkStart w:id="9" w:name="_Toc355440571"/>
+      <w:bookmarkStart w:id="9" w:name="_Toc354081913"/>
+      <w:bookmarkStart w:id="10" w:name="_Toc356153842"/>
       <w:r>
         <w:t>Manage Event</w:t>
       </w:r>
-      <w:bookmarkEnd w:id="8"/>
       <w:bookmarkEnd w:id="9"/>
+      <w:bookmarkEnd w:id="10"/>
     </w:p>
     <w:p>
       <w:r>
@@ -3953,6 +4109,7 @@
         </w:numPr>
       </w:pPr>
       <w:r>
+        <w:lastRenderedPageBreak/>
         <w:t>Event is saved with all required information and other information as deemed relevant by owner</w:t>
       </w:r>
     </w:p>
@@ -3970,7 +4127,6 @@
         </w:numPr>
       </w:pPr>
       <w:r>
-        <w:lastRenderedPageBreak/>
         <w:t>User signs in to application</w:t>
       </w:r>
     </w:p>
@@ -4052,13 +4208,13 @@
       <w:pPr>
         <w:pStyle w:val="Heading1"/>
       </w:pPr>
-      <w:bookmarkStart w:id="10" w:name="_Toc354081914"/>
-      <w:bookmarkStart w:id="11" w:name="_Toc355440572"/>
+      <w:bookmarkStart w:id="11" w:name="_Toc354081914"/>
+      <w:bookmarkStart w:id="12" w:name="_Toc356153843"/>
       <w:r>
         <w:t>Manage Wish List</w:t>
       </w:r>
-      <w:bookmarkEnd w:id="10"/>
       <w:bookmarkEnd w:id="11"/>
+      <w:bookmarkEnd w:id="12"/>
     </w:p>
     <w:p>
       <w:r>
@@ -4130,6 +4286,7 @@
     </w:p>
     <w:p>
       <w:r>
+        <w:lastRenderedPageBreak/>
         <w:t>Primary Flow:</w:t>
       </w:r>
     </w:p>
@@ -4183,7 +4340,6 @@
     </w:p>
     <w:p>
       <w:r>
-        <w:lastRenderedPageBreak/>
         <w:t>Alternatives</w:t>
       </w:r>
     </w:p>
@@ -4238,13 +4394,13 @@
       <w:pPr>
         <w:pStyle w:val="Heading1"/>
       </w:pPr>
-      <w:bookmarkStart w:id="12" w:name="_Toc354081915"/>
-      <w:bookmarkStart w:id="13" w:name="_Toc355440573"/>
+      <w:bookmarkStart w:id="13" w:name="_Toc354081915"/>
+      <w:bookmarkStart w:id="14" w:name="_Toc356153844"/>
       <w:r>
         <w:t>Send Invitations</w:t>
       </w:r>
-      <w:bookmarkEnd w:id="12"/>
       <w:bookmarkEnd w:id="13"/>
+      <w:bookmarkEnd w:id="14"/>
     </w:p>
     <w:p>
       <w:r>
@@ -4323,6 +4479,7 @@
     </w:p>
     <w:p>
       <w:r>
+        <w:lastRenderedPageBreak/>
         <w:t>Success Condition:</w:t>
       </w:r>
     </w:p>
@@ -4400,7 +4557,6 @@
         </w:numPr>
       </w:pPr>
       <w:r>
-        <w:lastRenderedPageBreak/>
         <w:t xml:space="preserve">User selects to send invitation to list of invitees </w:t>
       </w:r>
     </w:p>
@@ -4451,13 +4607,13 @@
       <w:pPr>
         <w:pStyle w:val="Heading1"/>
       </w:pPr>
-      <w:bookmarkStart w:id="14" w:name="_Toc354081916"/>
-      <w:bookmarkStart w:id="15" w:name="_Toc355440574"/>
+      <w:bookmarkStart w:id="15" w:name="_Toc354081916"/>
+      <w:bookmarkStart w:id="16" w:name="_Toc356153845"/>
       <w:r>
         <w:t>Return Attendance Response (RSVP)</w:t>
       </w:r>
-      <w:bookmarkEnd w:id="14"/>
       <w:bookmarkEnd w:id="15"/>
+      <w:bookmarkEnd w:id="16"/>
     </w:p>
     <w:p>
       <w:r>
@@ -4507,6 +4663,7 @@
         </w:numPr>
       </w:pPr>
       <w:r>
+        <w:lastRenderedPageBreak/>
         <w:t>Event owner</w:t>
       </w:r>
     </w:p>
@@ -4594,7 +4751,6 @@
     </w:p>
     <w:p>
       <w:r>
-        <w:lastRenderedPageBreak/>
         <w:t>Alternatives</w:t>
       </w:r>
     </w:p>
@@ -4637,24 +4793,24 @@
           <w:rFonts w:eastAsia="Times New Roman"/>
         </w:rPr>
       </w:pPr>
-      <w:bookmarkStart w:id="16" w:name="_Toc355440575"/>
+      <w:bookmarkStart w:id="17" w:name="_Toc356153846"/>
       <w:r>
         <w:rPr>
           <w:rFonts w:eastAsia="Times New Roman"/>
         </w:rPr>
         <w:t>Analysis</w:t>
       </w:r>
-      <w:bookmarkEnd w:id="16"/>
+      <w:bookmarkEnd w:id="17"/>
     </w:p>
     <w:p>
       <w:pPr>
         <w:pStyle w:val="Heading2"/>
       </w:pPr>
-      <w:bookmarkStart w:id="17" w:name="_Toc355440576"/>
+      <w:bookmarkStart w:id="18" w:name="_Toc356153847"/>
       <w:r>
         <w:t>Domain Model</w:t>
       </w:r>
-      <w:bookmarkEnd w:id="17"/>
+      <w:bookmarkEnd w:id="18"/>
     </w:p>
     <w:p/>
     <w:p>
@@ -4665,8 +4821,8 @@
         <w:lastRenderedPageBreak/>
         <w:drawing>
           <wp:inline distT="0" distB="0" distL="0" distR="0" wp14:anchorId="18F9A3FA" wp14:editId="2E8F2CE3">
-            <wp:extent cx="4656228" cy="4934309"/>
-            <wp:effectExtent l="0" t="0" r="0" b="0"/>
+            <wp:extent cx="5805577" cy="6152300"/>
+            <wp:effectExtent l="0" t="0" r="5080" b="1270"/>
             <wp:docPr id="3" name="Picture 3"/>
             <wp:cNvGraphicFramePr>
               <a:graphicFrameLocks xmlns:a="http://schemas.openxmlformats.org/drawingml/2006/main" noChangeAspect="1"/>
@@ -4687,7 +4843,7 @@
                   <pic:spPr>
                     <a:xfrm>
                       <a:off x="0" y="0"/>
-                      <a:ext cx="4657176" cy="4935314"/>
+                      <a:ext cx="5815693" cy="6163020"/>
                     </a:xfrm>
                     <a:prstGeom prst="rect">
                       <a:avLst/>
@@ -4705,11 +4861,11 @@
       <w:pPr>
         <w:pStyle w:val="Heading2"/>
       </w:pPr>
-      <w:bookmarkStart w:id="18" w:name="_Toc355440577"/>
+      <w:bookmarkStart w:id="19" w:name="_Toc356153848"/>
       <w:r>
         <w:t>System Sequence Diagram</w:t>
       </w:r>
-      <w:bookmarkEnd w:id="18"/>
+      <w:bookmarkEnd w:id="19"/>
     </w:p>
     <w:p/>
     <w:p>
@@ -4725,6 +4881,7 @@
     </w:p>
     <w:p>
       <w:r>
+        <w:lastRenderedPageBreak/>
         <w:t xml:space="preserve">System Sequence Diagram for Use Case </w:t>
       </w:r>
       <w:r>
@@ -4736,11 +4893,10 @@
         <w:rPr>
           <w:noProof/>
         </w:rPr>
-        <w:lastRenderedPageBreak/>
         <w:drawing>
           <wp:inline distT="0" distB="0" distL="0" distR="0" wp14:anchorId="1B68A323" wp14:editId="7D0F8DF4">
-            <wp:extent cx="3166976" cy="3200400"/>
-            <wp:effectExtent l="0" t="0" r="0" b="0"/>
+            <wp:extent cx="3933645" cy="3975160"/>
+            <wp:effectExtent l="0" t="0" r="0" b="6350"/>
             <wp:docPr id="4" name="Picture 4"/>
             <wp:cNvGraphicFramePr>
               <a:graphicFrameLocks xmlns:a="http://schemas.openxmlformats.org/drawingml/2006/main" noChangeAspect="1"/>
@@ -4761,7 +4917,7 @@
                   <pic:spPr>
                     <a:xfrm>
                       <a:off x="0" y="0"/>
-                      <a:ext cx="3166423" cy="3199841"/>
+                      <a:ext cx="3934302" cy="3975824"/>
                     </a:xfrm>
                     <a:prstGeom prst="rect">
                       <a:avLst/>
@@ -4781,24 +4937,24 @@
           <w:rFonts w:eastAsia="Times New Roman"/>
         </w:rPr>
       </w:pPr>
-      <w:bookmarkStart w:id="19" w:name="_Toc355440578"/>
+      <w:bookmarkStart w:id="20" w:name="_Toc356153849"/>
       <w:r>
         <w:rPr>
           <w:rFonts w:eastAsia="Times New Roman"/>
         </w:rPr>
         <w:t>Design</w:t>
       </w:r>
-      <w:bookmarkEnd w:id="19"/>
+      <w:bookmarkEnd w:id="20"/>
     </w:p>
     <w:p>
       <w:pPr>
         <w:pStyle w:val="Heading2"/>
       </w:pPr>
-      <w:bookmarkStart w:id="20" w:name="_Toc355440579"/>
+      <w:bookmarkStart w:id="21" w:name="_Toc356153850"/>
       <w:r>
         <w:t>Class Diagram</w:t>
       </w:r>
-      <w:bookmarkEnd w:id="20"/>
+      <w:bookmarkEnd w:id="21"/>
     </w:p>
     <w:p>
       <w:r>
@@ -4812,71 +4968,40 @@
           <w:rFonts w:eastAsia="Times New Roman"/>
         </w:rPr>
       </w:pPr>
-      <w:bookmarkStart w:id="21" w:name="_Toc355440580"/>
+      <w:bookmarkStart w:id="22" w:name="_Toc356153851"/>
       <w:r>
         <w:rPr>
           <w:rFonts w:eastAsia="Times New Roman"/>
         </w:rPr>
         <w:t>Implementation</w:t>
       </w:r>
-      <w:bookmarkEnd w:id="21"/>
+      <w:bookmarkEnd w:id="22"/>
     </w:p>
     <w:p>
       <w:pPr>
         <w:pStyle w:val="Heading2"/>
       </w:pPr>
-      <w:bookmarkStart w:id="22" w:name="_Toc355440581"/>
+      <w:bookmarkStart w:id="23" w:name="_Toc356153852"/>
       <w:r>
         <w:t>Technologies Used</w:t>
       </w:r>
-      <w:bookmarkEnd w:id="22"/>
+      <w:bookmarkEnd w:id="23"/>
     </w:p>
     <w:p/>
     <w:p>
       <w:r>
-        <w:t xml:space="preserve">For requirements, analysis, and design, </w:t>
-      </w:r>
-      <w:proofErr w:type="spellStart"/>
-      <w:r>
-        <w:t>MagicDraw</w:t>
-      </w:r>
-      <w:proofErr w:type="spellEnd"/>
-      <w:r>
-        <w:t xml:space="preserve"> was the primary tool used.  </w:t>
-      </w:r>
-      <w:proofErr w:type="spellStart"/>
-      <w:r>
-        <w:t>MagicDraw</w:t>
-      </w:r>
-      <w:proofErr w:type="spellEnd"/>
-      <w:r>
-        <w:t xml:space="preserve"> definitely satisfied all of the specified needs for this project.  The tool was easy to use, especially after completing the class assignments in </w:t>
-      </w:r>
-      <w:proofErr w:type="spellStart"/>
-      <w:r>
-        <w:t>MagicDraw</w:t>
-      </w:r>
-      <w:proofErr w:type="spellEnd"/>
-      <w:r>
-        <w:t>.</w:t>
-      </w:r>
-    </w:p>
-    <w:p>
-      <w:r>
+        <w:t>For requirements, analysis, and design, MagicDraw was the primary tool used.  MagicDraw definitely satisfied all of the specified needs for this project.  The tool was easy to use, especially after completing the class assignments in MagicDraw.</w:t>
+      </w:r>
+    </w:p>
+    <w:p>
+      <w:r>
+        <w:lastRenderedPageBreak/>
         <w:t>When the project started, Java with Swing was the intended technology for the actual development of the application.  However, due to division of tasks between the team and prior development experience, the decision was made to switch to using Microsoft C#.  Since there was at least some experience with visual features of C# and no experience with Swing, it made sense to switch, especially since the team member with the C# experience would complete more development efforts.</w:t>
       </w:r>
     </w:p>
     <w:p>
       <w:r>
-        <w:t xml:space="preserve">The technology used for keeping documents and source code in sync was </w:t>
-      </w:r>
-      <w:proofErr w:type="spellStart"/>
-      <w:r>
-        <w:t>GitHub</w:t>
-      </w:r>
-      <w:proofErr w:type="spellEnd"/>
-      <w:r>
-        <w:t>.  More information on that is in the section Organization-Technology (</w:t>
+        <w:t>The technology used for keeping documents and source code in sync was GitHub.  More information on that is in the section Organization-Technology (</w:t>
       </w:r>
       <w:r>
         <w:fldChar w:fldCharType="begin"/>
@@ -4899,7 +5024,6 @@
     </w:p>
     <w:p>
       <w:r>
-        <w:lastRenderedPageBreak/>
         <w:t>Since C# was the primary programming language used for the implemented, Visual Studio was the IDE utilized for the development.  Visual Studio turned out to provide a relatively easy methodology for creating the GUI necessary, including tying actions to the implementation.  In addition, the quick simulation of the application at any time proved to be very useful.</w:t>
       </w:r>
     </w:p>
@@ -4910,46 +5034,25 @@
           <w:rFonts w:eastAsia="Times New Roman"/>
         </w:rPr>
       </w:pPr>
-      <w:bookmarkStart w:id="23" w:name="_Toc355440582"/>
+      <w:bookmarkStart w:id="24" w:name="_Toc356153853"/>
       <w:r>
         <w:rPr>
           <w:rFonts w:eastAsia="Times New Roman"/>
         </w:rPr>
         <w:t>Organization</w:t>
       </w:r>
-      <w:bookmarkEnd w:id="23"/>
+      <w:bookmarkEnd w:id="24"/>
     </w:p>
     <w:p/>
     <w:p>
       <w:r>
-        <w:t xml:space="preserve">There were several methods utilized for staying organized throughout the project.  First of all, as mentioned above, </w:t>
-      </w:r>
-      <w:proofErr w:type="spellStart"/>
-      <w:r>
-        <w:t>GitHub</w:t>
-      </w:r>
-      <w:proofErr w:type="spellEnd"/>
-      <w:r>
-        <w:t xml:space="preserve"> was used for organizing and tracking work that was occurring.  </w:t>
-      </w:r>
-      <w:r>
-        <w:t xml:space="preserve">Using </w:t>
-      </w:r>
-      <w:proofErr w:type="spellStart"/>
-      <w:r>
-        <w:t>GitHub</w:t>
-      </w:r>
-      <w:proofErr w:type="spellEnd"/>
-      <w:r>
-        <w:t xml:space="preserve"> allowed the team members to see what the other person was doing.  For division of responsibilities, both team members worked collaboratively on the requirements, Ben was the lead on the analysis and design, and Ross was the lead developer.  By no means did either team member complete all tasks by himself, as both provided plenty of input and production in all phases.</w:t>
-      </w:r>
-      <w:r>
-        <w:t xml:space="preserve">  In addition, dividing up the tasks like this actually proved to be more effective since a team member could take the lead and make most decisions without having to discuss at length about each minor d</w:t>
-      </w:r>
-      <w:bookmarkStart w:id="24" w:name="_GoBack"/>
-      <w:bookmarkEnd w:id="24"/>
-      <w:r>
-        <w:t>etail.</w:t>
+        <w:t xml:space="preserve">There were several methods utilized for staying organized throughout the project.  First of all, as mentioned above, GitHub was used for organizing and tracking work that was occurring.  </w:t>
+      </w:r>
+      <w:r>
+        <w:t>Using GitHub allowed the team members to see what the other person was doing.  For division of responsibilities, both team members worked collaboratively on the requirements, Ben was the lead on the analysis and design, and Ross was the lead developer.  By no means did either team member complete all tasks by himself, as both provided plenty of input and production in all phases.</w:t>
+      </w:r>
+      <w:r>
+        <w:t xml:space="preserve">  In addition, dividing up the tasks like this actually proved to be more effective since a team member could take the lead and make most decisions without having to discuss at length about each minor detail.</w:t>
       </w:r>
     </w:p>
     <w:p>
@@ -4959,7 +5062,7 @@
           <w:rFonts w:eastAsia="Times New Roman"/>
         </w:rPr>
       </w:pPr>
-      <w:bookmarkStart w:id="25" w:name="_Toc355440583"/>
+      <w:bookmarkStart w:id="25" w:name="_Toc356153854"/>
       <w:r>
         <w:rPr>
           <w:rFonts w:eastAsia="Times New Roman"/>
@@ -4973,7 +5076,7 @@
         <w:pStyle w:val="Heading2"/>
       </w:pPr>
       <w:bookmarkStart w:id="26" w:name="_Ref355381137"/>
-      <w:bookmarkStart w:id="27" w:name="_Toc355440584"/>
+      <w:bookmarkStart w:id="27" w:name="_Toc356153855"/>
       <w:r>
         <w:t>Technology</w:t>
       </w:r>
@@ -4982,65 +5085,25 @@
     </w:p>
     <w:p/>
     <w:p>
-      <w:proofErr w:type="spellStart"/>
-      <w:r>
-        <w:t>GitHub</w:t>
-      </w:r>
-      <w:proofErr w:type="spellEnd"/>
-      <w:r>
-        <w:t xml:space="preserve"> was used to keep artifacts and source code in sync.  There was some experience with </w:t>
-      </w:r>
-      <w:proofErr w:type="spellStart"/>
-      <w:r>
-        <w:t>Git</w:t>
-      </w:r>
-      <w:proofErr w:type="spellEnd"/>
-      <w:r>
-        <w:t xml:space="preserve"> and </w:t>
-      </w:r>
-      <w:proofErr w:type="spellStart"/>
-      <w:r>
-        <w:t>GitHub</w:t>
-      </w:r>
-      <w:proofErr w:type="spellEnd"/>
-      <w:r>
-        <w:t xml:space="preserve"> before this project started, so there was not a large learning curve.  However, using the </w:t>
-      </w:r>
-      <w:proofErr w:type="spellStart"/>
-      <w:r>
-        <w:t>GitHub</w:t>
-      </w:r>
-      <w:proofErr w:type="spellEnd"/>
-      <w:r>
-        <w:t xml:space="preserve"> client locally did provide some challenges as the merge tool was not good at all.  Because creating a GUI in Visual Studio can indirectly create a lot of data behind the scenes, merges can end up being very difficult to perform.  Thus, there was some copying and emailing of files done so that the merge could be done locally using different merge tools instead of the tool provided by </w:t>
-      </w:r>
-      <w:proofErr w:type="spellStart"/>
-      <w:r>
-        <w:t>GitHub</w:t>
-      </w:r>
-      <w:proofErr w:type="spellEnd"/>
-      <w:r>
-        <w:t>.</w:t>
-      </w:r>
-    </w:p>
-    <w:p>
-      <w:r>
-        <w:t xml:space="preserve">Besides </w:t>
-      </w:r>
-      <w:proofErr w:type="spellStart"/>
-      <w:r>
-        <w:t>GitHub</w:t>
-      </w:r>
-      <w:proofErr w:type="spellEnd"/>
-      <w:r>
-        <w:t xml:space="preserve">, we used Gmail for staying in sync throughout the project.  We only needed to meet outside of class briefly due to the separation of tasks.  </w:t>
-      </w:r>
-    </w:p>
+      <w:r>
+        <w:t xml:space="preserve">GitHub was used to keep artifacts and source code in sync.  There was some experience with Git and GitHub before this project started, so there was not a large learning curve.  However, using the GitHub client locally did provide some challenges as the merge tool was not good at all.  Because creating a GUI </w:t>
+      </w:r>
+      <w:r>
+        <w:lastRenderedPageBreak/>
+        <w:t>in Visual Studio can indirectly create a lot of data behind the scenes, merges can end up being very difficult to perform.  Thus, there was some copying and emailing of files done so that the merge could be done locally using different merge tools instead of the tool provided by GitHub.</w:t>
+      </w:r>
+    </w:p>
+    <w:p>
+      <w:r>
+        <w:t xml:space="preserve">Besides GitHub, we used Gmail for staying in sync throughout the project.  We only needed to meet outside of class briefly due to the separation of tasks.  </w:t>
+      </w:r>
+    </w:p>
+    <w:p/>
     <w:p>
       <w:pPr>
         <w:pStyle w:val="Heading2"/>
       </w:pPr>
-      <w:bookmarkStart w:id="28" w:name="_Toc355440585"/>
+      <w:bookmarkStart w:id="28" w:name="_Toc356153856"/>
       <w:r>
         <w:t>Strategy</w:t>
       </w:r>
@@ -5049,13 +5112,7 @@
     <w:p/>
     <w:p>
       <w:r>
-        <w:t xml:space="preserve">The strategy for staying in sync was to communicate often through email and to clearly comment what changes were made in the documents and source code.  </w:t>
-      </w:r>
-      <w:r>
-        <w:t>In addition, the time allowed in class for team project work was g</w:t>
-      </w:r>
-      <w:r>
-        <w:t>reatly appreciated and utilized, which allowed for the team members to not have to meet outside of class.</w:t>
+        <w:t>The strategy for staying in sync was to communicate often through email and to clearly comment what changes were made in the documents and source code.  In addition, the time allowed in class for team project work was greatly appreciated and utilized, which allowed for the team members to not have to meet outside of class.</w:t>
       </w:r>
     </w:p>
     <w:p>
@@ -5065,17 +5122,64 @@
           <w:rFonts w:eastAsia="Times New Roman"/>
         </w:rPr>
       </w:pPr>
-      <w:bookmarkStart w:id="29" w:name="_Toc355440586"/>
+      <w:bookmarkStart w:id="29" w:name="_Toc356153857"/>
       <w:r>
         <w:rPr>
           <w:rFonts w:eastAsia="Times New Roman"/>
         </w:rPr>
+        <w:t>Lessons Learned</w:t>
+      </w:r>
+      <w:bookmarkEnd w:id="29"/>
+    </w:p>
+    <w:p/>
+    <w:p>
+      <w:pPr>
+        <w:pStyle w:val="Heading2"/>
+      </w:pPr>
+      <w:bookmarkStart w:id="30" w:name="_Toc356153858"/>
+      <w:r>
+        <w:t>Things to do Differently Next Time</w:t>
+      </w:r>
+      <w:bookmarkEnd w:id="30"/>
+    </w:p>
+    <w:p/>
+    <w:p>
+      <w:r>
+        <w:t>First, we would pick the technology to use much earlier.  Than we would be able to incrementally add features to the application at a steadier pace, instead of tail-heavy.  We originally picked Java/Swing, but switched to C#.  We didn’t know which technology to go with at the beginning because neither of us had much experience with desktop UI applications.</w:t>
+      </w:r>
+      <w:r>
+        <w:t xml:space="preserve">  It was difficult for us to choose a technology also because we are both s in different languages, Java and C#.  Second, we would choose an application topic much sooner.  It took us a few weeks just to pick a topic, and that may have slowed us down.</w:t>
+      </w:r>
+    </w:p>
+    <w:p>
+      <w:pPr>
+        <w:pStyle w:val="Heading2"/>
+      </w:pPr>
+      <w:bookmarkStart w:id="31" w:name="_Toc356153859"/>
+      <w:r>
+        <w:t>Future Development</w:t>
+      </w:r>
+      <w:bookmarkEnd w:id="31"/>
+    </w:p>
+    <w:p/>
+    <w:p>
+      <w:r>
+        <w:t xml:space="preserve">If we were to continue to develop the application, there are a few major features we would add initially.  First, we would convert the application to be a web application.  The application would be created as a web site that could additionally resize correctly for mobile applications.  If there would be significant </w:t>
+      </w:r>
+      <w:r>
         <w:lastRenderedPageBreak/>
-        <w:t>Lessons Learned / Things to Do Differently Next Time</w:t>
-      </w:r>
-      <w:bookmarkEnd w:id="29"/>
-    </w:p>
-    <w:p/>
+        <w:t>use, than we would create a mobile app, first for Android.  Second, we would add email notifications for several events, including RSVP’s and wish list updates.  Lastly, we would have links to retail stores that could potentially do automatic ordering.  Then invitees for events could simply select to order an item from an event’s wish</w:t>
+      </w:r>
+      <w:r>
+        <w:t xml:space="preserve"> </w:t>
+      </w:r>
+      <w:r>
+        <w:t>list</w:t>
+      </w:r>
+      <w:r>
+        <w:t>, instead of having to go investigate and search for the item at stores themselves.  This change and others would provide a much more seamless flow to the application so that users would feel as though they’re searching and ordering from a virtual registry at a store.</w:t>
+      </w:r>
+    </w:p>
     <w:sectPr>
       <w:headerReference w:type="default" r:id="rId13"/>
       <w:footerReference w:type="default" r:id="rId14"/>
@@ -5214,7 +5318,7 @@
       <w:rPr>
         <w:noProof/>
       </w:rPr>
-      <w:t>5/4/2013</w:t>
+      <w:t>5/12/2013</w:t>
     </w:r>
     <w:r>
       <w:fldChar w:fldCharType="end"/>
@@ -6713,7 +6817,7 @@
     </w:rPrDefault>
     <w:pPrDefault>
       <w:pPr>
-        <w:spacing w:after="200" w:line="276" w:lineRule="auto"/>
+        <w:spacing w:after="120" w:line="360" w:lineRule="auto"/>
       </w:pPr>
     </w:pPrDefault>
   </w:docDefaults>
@@ -7182,7 +7286,7 @@
     </w:rPrDefault>
     <w:pPrDefault>
       <w:pPr>
-        <w:spacing w:after="200" w:line="276" w:lineRule="auto"/>
+        <w:spacing w:after="120" w:line="360" w:lineRule="auto"/>
       </w:pPr>
     </w:pPrDefault>
   </w:docDefaults>
@@ -7638,554 +7742,6 @@
 </w:styles>
 </file>
 
-<file path=word/glossary/document.xml><?xml version="1.0" encoding="utf-8"?>
-<w:glossaryDocument xmlns:wpc="http://schemas.microsoft.com/office/word/2010/wordprocessingCanvas" xmlns:mc="http://schemas.openxmlformats.org/markup-compatibility/2006" xmlns:o="urn:schemas-microsoft-com:office:office" xmlns:r="http://schemas.openxmlformats.org/officeDocument/2006/relationships" xmlns:m="http://schemas.openxmlformats.org/officeDocument/2006/math" xmlns:v="urn:schemas-microsoft-com:vml" xmlns:wp14="http://schemas.microsoft.com/office/word/2010/wordprocessingDrawing" xmlns:wp="http://schemas.openxmlformats.org/drawingml/2006/wordprocessingDrawing" xmlns:w10="urn:schemas-microsoft-com:office:word" xmlns:w="http://schemas.openxmlformats.org/wordprocessingml/2006/main" xmlns:w14="http://schemas.microsoft.com/office/word/2010/wordml" xmlns:wpg="http://schemas.microsoft.com/office/word/2010/wordprocessingGroup" xmlns:wpi="http://schemas.microsoft.com/office/word/2010/wordprocessingInk" xmlns:wne="http://schemas.microsoft.com/office/word/2006/wordml" xmlns:wps="http://schemas.microsoft.com/office/word/2010/wordprocessingShape" mc:Ignorable="w14 wp14">
-  <w:docParts>
-    <w:docPart>
-      <w:docPartPr>
-        <w:name w:val="9020AACC20AD43EAA30F6171F3BD79EA"/>
-        <w:category>
-          <w:name w:val="General"/>
-          <w:gallery w:val="placeholder"/>
-        </w:category>
-        <w:types>
-          <w:type w:val="bbPlcHdr"/>
-        </w:types>
-        <w:behaviors>
-          <w:behavior w:val="content"/>
-        </w:behaviors>
-        <w:guid w:val="{96E9FA5B-1508-43D8-A74A-60636EE53633}"/>
-      </w:docPartPr>
-      <w:docPartBody>
-        <w:p>
-          <w:pPr>
-            <w:pStyle w:val="9020AACC20AD43EAA30F6171F3BD79EA"/>
-          </w:pPr>
-          <w:r>
-            <w:rPr>
-              <w:rFonts w:asciiTheme="majorHAnsi" w:eastAsiaTheme="majorEastAsia" w:hAnsiTheme="majorHAnsi" w:cstheme="majorBidi"/>
-              <w:sz w:val="72"/>
-              <w:szCs w:val="72"/>
-            </w:rPr>
-            <w:t>[Type the document title]</w:t>
-          </w:r>
-        </w:p>
-      </w:docPartBody>
-    </w:docPart>
-  </w:docParts>
-</w:glossaryDocument>
-</file>
-
-<file path=word/glossary/fontTable.xml><?xml version="1.0" encoding="utf-8"?>
-<w:fonts xmlns:mc="http://schemas.openxmlformats.org/markup-compatibility/2006" xmlns:r="http://schemas.openxmlformats.org/officeDocument/2006/relationships" xmlns:w="http://schemas.openxmlformats.org/wordprocessingml/2006/main" xmlns:w14="http://schemas.microsoft.com/office/word/2010/wordml" mc:Ignorable="w14">
-  <w:font w:name="Times New Roman">
-    <w:panose1 w:val="02020603050405020304"/>
-    <w:charset w:val="00"/>
-    <w:family w:val="roman"/>
-    <w:pitch w:val="variable"/>
-    <w:sig w:usb0="E0002AFF" w:usb1="C0007841" w:usb2="00000009" w:usb3="00000000" w:csb0="000001FF" w:csb1="00000000"/>
-  </w:font>
-  <w:font w:name="Calibri">
-    <w:panose1 w:val="020F0502020204030204"/>
-    <w:charset w:val="00"/>
-    <w:family w:val="swiss"/>
-    <w:pitch w:val="variable"/>
-    <w:sig w:usb0="E00002FF" w:usb1="4000ACFF" w:usb2="00000001" w:usb3="00000000" w:csb0="0000019F" w:csb1="00000000"/>
-  </w:font>
-  <w:font w:name="Cambria">
-    <w:panose1 w:val="02040503050406030204"/>
-    <w:charset w:val="00"/>
-    <w:family w:val="roman"/>
-    <w:pitch w:val="variable"/>
-    <w:sig w:usb0="E00002FF" w:usb1="400004FF" w:usb2="00000000" w:usb3="00000000" w:csb0="0000019F" w:csb1="00000000"/>
-  </w:font>
-  <w:font w:name="Tahoma">
-    <w:panose1 w:val="020B0604030504040204"/>
-    <w:charset w:val="00"/>
-    <w:family w:val="swiss"/>
-    <w:notTrueType/>
-    <w:pitch w:val="variable"/>
-    <w:sig w:usb0="00000003" w:usb1="00000000" w:usb2="00000000" w:usb3="00000000" w:csb0="00000001" w:csb1="00000000"/>
-  </w:font>
-</w:fonts>
-</file>
-
-<file path=word/glossary/settings.xml><?xml version="1.0" encoding="utf-8"?>
-<w:settings xmlns:mc="http://schemas.openxmlformats.org/markup-compatibility/2006" xmlns:o="urn:schemas-microsoft-com:office:office" xmlns:r="http://schemas.openxmlformats.org/officeDocument/2006/relationships" xmlns:m="http://schemas.openxmlformats.org/officeDocument/2006/math" xmlns:v="urn:schemas-microsoft-com:vml" xmlns:w10="urn:schemas-microsoft-com:office:word" xmlns:w="http://schemas.openxmlformats.org/wordprocessingml/2006/main" xmlns:w14="http://schemas.microsoft.com/office/word/2010/wordml" xmlns:sl="http://schemas.openxmlformats.org/schemaLibrary/2006/main" mc:Ignorable="w14">
-  <w:view w:val="normal"/>
-  <w:defaultTabStop w:val="720"/>
-  <w:characterSpacingControl w:val="doNotCompress"/>
-  <w:compat>
-    <w:useFELayout/>
-    <w:compatSetting w:name="compatibilityMode" w:uri="http://schemas.microsoft.com/office/word" w:val="14"/>
-    <w:compatSetting w:name="overrideTableStyleFontSizeAndJustification" w:uri="http://schemas.microsoft.com/office/word" w:val="1"/>
-    <w:compatSetting w:name="enableOpenTypeFeatures" w:uri="http://schemas.microsoft.com/office/word" w:val="1"/>
-    <w:compatSetting w:name="doNotFlipMirrorIndents" w:uri="http://schemas.microsoft.com/office/word" w:val="1"/>
-  </w:compat>
-  <w:rsids>
-    <w:rsidRoot w:val="000553C4"/>
-    <w:rsid w:val="000553C4"/>
-    <w:rsid w:val="00554EA0"/>
-    <w:rsid w:val="00BA4B74"/>
-    <w:rsid w:val="00BB0F56"/>
-    <w:rsid w:val="00CA0AA9"/>
-    <w:rsid w:val="00DC2104"/>
-  </w:rsids>
-  <m:mathPr>
-    <m:mathFont m:val="Cambria Math"/>
-    <m:brkBin m:val="before"/>
-    <m:brkBinSub m:val="--"/>
-    <m:smallFrac m:val="0"/>
-    <m:dispDef/>
-    <m:lMargin m:val="0"/>
-    <m:rMargin m:val="0"/>
-    <m:defJc m:val="centerGroup"/>
-    <m:wrapIndent m:val="1440"/>
-    <m:intLim m:val="subSup"/>
-    <m:naryLim m:val="undOvr"/>
-  </m:mathPr>
-  <w:themeFontLang w:val="en-US"/>
-  <w:clrSchemeMapping w:bg1="light1" w:t1="dark1" w:bg2="light2" w:t2="dark2" w:accent1="accent1" w:accent2="accent2" w:accent3="accent3" w:accent4="accent4" w:accent5="accent5" w:accent6="accent6" w:hyperlink="hyperlink" w:followedHyperlink="followedHyperlink"/>
-  <w:decimalSymbol w:val="."/>
-  <w:listSeparator w:val=","/>
-</w:settings>
-</file>
-
-<file path=word/glossary/styles.xml><?xml version="1.0" encoding="utf-8"?>
-<w:styles xmlns:mc="http://schemas.openxmlformats.org/markup-compatibility/2006" xmlns:r="http://schemas.openxmlformats.org/officeDocument/2006/relationships" xmlns:w="http://schemas.openxmlformats.org/wordprocessingml/2006/main" xmlns:w14="http://schemas.microsoft.com/office/word/2010/wordml" mc:Ignorable="w14">
-  <w:docDefaults>
-    <w:rPrDefault>
-      <w:rPr>
-        <w:rFonts w:asciiTheme="minorHAnsi" w:eastAsiaTheme="minorEastAsia" w:hAnsiTheme="minorHAnsi" w:cstheme="minorBidi"/>
-        <w:sz w:val="22"/>
-        <w:szCs w:val="22"/>
-        <w:lang w:val="en-US" w:eastAsia="en-US" w:bidi="ar-SA"/>
-      </w:rPr>
-    </w:rPrDefault>
-    <w:pPrDefault>
-      <w:pPr>
-        <w:spacing w:after="200" w:line="276" w:lineRule="auto"/>
-      </w:pPr>
-    </w:pPrDefault>
-  </w:docDefaults>
-  <w:latentStyles w:defLockedState="0" w:defUIPriority="99" w:defSemiHidden="1" w:defUnhideWhenUsed="1" w:defQFormat="0" w:count="267">
-    <w:lsdException w:name="Normal" w:semiHidden="0" w:uiPriority="0" w:unhideWhenUsed="0" w:qFormat="1"/>
-    <w:lsdException w:name="heading 1" w:semiHidden="0" w:uiPriority="9" w:unhideWhenUsed="0" w:qFormat="1"/>
-    <w:lsdException w:name="heading 2" w:uiPriority="9" w:qFormat="1"/>
-    <w:lsdException w:name="heading 3" w:uiPriority="9" w:qFormat="1"/>
-    <w:lsdException w:name="heading 4" w:uiPriority="9" w:qFormat="1"/>
-    <w:lsdException w:name="heading 5" w:uiPriority="9" w:qFormat="1"/>
-    <w:lsdException w:name="heading 6" w:uiPriority="9" w:qFormat="1"/>
-    <w:lsdException w:name="heading 7" w:uiPriority="9" w:qFormat="1"/>
-    <w:lsdException w:name="heading 8" w:uiPriority="9" w:qFormat="1"/>
-    <w:lsdException w:name="heading 9" w:uiPriority="9" w:qFormat="1"/>
-    <w:lsdException w:name="toc 1" w:uiPriority="39"/>
-    <w:lsdException w:name="toc 2" w:uiPriority="39"/>
-    <w:lsdException w:name="toc 3" w:uiPriority="39"/>
-    <w:lsdException w:name="toc 4" w:uiPriority="39"/>
-    <w:lsdException w:name="toc 5" w:uiPriority="39"/>
-    <w:lsdException w:name="toc 6" w:uiPriority="39"/>
-    <w:lsdException w:name="toc 7" w:uiPriority="39"/>
-    <w:lsdException w:name="toc 8" w:uiPriority="39"/>
-    <w:lsdException w:name="toc 9" w:uiPriority="39"/>
-    <w:lsdException w:name="caption" w:uiPriority="35" w:qFormat="1"/>
-    <w:lsdException w:name="Title" w:semiHidden="0" w:uiPriority="10" w:unhideWhenUsed="0" w:qFormat="1"/>
-    <w:lsdException w:name="Default Paragraph Font" w:uiPriority="1"/>
-    <w:lsdException w:name="Subtitle" w:semiHidden="0" w:uiPriority="11" w:unhideWhenUsed="0" w:qFormat="1"/>
-    <w:lsdException w:name="Strong" w:semiHidden="0" w:uiPriority="22" w:unhideWhenUsed="0" w:qFormat="1"/>
-    <w:lsdException w:name="Emphasis" w:semiHidden="0" w:uiPriority="20" w:unhideWhenUsed="0" w:qFormat="1"/>
-    <w:lsdException w:name="Table Grid" w:semiHidden="0" w:uiPriority="59" w:unhideWhenUsed="0"/>
-    <w:lsdException w:name="Placeholder Text" w:unhideWhenUsed="0"/>
-    <w:lsdException w:name="No Spacing" w:semiHidden="0" w:uiPriority="1" w:unhideWhenUsed="0" w:qFormat="1"/>
-    <w:lsdException w:name="Light Shading" w:semiHidden="0" w:uiPriority="60" w:unhideWhenUsed="0"/>
-    <w:lsdException w:name="Light List" w:semiHidden="0" w:uiPriority="61" w:unhideWhenUsed="0"/>
-    <w:lsdException w:name="Light Grid" w:semiHidden="0" w:uiPriority="62" w:unhideWhenUsed="0"/>
-    <w:lsdException w:name="Medium Shading 1" w:semiHidden="0" w:uiPriority="63" w:unhideWhenUsed="0"/>
-    <w:lsdException w:name="Medium Shading 2" w:semiHidden="0" w:uiPriority="64" w:unhideWhenUsed="0"/>
-    <w:lsdException w:name="Medium List 1" w:semiHidden="0" w:uiPriority="65" w:unhideWhenUsed="0"/>
-    <w:lsdException w:name="Medium List 2" w:semiHidden="0" w:uiPriority="66" w:unhideWhenUsed="0"/>
-    <w:lsdException w:name="Medium Grid 1" w:semiHidden="0" w:uiPriority="67" w:unhideWhenUsed="0"/>
-    <w:lsdException w:name="Medium Grid 2" w:semiHidden="0" w:uiPriority="68" w:unhideWhenUsed="0"/>
-    <w:lsdException w:name="Medium Grid 3" w:semiHidden="0" w:uiPriority="69" w:unhideWhenUsed="0"/>
-    <w:lsdException w:name="Dark List" w:semiHidden="0" w:uiPriority="70" w:unhideWhenUsed="0"/>
-    <w:lsdException w:name="Colorful Shading" w:semiHidden="0" w:uiPriority="71" w:unhideWhenUsed="0"/>
-    <w:lsdException w:name="Colorful List" w:semiHidden="0" w:uiPriority="72" w:unhideWhenUsed="0"/>
-    <w:lsdException w:name="Colorful Grid" w:semiHidden="0" w:uiPriority="73" w:unhideWhenUsed="0"/>
-    <w:lsdException w:name="Light Shading Accent 1" w:semiHidden="0" w:uiPriority="60" w:unhideWhenUsed="0"/>
-    <w:lsdException w:name="Light List Accent 1" w:semiHidden="0" w:uiPriority="61" w:unhideWhenUsed="0"/>
-    <w:lsdException w:name="Light Grid Accent 1" w:semiHidden="0" w:uiPriority="62" w:unhideWhenUsed="0"/>
-    <w:lsdException w:name="Medium Shading 1 Accent 1" w:semiHidden="0" w:uiPriority="63" w:unhideWhenUsed="0"/>
-    <w:lsdException w:name="Medium Shading 2 Accent 1" w:semiHidden="0" w:uiPriority="64" w:unhideWhenUsed="0"/>
-    <w:lsdException w:name="Medium List 1 Accent 1" w:semiHidden="0" w:uiPriority="65" w:unhideWhenUsed="0"/>
-    <w:lsdException w:name="Revision" w:unhideWhenUsed="0"/>
-    <w:lsdException w:name="List Paragraph" w:semiHidden="0" w:uiPriority="34" w:unhideWhenUsed="0" w:qFormat="1"/>
-    <w:lsdException w:name="Quote" w:semiHidden="0" w:uiPriority="29" w:unhideWhenUsed="0" w:qFormat="1"/>
-    <w:lsdException w:name="Intense Quote" w:semiHidden="0" w:uiPriority="30" w:unhideWhenUsed="0" w:qFormat="1"/>
-    <w:lsdException w:name="Medium List 2 Accent 1" w:semiHidden="0" w:uiPriority="66" w:unhideWhenUsed="0"/>
-    <w:lsdException w:name="Medium Grid 1 Accent 1" w:semiHidden="0" w:uiPriority="67" w:unhideWhenUsed="0"/>
-    <w:lsdException w:name="Medium Grid 2 Accent 1" w:semiHidden="0" w:uiPriority="68" w:unhideWhenUsed="0"/>
-    <w:lsdException w:name="Medium Grid 3 Accent 1" w:semiHidden="0" w:uiPriority="69" w:unhideWhenUsed="0"/>
-    <w:lsdException w:name="Dark List Accent 1" w:semiHidden="0" w:uiPriority="70" w:unhideWhenUsed="0"/>
-    <w:lsdException w:name="Colorful Shading Accent 1" w:semiHidden="0" w:uiPriority="71" w:unhideWhenUsed="0"/>
-    <w:lsdException w:name="Colorful List Accent 1" w:semiHidden="0" w:uiPriority="72" w:unhideWhenUsed="0"/>
-    <w:lsdException w:name="Colorful Grid Accent 1" w:semiHidden="0" w:uiPriority="73" w:unhideWhenUsed="0"/>
-    <w:lsdException w:name="Light Shading Accent 2" w:semiHidden="0" w:uiPriority="60" w:unhideWhenUsed="0"/>
-    <w:lsdException w:name="Light List Accent 2" w:semiHidden="0" w:uiPriority="61" w:unhideWhenUsed="0"/>
-    <w:lsdException w:name="Light Grid Accent 2" w:semiHidden="0" w:uiPriority="62" w:unhideWhenUsed="0"/>
-    <w:lsdException w:name="Medium Shading 1 Accent 2" w:semiHidden="0" w:uiPriority="63" w:unhideWhenUsed="0"/>
-    <w:lsdException w:name="Medium Shading 2 Accent 2" w:semiHidden="0" w:uiPriority="64" w:unhideWhenUsed="0"/>
-    <w:lsdException w:name="Medium List 1 Accent 2" w:semiHidden="0" w:uiPriority="65" w:unhideWhenUsed="0"/>
-    <w:lsdException w:name="Medium List 2 Accent 2" w:semiHidden="0" w:uiPriority="66" w:unhideWhenUsed="0"/>
-    <w:lsdException w:name="Medium Grid 1 Accent 2" w:semiHidden="0" w:uiPriority="67" w:unhideWhenUsed="0"/>
-    <w:lsdException w:name="Medium Grid 2 Accent 2" w:semiHidden="0" w:uiPriority="68" w:unhideWhenUsed="0"/>
-    <w:lsdException w:name="Medium Grid 3 Accent 2" w:semiHidden="0" w:uiPriority="69" w:unhideWhenUsed="0"/>
-    <w:lsdException w:name="Dark List Accent 2" w:semiHidden="0" w:uiPriority="70" w:unhideWhenUsed="0"/>
-    <w:lsdException w:name="Colorful Shading Accent 2" w:semiHidden="0" w:uiPriority="71" w:unhideWhenUsed="0"/>
-    <w:lsdException w:name="Colorful List Accent 2" w:semiHidden="0" w:uiPriority="72" w:unhideWhenUsed="0"/>
-    <w:lsdException w:name="Colorful Grid Accent 2" w:semiHidden="0" w:uiPriority="73" w:unhideWhenUsed="0"/>
-    <w:lsdException w:name="Light Shading Accent 3" w:semiHidden="0" w:uiPriority="60" w:unhideWhenUsed="0"/>
-    <w:lsdException w:name="Light List Accent 3" w:semiHidden="0" w:uiPriority="61" w:unhideWhenUsed="0"/>
-    <w:lsdException w:name="Light Grid Accent 3" w:semiHidden="0" w:uiPriority="62" w:unhideWhenUsed="0"/>
-    <w:lsdException w:name="Medium Shading 1 Accent 3" w:semiHidden="0" w:uiPriority="63" w:unhideWhenUsed="0"/>
-    <w:lsdException w:name="Medium Shading 2 Accent 3" w:semiHidden="0" w:uiPriority="64" w:unhideWhenUsed="0"/>
-    <w:lsdException w:name="Medium List 1 Accent 3" w:semiHidden="0" w:uiPriority="65" w:unhideWhenUsed="0"/>
-    <w:lsdException w:name="Medium List 2 Accent 3" w:semiHidden="0" w:uiPriority="66" w:unhideWhenUsed="0"/>
-    <w:lsdException w:name="Medium Grid 1 Accent 3" w:semiHidden="0" w:uiPriority="67" w:unhideWhenUsed="0"/>
-    <w:lsdException w:name="Medium Grid 2 Accent 3" w:semiHidden="0" w:uiPriority="68" w:unhideWhenUsed="0"/>
-    <w:lsdException w:name="Medium Grid 3 Accent 3" w:semiHidden="0" w:uiPriority="69" w:unhideWhenUsed="0"/>
-    <w:lsdException w:name="Dark List Accent 3" w:semiHidden="0" w:uiPriority="70" w:unhideWhenUsed="0"/>
-    <w:lsdException w:name="Colorful Shading Accent 3" w:semiHidden="0" w:uiPriority="71" w:unhideWhenUsed="0"/>
-    <w:lsdException w:name="Colorful List Accent 3" w:semiHidden="0" w:uiPriority="72" w:unhideWhenUsed="0"/>
-    <w:lsdException w:name="Colorful Grid Accent 3" w:semiHidden="0" w:uiPriority="73" w:unhideWhenUsed="0"/>
-    <w:lsdException w:name="Light Shading Accent 4" w:semiHidden="0" w:uiPriority="60" w:unhideWhenUsed="0"/>
-    <w:lsdException w:name="Light List Accent 4" w:semiHidden="0" w:uiPriority="61" w:unhideWhenUsed="0"/>
-    <w:lsdException w:name="Light Grid Accent 4" w:semiHidden="0" w:uiPriority="62" w:unhideWhenUsed="0"/>
-    <w:lsdException w:name="Medium Shading 1 Accent 4" w:semiHidden="0" w:uiPriority="63" w:unhideWhenUsed="0"/>
-    <w:lsdException w:name="Medium Shading 2 Accent 4" w:semiHidden="0" w:uiPriority="64" w:unhideWhenUsed="0"/>
-    <w:lsdException w:name="Medium List 1 Accent 4" w:semiHidden="0" w:uiPriority="65" w:unhideWhenUsed="0"/>
-    <w:lsdException w:name="Medium List 2 Accent 4" w:semiHidden="0" w:uiPriority="66" w:unhideWhenUsed="0"/>
-    <w:lsdException w:name="Medium Grid 1 Accent 4" w:semiHidden="0" w:uiPriority="67" w:unhideWhenUsed="0"/>
-    <w:lsdException w:name="Medium Grid 2 Accent 4" w:semiHidden="0" w:uiPriority="68" w:unhideWhenUsed="0"/>
-    <w:lsdException w:name="Medium Grid 3 Accent 4" w:semiHidden="0" w:uiPriority="69" w:unhideWhenUsed="0"/>
-    <w:lsdException w:name="Dark List Accent 4" w:semiHidden="0" w:uiPriority="70" w:unhideWhenUsed="0"/>
-    <w:lsdException w:name="Colorful Shading Accent 4" w:semiHidden="0" w:uiPriority="71" w:unhideWhenUsed="0"/>
-    <w:lsdException w:name="Colorful List Accent 4" w:semiHidden="0" w:uiPriority="72" w:unhideWhenUsed="0"/>
-    <w:lsdException w:name="Colorful Grid Accent 4" w:semiHidden="0" w:uiPriority="73" w:unhideWhenUsed="0"/>
-    <w:lsdException w:name="Light Shading Accent 5" w:semiHidden="0" w:uiPriority="60" w:unhideWhenUsed="0"/>
-    <w:lsdException w:name="Light List Accent 5" w:semiHidden="0" w:uiPriority="61" w:unhideWhenUsed="0"/>
-    <w:lsdException w:name="Light Grid Accent 5" w:semiHidden="0" w:uiPriority="62" w:unhideWhenUsed="0"/>
-    <w:lsdException w:name="Medium Shading 1 Accent 5" w:semiHidden="0" w:uiPriority="63" w:unhideWhenUsed="0"/>
-    <w:lsdException w:name="Medium Shading 2 Accent 5" w:semiHidden="0" w:uiPriority="64" w:unhideWhenUsed="0"/>
-    <w:lsdException w:name="Medium List 1 Accent 5" w:semiHidden="0" w:uiPriority="65" w:unhideWhenUsed="0"/>
-    <w:lsdException w:name="Medium List 2 Accent 5" w:semiHidden="0" w:uiPriority="66" w:unhideWhenUsed="0"/>
-    <w:lsdException w:name="Medium Grid 1 Accent 5" w:semiHidden="0" w:uiPriority="67" w:unhideWhenUsed="0"/>
-    <w:lsdException w:name="Medium Grid 2 Accent 5" w:semiHidden="0" w:uiPriority="68" w:unhideWhenUsed="0"/>
-    <w:lsdException w:name="Medium Grid 3 Accent 5" w:semiHidden="0" w:uiPriority="69" w:unhideWhenUsed="0"/>
-    <w:lsdException w:name="Dark List Accent 5" w:semiHidden="0" w:uiPriority="70" w:unhideWhenUsed="0"/>
-    <w:lsdException w:name="Colorful Shading Accent 5" w:semiHidden="0" w:uiPriority="71" w:unhideWhenUsed="0"/>
-    <w:lsdException w:name="Colorful List Accent 5" w:semiHidden="0" w:uiPriority="72" w:unhideWhenUsed="0"/>
-    <w:lsdException w:name="Colorful Grid Accent 5" w:semiHidden="0" w:uiPriority="73" w:unhideWhenUsed="0"/>
-    <w:lsdException w:name="Light Shading Accent 6" w:semiHidden="0" w:uiPriority="60" w:unhideWhenUsed="0"/>
-    <w:lsdException w:name="Light List Accent 6" w:semiHidden="0" w:uiPriority="61" w:unhideWhenUsed="0"/>
-    <w:lsdException w:name="Light Grid Accent 6" w:semiHidden="0" w:uiPriority="62" w:unhideWhenUsed="0"/>
-    <w:lsdException w:name="Medium Shading 1 Accent 6" w:semiHidden="0" w:uiPriority="63" w:unhideWhenUsed="0"/>
-    <w:lsdException w:name="Medium Shading 2 Accent 6" w:semiHidden="0" w:uiPriority="64" w:unhideWhenUsed="0"/>
-    <w:lsdException w:name="Medium List 1 Accent 6" w:semiHidden="0" w:uiPriority="65" w:unhideWhenUsed="0"/>
-    <w:lsdException w:name="Medium List 2 Accent 6" w:semiHidden="0" w:uiPriority="66" w:unhideWhenUsed="0"/>
-    <w:lsdException w:name="Medium Grid 1 Accent 6" w:semiHidden="0" w:uiPriority="67" w:unhideWhenUsed="0"/>
-    <w:lsdException w:name="Medium Grid 2 Accent 6" w:semiHidden="0" w:uiPriority="68" w:unhideWhenUsed="0"/>
-    <w:lsdException w:name="Medium Grid 3 Accent 6" w:semiHidden="0" w:uiPriority="69" w:unhideWhenUsed="0"/>
-    <w:lsdException w:name="Dark List Accent 6" w:semiHidden="0" w:uiPriority="70" w:unhideWhenUsed="0"/>
-    <w:lsdException w:name="Colorful Shading Accent 6" w:semiHidden="0" w:uiPriority="71" w:unhideWhenUsed="0"/>
-    <w:lsdException w:name="Colorful List Accent 6" w:semiHidden="0" w:uiPriority="72" w:unhideWhenUsed="0"/>
-    <w:lsdException w:name="Colorful Grid Accent 6" w:semiHidden="0" w:uiPriority="73" w:unhideWhenUsed="0"/>
-    <w:lsdException w:name="Subtle Emphasis" w:semiHidden="0" w:uiPriority="19" w:unhideWhenUsed="0" w:qFormat="1"/>
-    <w:lsdException w:name="Intense Emphasis" w:semiHidden="0" w:uiPriority="21" w:unhideWhenUsed="0" w:qFormat="1"/>
-    <w:lsdException w:name="Subtle Reference" w:semiHidden="0" w:uiPriority="31" w:unhideWhenUsed="0" w:qFormat="1"/>
-    <w:lsdException w:name="Intense Reference" w:semiHidden="0" w:uiPriority="32" w:unhideWhenUsed="0" w:qFormat="1"/>
-    <w:lsdException w:name="Book Title" w:semiHidden="0" w:uiPriority="33" w:unhideWhenUsed="0" w:qFormat="1"/>
-    <w:lsdException w:name="Bibliography" w:uiPriority="37"/>
-    <w:lsdException w:name="TOC Heading" w:uiPriority="39" w:qFormat="1"/>
-  </w:latentStyles>
-  <w:style w:type="paragraph" w:default="1" w:styleId="Normal">
-    <w:name w:val="Normal"/>
-    <w:qFormat/>
-  </w:style>
-  <w:style w:type="character" w:default="1" w:styleId="DefaultParagraphFont">
-    <w:name w:val="Default Paragraph Font"/>
-    <w:uiPriority w:val="1"/>
-    <w:semiHidden/>
-    <w:unhideWhenUsed/>
-  </w:style>
-  <w:style w:type="table" w:default="1" w:styleId="TableNormal">
-    <w:name w:val="Normal Table"/>
-    <w:uiPriority w:val="99"/>
-    <w:semiHidden/>
-    <w:unhideWhenUsed/>
-    <w:tblPr>
-      <w:tblInd w:w="0" w:type="dxa"/>
-      <w:tblCellMar>
-        <w:top w:w="0" w:type="dxa"/>
-        <w:left w:w="108" w:type="dxa"/>
-        <w:bottom w:w="0" w:type="dxa"/>
-        <w:right w:w="108" w:type="dxa"/>
-      </w:tblCellMar>
-    </w:tblPr>
-  </w:style>
-  <w:style w:type="numbering" w:default="1" w:styleId="NoList">
-    <w:name w:val="No List"/>
-    <w:uiPriority w:val="99"/>
-    <w:semiHidden/>
-    <w:unhideWhenUsed/>
-  </w:style>
-  <w:style w:type="paragraph" w:customStyle="1" w:styleId="9020AACC20AD43EAA30F6171F3BD79EA">
-    <w:name w:val="9020AACC20AD43EAA30F6171F3BD79EA"/>
-    <w:rsid w:val="000553C4"/>
-  </w:style>
-  <w:style w:type="paragraph" w:customStyle="1" w:styleId="BDD000D99BA642D083CF65DE66D2BEE2">
-    <w:name w:val="BDD000D99BA642D083CF65DE66D2BEE2"/>
-    <w:rsid w:val="000553C4"/>
-  </w:style>
-  <w:style w:type="paragraph" w:customStyle="1" w:styleId="5EDA8443A29643C58FC2BBE4D7069BB9">
-    <w:name w:val="5EDA8443A29643C58FC2BBE4D7069BB9"/>
-    <w:rsid w:val="000553C4"/>
-  </w:style>
-  <w:style w:type="paragraph" w:customStyle="1" w:styleId="D55463B2D8914FCB8FBEEFCFE07C936C">
-    <w:name w:val="D55463B2D8914FCB8FBEEFCFE07C936C"/>
-    <w:rsid w:val="000553C4"/>
-  </w:style>
-  <w:style w:type="paragraph" w:customStyle="1" w:styleId="E6B4AFD415C44BCAB4BBCE9706ED5135">
-    <w:name w:val="E6B4AFD415C44BCAB4BBCE9706ED5135"/>
-    <w:rsid w:val="000553C4"/>
-  </w:style>
-  <w:style w:type="paragraph" w:customStyle="1" w:styleId="0EB84F65E85F41248DECB56442883593">
-    <w:name w:val="0EB84F65E85F41248DECB56442883593"/>
-    <w:rsid w:val="000553C4"/>
-  </w:style>
-</w:styles>
-</file>
-
-<file path=word/glossary/stylesWithEffects.xml><?xml version="1.0" encoding="utf-8"?>
-<w:styles xmlns:wpc="http://schemas.microsoft.com/office/word/2010/wordprocessingCanvas" xmlns:mc="http://schemas.openxmlformats.org/markup-compatibility/2006" xmlns:o="urn:schemas-microsoft-com:office:office" xmlns:r="http://schemas.openxmlformats.org/officeDocument/2006/relationships" xmlns:m="http://schemas.openxmlformats.org/officeDocument/2006/math" xmlns:v="urn:schemas-microsoft-com:vml" xmlns:wp14="http://schemas.microsoft.com/office/word/2010/wordprocessingDrawing" xmlns:wp="http://schemas.openxmlformats.org/drawingml/2006/wordprocessingDrawing" xmlns:w10="urn:schemas-microsoft-com:office:word" xmlns:w="http://schemas.openxmlformats.org/wordprocessingml/2006/main" xmlns:w14="http://schemas.microsoft.com/office/word/2010/wordml" xmlns:wpg="http://schemas.microsoft.com/office/word/2010/wordprocessingGroup" xmlns:wpi="http://schemas.microsoft.com/office/word/2010/wordprocessingInk" xmlns:wne="http://schemas.microsoft.com/office/word/2006/wordml" xmlns:wps="http://schemas.microsoft.com/office/word/2010/wordprocessingShape" mc:Ignorable="w14 wp14">
-  <w:docDefaults>
-    <w:rPrDefault>
-      <w:rPr>
-        <w:rFonts w:asciiTheme="minorHAnsi" w:eastAsiaTheme="minorEastAsia" w:hAnsiTheme="minorHAnsi" w:cstheme="minorBidi"/>
-        <w:sz w:val="22"/>
-        <w:szCs w:val="22"/>
-        <w:lang w:val="en-US" w:eastAsia="en-US" w:bidi="ar-SA"/>
-      </w:rPr>
-    </w:rPrDefault>
-    <w:pPrDefault>
-      <w:pPr>
-        <w:spacing w:after="200" w:line="276" w:lineRule="auto"/>
-      </w:pPr>
-    </w:pPrDefault>
-  </w:docDefaults>
-  <w:latentStyles w:defLockedState="0" w:defUIPriority="99" w:defSemiHidden="1" w:defUnhideWhenUsed="1" w:defQFormat="0" w:count="267">
-    <w:lsdException w:name="Normal" w:semiHidden="0" w:uiPriority="0" w:unhideWhenUsed="0" w:qFormat="1"/>
-    <w:lsdException w:name="heading 1" w:semiHidden="0" w:uiPriority="9" w:unhideWhenUsed="0" w:qFormat="1"/>
-    <w:lsdException w:name="heading 2" w:uiPriority="9" w:qFormat="1"/>
-    <w:lsdException w:name="heading 3" w:uiPriority="9" w:qFormat="1"/>
-    <w:lsdException w:name="heading 4" w:uiPriority="9" w:qFormat="1"/>
-    <w:lsdException w:name="heading 5" w:uiPriority="9" w:qFormat="1"/>
-    <w:lsdException w:name="heading 6" w:uiPriority="9" w:qFormat="1"/>
-    <w:lsdException w:name="heading 7" w:uiPriority="9" w:qFormat="1"/>
-    <w:lsdException w:name="heading 8" w:uiPriority="9" w:qFormat="1"/>
-    <w:lsdException w:name="heading 9" w:uiPriority="9" w:qFormat="1"/>
-    <w:lsdException w:name="toc 1" w:uiPriority="39"/>
-    <w:lsdException w:name="toc 2" w:uiPriority="39"/>
-    <w:lsdException w:name="toc 3" w:uiPriority="39"/>
-    <w:lsdException w:name="toc 4" w:uiPriority="39"/>
-    <w:lsdException w:name="toc 5" w:uiPriority="39"/>
-    <w:lsdException w:name="toc 6" w:uiPriority="39"/>
-    <w:lsdException w:name="toc 7" w:uiPriority="39"/>
-    <w:lsdException w:name="toc 8" w:uiPriority="39"/>
-    <w:lsdException w:name="toc 9" w:uiPriority="39"/>
-    <w:lsdException w:name="caption" w:uiPriority="35" w:qFormat="1"/>
-    <w:lsdException w:name="Title" w:semiHidden="0" w:uiPriority="10" w:unhideWhenUsed="0" w:qFormat="1"/>
-    <w:lsdException w:name="Default Paragraph Font" w:uiPriority="1"/>
-    <w:lsdException w:name="Subtitle" w:semiHidden="0" w:uiPriority="11" w:unhideWhenUsed="0" w:qFormat="1"/>
-    <w:lsdException w:name="Strong" w:semiHidden="0" w:uiPriority="22" w:unhideWhenUsed="0" w:qFormat="1"/>
-    <w:lsdException w:name="Emphasis" w:semiHidden="0" w:uiPriority="20" w:unhideWhenUsed="0" w:qFormat="1"/>
-    <w:lsdException w:name="Table Grid" w:semiHidden="0" w:uiPriority="59" w:unhideWhenUsed="0"/>
-    <w:lsdException w:name="Placeholder Text" w:unhideWhenUsed="0"/>
-    <w:lsdException w:name="No Spacing" w:semiHidden="0" w:uiPriority="1" w:unhideWhenUsed="0" w:qFormat="1"/>
-    <w:lsdException w:name="Light Shading" w:semiHidden="0" w:uiPriority="60" w:unhideWhenUsed="0"/>
-    <w:lsdException w:name="Light List" w:semiHidden="0" w:uiPriority="61" w:unhideWhenUsed="0"/>
-    <w:lsdException w:name="Light Grid" w:semiHidden="0" w:uiPriority="62" w:unhideWhenUsed="0"/>
-    <w:lsdException w:name="Medium Shading 1" w:semiHidden="0" w:uiPriority="63" w:unhideWhenUsed="0"/>
-    <w:lsdException w:name="Medium Shading 2" w:semiHidden="0" w:uiPriority="64" w:unhideWhenUsed="0"/>
-    <w:lsdException w:name="Medium List 1" w:semiHidden="0" w:uiPriority="65" w:unhideWhenUsed="0"/>
-    <w:lsdException w:name="Medium List 2" w:semiHidden="0" w:uiPriority="66" w:unhideWhenUsed="0"/>
-    <w:lsdException w:name="Medium Grid 1" w:semiHidden="0" w:uiPriority="67" w:unhideWhenUsed="0"/>
-    <w:lsdException w:name="Medium Grid 2" w:semiHidden="0" w:uiPriority="68" w:unhideWhenUsed="0"/>
-    <w:lsdException w:name="Medium Grid 3" w:semiHidden="0" w:uiPriority="69" w:unhideWhenUsed="0"/>
-    <w:lsdException w:name="Dark List" w:semiHidden="0" w:uiPriority="70" w:unhideWhenUsed="0"/>
-    <w:lsdException w:name="Colorful Shading" w:semiHidden="0" w:uiPriority="71" w:unhideWhenUsed="0"/>
-    <w:lsdException w:name="Colorful List" w:semiHidden="0" w:uiPriority="72" w:unhideWhenUsed="0"/>
-    <w:lsdException w:name="Colorful Grid" w:semiHidden="0" w:uiPriority="73" w:unhideWhenUsed="0"/>
-    <w:lsdException w:name="Light Shading Accent 1" w:semiHidden="0" w:uiPriority="60" w:unhideWhenUsed="0"/>
-    <w:lsdException w:name="Light List Accent 1" w:semiHidden="0" w:uiPriority="61" w:unhideWhenUsed="0"/>
-    <w:lsdException w:name="Light Grid Accent 1" w:semiHidden="0" w:uiPriority="62" w:unhideWhenUsed="0"/>
-    <w:lsdException w:name="Medium Shading 1 Accent 1" w:semiHidden="0" w:uiPriority="63" w:unhideWhenUsed="0"/>
-    <w:lsdException w:name="Medium Shading 2 Accent 1" w:semiHidden="0" w:uiPriority="64" w:unhideWhenUsed="0"/>
-    <w:lsdException w:name="Medium List 1 Accent 1" w:semiHidden="0" w:uiPriority="65" w:unhideWhenUsed="0"/>
-    <w:lsdException w:name="Revision" w:unhideWhenUsed="0"/>
-    <w:lsdException w:name="List Paragraph" w:semiHidden="0" w:uiPriority="34" w:unhideWhenUsed="0" w:qFormat="1"/>
-    <w:lsdException w:name="Quote" w:semiHidden="0" w:uiPriority="29" w:unhideWhenUsed="0" w:qFormat="1"/>
-    <w:lsdException w:name="Intense Quote" w:semiHidden="0" w:uiPriority="30" w:unhideWhenUsed="0" w:qFormat="1"/>
-    <w:lsdException w:name="Medium List 2 Accent 1" w:semiHidden="0" w:uiPriority="66" w:unhideWhenUsed="0"/>
-    <w:lsdException w:name="Medium Grid 1 Accent 1" w:semiHidden="0" w:uiPriority="67" w:unhideWhenUsed="0"/>
-    <w:lsdException w:name="Medium Grid 2 Accent 1" w:semiHidden="0" w:uiPriority="68" w:unhideWhenUsed="0"/>
-    <w:lsdException w:name="Medium Grid 3 Accent 1" w:semiHidden="0" w:uiPriority="69" w:unhideWhenUsed="0"/>
-    <w:lsdException w:name="Dark List Accent 1" w:semiHidden="0" w:uiPriority="70" w:unhideWhenUsed="0"/>
-    <w:lsdException w:name="Colorful Shading Accent 1" w:semiHidden="0" w:uiPriority="71" w:unhideWhenUsed="0"/>
-    <w:lsdException w:name="Colorful List Accent 1" w:semiHidden="0" w:uiPriority="72" w:unhideWhenUsed="0"/>
-    <w:lsdException w:name="Colorful Grid Accent 1" w:semiHidden="0" w:uiPriority="73" w:unhideWhenUsed="0"/>
-    <w:lsdException w:name="Light Shading Accent 2" w:semiHidden="0" w:uiPriority="60" w:unhideWhenUsed="0"/>
-    <w:lsdException w:name="Light List Accent 2" w:semiHidden="0" w:uiPriority="61" w:unhideWhenUsed="0"/>
-    <w:lsdException w:name="Light Grid Accent 2" w:semiHidden="0" w:uiPriority="62" w:unhideWhenUsed="0"/>
-    <w:lsdException w:name="Medium Shading 1 Accent 2" w:semiHidden="0" w:uiPriority="63" w:unhideWhenUsed="0"/>
-    <w:lsdException w:name="Medium Shading 2 Accent 2" w:semiHidden="0" w:uiPriority="64" w:unhideWhenUsed="0"/>
-    <w:lsdException w:name="Medium List 1 Accent 2" w:semiHidden="0" w:uiPriority="65" w:unhideWhenUsed="0"/>
-    <w:lsdException w:name="Medium List 2 Accent 2" w:semiHidden="0" w:uiPriority="66" w:unhideWhenUsed="0"/>
-    <w:lsdException w:name="Medium Grid 1 Accent 2" w:semiHidden="0" w:uiPriority="67" w:unhideWhenUsed="0"/>
-    <w:lsdException w:name="Medium Grid 2 Accent 2" w:semiHidden="0" w:uiPriority="68" w:unhideWhenUsed="0"/>
-    <w:lsdException w:name="Medium Grid 3 Accent 2" w:semiHidden="0" w:uiPriority="69" w:unhideWhenUsed="0"/>
-    <w:lsdException w:name="Dark List Accent 2" w:semiHidden="0" w:uiPriority="70" w:unhideWhenUsed="0"/>
-    <w:lsdException w:name="Colorful Shading Accent 2" w:semiHidden="0" w:uiPriority="71" w:unhideWhenUsed="0"/>
-    <w:lsdException w:name="Colorful List Accent 2" w:semiHidden="0" w:uiPriority="72" w:unhideWhenUsed="0"/>
-    <w:lsdException w:name="Colorful Grid Accent 2" w:semiHidden="0" w:uiPriority="73" w:unhideWhenUsed="0"/>
-    <w:lsdException w:name="Light Shading Accent 3" w:semiHidden="0" w:uiPriority="60" w:unhideWhenUsed="0"/>
-    <w:lsdException w:name="Light List Accent 3" w:semiHidden="0" w:uiPriority="61" w:unhideWhenUsed="0"/>
-    <w:lsdException w:name="Light Grid Accent 3" w:semiHidden="0" w:uiPriority="62" w:unhideWhenUsed="0"/>
-    <w:lsdException w:name="Medium Shading 1 Accent 3" w:semiHidden="0" w:uiPriority="63" w:unhideWhenUsed="0"/>
-    <w:lsdException w:name="Medium Shading 2 Accent 3" w:semiHidden="0" w:uiPriority="64" w:unhideWhenUsed="0"/>
-    <w:lsdException w:name="Medium List 1 Accent 3" w:semiHidden="0" w:uiPriority="65" w:unhideWhenUsed="0"/>
-    <w:lsdException w:name="Medium List 2 Accent 3" w:semiHidden="0" w:uiPriority="66" w:unhideWhenUsed="0"/>
-    <w:lsdException w:name="Medium Grid 1 Accent 3" w:semiHidden="0" w:uiPriority="67" w:unhideWhenUsed="0"/>
-    <w:lsdException w:name="Medium Grid 2 Accent 3" w:semiHidden="0" w:uiPriority="68" w:unhideWhenUsed="0"/>
-    <w:lsdException w:name="Medium Grid 3 Accent 3" w:semiHidden="0" w:uiPriority="69" w:unhideWhenUsed="0"/>
-    <w:lsdException w:name="Dark List Accent 3" w:semiHidden="0" w:uiPriority="70" w:unhideWhenUsed="0"/>
-    <w:lsdException w:name="Colorful Shading Accent 3" w:semiHidden="0" w:uiPriority="71" w:unhideWhenUsed="0"/>
-    <w:lsdException w:name="Colorful List Accent 3" w:semiHidden="0" w:uiPriority="72" w:unhideWhenUsed="0"/>
-    <w:lsdException w:name="Colorful Grid Accent 3" w:semiHidden="0" w:uiPriority="73" w:unhideWhenUsed="0"/>
-    <w:lsdException w:name="Light Shading Accent 4" w:semiHidden="0" w:uiPriority="60" w:unhideWhenUsed="0"/>
-    <w:lsdException w:name="Light List Accent 4" w:semiHidden="0" w:uiPriority="61" w:unhideWhenUsed="0"/>
-    <w:lsdException w:name="Light Grid Accent 4" w:semiHidden="0" w:uiPriority="62" w:unhideWhenUsed="0"/>
-    <w:lsdException w:name="Medium Shading 1 Accent 4" w:semiHidden="0" w:uiPriority="63" w:unhideWhenUsed="0"/>
-    <w:lsdException w:name="Medium Shading 2 Accent 4" w:semiHidden="0" w:uiPriority="64" w:unhideWhenUsed="0"/>
-    <w:lsdException w:name="Medium List 1 Accent 4" w:semiHidden="0" w:uiPriority="65" w:unhideWhenUsed="0"/>
-    <w:lsdException w:name="Medium List 2 Accent 4" w:semiHidden="0" w:uiPriority="66" w:unhideWhenUsed="0"/>
-    <w:lsdException w:name="Medium Grid 1 Accent 4" w:semiHidden="0" w:uiPriority="67" w:unhideWhenUsed="0"/>
-    <w:lsdException w:name="Medium Grid 2 Accent 4" w:semiHidden="0" w:uiPriority="68" w:unhideWhenUsed="0"/>
-    <w:lsdException w:name="Medium Grid 3 Accent 4" w:semiHidden="0" w:uiPriority="69" w:unhideWhenUsed="0"/>
-    <w:lsdException w:name="Dark List Accent 4" w:semiHidden="0" w:uiPriority="70" w:unhideWhenUsed="0"/>
-    <w:lsdException w:name="Colorful Shading Accent 4" w:semiHidden="0" w:uiPriority="71" w:unhideWhenUsed="0"/>
-    <w:lsdException w:name="Colorful List Accent 4" w:semiHidden="0" w:uiPriority="72" w:unhideWhenUsed="0"/>
-    <w:lsdException w:name="Colorful Grid Accent 4" w:semiHidden="0" w:uiPriority="73" w:unhideWhenUsed="0"/>
-    <w:lsdException w:name="Light Shading Accent 5" w:semiHidden="0" w:uiPriority="60" w:unhideWhenUsed="0"/>
-    <w:lsdException w:name="Light List Accent 5" w:semiHidden="0" w:uiPriority="61" w:unhideWhenUsed="0"/>
-    <w:lsdException w:name="Light Grid Accent 5" w:semiHidden="0" w:uiPriority="62" w:unhideWhenUsed="0"/>
-    <w:lsdException w:name="Medium Shading 1 Accent 5" w:semiHidden="0" w:uiPriority="63" w:unhideWhenUsed="0"/>
-    <w:lsdException w:name="Medium Shading 2 Accent 5" w:semiHidden="0" w:uiPriority="64" w:unhideWhenUsed="0"/>
-    <w:lsdException w:name="Medium List 1 Accent 5" w:semiHidden="0" w:uiPriority="65" w:unhideWhenUsed="0"/>
-    <w:lsdException w:name="Medium List 2 Accent 5" w:semiHidden="0" w:uiPriority="66" w:unhideWhenUsed="0"/>
-    <w:lsdException w:name="Medium Grid 1 Accent 5" w:semiHidden="0" w:uiPriority="67" w:unhideWhenUsed="0"/>
-    <w:lsdException w:name="Medium Grid 2 Accent 5" w:semiHidden="0" w:uiPriority="68" w:unhideWhenUsed="0"/>
-    <w:lsdException w:name="Medium Grid 3 Accent 5" w:semiHidden="0" w:uiPriority="69" w:unhideWhenUsed="0"/>
-    <w:lsdException w:name="Dark List Accent 5" w:semiHidden="0" w:uiPriority="70" w:unhideWhenUsed="0"/>
-    <w:lsdException w:name="Colorful Shading Accent 5" w:semiHidden="0" w:uiPriority="71" w:unhideWhenUsed="0"/>
-    <w:lsdException w:name="Colorful List Accent 5" w:semiHidden="0" w:uiPriority="72" w:unhideWhenUsed="0"/>
-    <w:lsdException w:name="Colorful Grid Accent 5" w:semiHidden="0" w:uiPriority="73" w:unhideWhenUsed="0"/>
-    <w:lsdException w:name="Light Shading Accent 6" w:semiHidden="0" w:uiPriority="60" w:unhideWhenUsed="0"/>
-    <w:lsdException w:name="Light List Accent 6" w:semiHidden="0" w:uiPriority="61" w:unhideWhenUsed="0"/>
-    <w:lsdException w:name="Light Grid Accent 6" w:semiHidden="0" w:uiPriority="62" w:unhideWhenUsed="0"/>
-    <w:lsdException w:name="Medium Shading 1 Accent 6" w:semiHidden="0" w:uiPriority="63" w:unhideWhenUsed="0"/>
-    <w:lsdException w:name="Medium Shading 2 Accent 6" w:semiHidden="0" w:uiPriority="64" w:unhideWhenUsed="0"/>
-    <w:lsdException w:name="Medium List 1 Accent 6" w:semiHidden="0" w:uiPriority="65" w:unhideWhenUsed="0"/>
-    <w:lsdException w:name="Medium List 2 Accent 6" w:semiHidden="0" w:uiPriority="66" w:unhideWhenUsed="0"/>
-    <w:lsdException w:name="Medium Grid 1 Accent 6" w:semiHidden="0" w:uiPriority="67" w:unhideWhenUsed="0"/>
-    <w:lsdException w:name="Medium Grid 2 Accent 6" w:semiHidden="0" w:uiPriority="68" w:unhideWhenUsed="0"/>
-    <w:lsdException w:name="Medium Grid 3 Accent 6" w:semiHidden="0" w:uiPriority="69" w:unhideWhenUsed="0"/>
-    <w:lsdException w:name="Dark List Accent 6" w:semiHidden="0" w:uiPriority="70" w:unhideWhenUsed="0"/>
-    <w:lsdException w:name="Colorful Shading Accent 6" w:semiHidden="0" w:uiPriority="71" w:unhideWhenUsed="0"/>
-    <w:lsdException w:name="Colorful List Accent 6" w:semiHidden="0" w:uiPriority="72" w:unhideWhenUsed="0"/>
-    <w:lsdException w:name="Colorful Grid Accent 6" w:semiHidden="0" w:uiPriority="73" w:unhideWhenUsed="0"/>
-    <w:lsdException w:name="Subtle Emphasis" w:semiHidden="0" w:uiPriority="19" w:unhideWhenUsed="0" w:qFormat="1"/>
-    <w:lsdException w:name="Intense Emphasis" w:semiHidden="0" w:uiPriority="21" w:unhideWhenUsed="0" w:qFormat="1"/>
-    <w:lsdException w:name="Subtle Reference" w:semiHidden="0" w:uiPriority="31" w:unhideWhenUsed="0" w:qFormat="1"/>
-    <w:lsdException w:name="Intense Reference" w:semiHidden="0" w:uiPriority="32" w:unhideWhenUsed="0" w:qFormat="1"/>
-    <w:lsdException w:name="Book Title" w:semiHidden="0" w:uiPriority="33" w:unhideWhenUsed="0" w:qFormat="1"/>
-    <w:lsdException w:name="Bibliography" w:uiPriority="37"/>
-    <w:lsdException w:name="TOC Heading" w:uiPriority="39" w:qFormat="1"/>
-  </w:latentStyles>
-  <w:style w:type="paragraph" w:default="1" w:styleId="Normal">
-    <w:name w:val="Normal"/>
-    <w:qFormat/>
-  </w:style>
-  <w:style w:type="character" w:default="1" w:styleId="DefaultParagraphFont">
-    <w:name w:val="Default Paragraph Font"/>
-    <w:uiPriority w:val="1"/>
-    <w:semiHidden/>
-    <w:unhideWhenUsed/>
-  </w:style>
-  <w:style w:type="table" w:default="1" w:styleId="TableNormal">
-    <w:name w:val="Normal Table"/>
-    <w:uiPriority w:val="99"/>
-    <w:semiHidden/>
-    <w:unhideWhenUsed/>
-    <w:tblPr>
-      <w:tblInd w:w="0" w:type="dxa"/>
-      <w:tblCellMar>
-        <w:top w:w="0" w:type="dxa"/>
-        <w:left w:w="108" w:type="dxa"/>
-        <w:bottom w:w="0" w:type="dxa"/>
-        <w:right w:w="108" w:type="dxa"/>
-      </w:tblCellMar>
-    </w:tblPr>
-  </w:style>
-  <w:style w:type="numbering" w:default="1" w:styleId="NoList">
-    <w:name w:val="No List"/>
-    <w:uiPriority w:val="99"/>
-    <w:semiHidden/>
-    <w:unhideWhenUsed/>
-  </w:style>
-  <w:style w:type="paragraph" w:customStyle="1" w:styleId="9020AACC20AD43EAA30F6171F3BD79EA">
-    <w:name w:val="9020AACC20AD43EAA30F6171F3BD79EA"/>
-    <w:rsid w:val="000553C4"/>
-  </w:style>
-  <w:style w:type="paragraph" w:customStyle="1" w:styleId="BDD000D99BA642D083CF65DE66D2BEE2">
-    <w:name w:val="BDD000D99BA642D083CF65DE66D2BEE2"/>
-    <w:rsid w:val="000553C4"/>
-  </w:style>
-  <w:style w:type="paragraph" w:customStyle="1" w:styleId="5EDA8443A29643C58FC2BBE4D7069BB9">
-    <w:name w:val="5EDA8443A29643C58FC2BBE4D7069BB9"/>
-    <w:rsid w:val="000553C4"/>
-  </w:style>
-  <w:style w:type="paragraph" w:customStyle="1" w:styleId="D55463B2D8914FCB8FBEEFCFE07C936C">
-    <w:name w:val="D55463B2D8914FCB8FBEEFCFE07C936C"/>
-    <w:rsid w:val="000553C4"/>
-  </w:style>
-  <w:style w:type="paragraph" w:customStyle="1" w:styleId="E6B4AFD415C44BCAB4BBCE9706ED5135">
-    <w:name w:val="E6B4AFD415C44BCAB4BBCE9706ED5135"/>
-    <w:rsid w:val="000553C4"/>
-  </w:style>
-  <w:style w:type="paragraph" w:customStyle="1" w:styleId="0EB84F65E85F41248DECB56442883593">
-    <w:name w:val="0EB84F65E85F41248DECB56442883593"/>
-    <w:rsid w:val="000553C4"/>
-  </w:style>
-</w:styles>
-</file>
-
-<file path=word/glossary/webSettings.xml><?xml version="1.0" encoding="utf-8"?>
-<w:webSettings xmlns:mc="http://schemas.openxmlformats.org/markup-compatibility/2006" xmlns:r="http://schemas.openxmlformats.org/officeDocument/2006/relationships" xmlns:w="http://schemas.openxmlformats.org/wordprocessingml/2006/main" xmlns:w14="http://schemas.microsoft.com/office/word/2010/wordml" mc:Ignorable="w14">
-  <w:optimizeForBrowser/>
-  <w:allowPNG/>
-</w:webSettings>
-</file>
-
 <file path=word/theme/theme1.xml><?xml version="1.0" encoding="utf-8"?>
 <a:theme xmlns:a="http://schemas.openxmlformats.org/drawingml/2006/main" name="Office Theme">
   <a:themeElements>
@@ -8473,7 +8029,7 @@
 
 <file path=customXml/item1.xml><?xml version="1.0" encoding="utf-8"?>
 <CoverPageProperties xmlns="http://schemas.microsoft.com/office/2006/coverPageProps">
-  <PublishDate>2013-05-03T00:00:00</PublishDate>
+  <PublishDate/>
   <Abstract/>
   <CompanyAddress/>
   <CompanyPhone/>
@@ -8495,7 +8051,7 @@
 </file>
 
 <file path=customXml/itemProps2.xml><?xml version="1.0" encoding="utf-8"?>
-<ds:datastoreItem xmlns:ds="http://schemas.openxmlformats.org/officeDocument/2006/customXml" ds:itemID="{9459D932-38E2-491B-ADB5-6F2CF79D7765}">
+<ds:datastoreItem xmlns:ds="http://schemas.openxmlformats.org/officeDocument/2006/customXml" ds:itemID="{FE313CEF-A25A-4A93-A5F5-3BF9B6606A4F}">
   <ds:schemaRefs>
     <ds:schemaRef ds:uri="http://schemas.openxmlformats.org/officeDocument/2006/bibliography"/>
   </ds:schemaRefs>

</xml_diff>

<commit_message>
Update presentation and word doc
</commit_message>
<xml_diff>
--- a/Documents/ProjectPaper.docx
+++ b/Documents/ProjectPaper.docx
@@ -1,6 +1,6 @@
 
 <file path=word/document.xml><?xml version="1.0" encoding="utf-8"?>
-<w:document xmlns:wpc="http://schemas.microsoft.com/office/word/2010/wordprocessingCanvas" xmlns:mo="http://schemas.microsoft.com/office/mac/office/2008/main" xmlns:mc="http://schemas.openxmlformats.org/markup-compatibility/2006" xmlns:mv="urn:schemas-microsoft-com:mac:vml" xmlns:o="urn:schemas-microsoft-com:office:office" xmlns:r="http://schemas.openxmlformats.org/officeDocument/2006/relationships" xmlns:m="http://schemas.openxmlformats.org/officeDocument/2006/math" xmlns:v="urn:schemas-microsoft-com:vml" xmlns:wp14="http://schemas.microsoft.com/office/word/2010/wordprocessingDrawing" xmlns:wp="http://schemas.openxmlformats.org/drawingml/2006/wordprocessingDrawing" xmlns:w10="urn:schemas-microsoft-com:office:word" xmlns:w="http://schemas.openxmlformats.org/wordprocessingml/2006/main" xmlns:w14="http://schemas.microsoft.com/office/word/2010/wordml" xmlns:wpg="http://schemas.microsoft.com/office/word/2010/wordprocessingGroup" xmlns:wpi="http://schemas.microsoft.com/office/word/2010/wordprocessingInk" xmlns:wne="http://schemas.microsoft.com/office/word/2006/wordml" xmlns:wps="http://schemas.microsoft.com/office/word/2010/wordprocessingShape" mc:Ignorable="w14 wp14">
+<w:document xmlns:wpc="http://schemas.microsoft.com/office/word/2010/wordprocessingCanvas" xmlns:mc="http://schemas.openxmlformats.org/markup-compatibility/2006" xmlns:o="urn:schemas-microsoft-com:office:office" xmlns:r="http://schemas.openxmlformats.org/officeDocument/2006/relationships" xmlns:m="http://schemas.openxmlformats.org/officeDocument/2006/math" xmlns:v="urn:schemas-microsoft-com:vml" xmlns:wp14="http://schemas.microsoft.com/office/word/2010/wordprocessingDrawing" xmlns:wp="http://schemas.openxmlformats.org/drawingml/2006/wordprocessingDrawing" xmlns:w10="urn:schemas-microsoft-com:office:word" xmlns:w="http://schemas.openxmlformats.org/wordprocessingml/2006/main" xmlns:w14="http://schemas.microsoft.com/office/word/2010/wordml" xmlns:wpg="http://schemas.microsoft.com/office/word/2010/wordprocessingGroup" xmlns:wpi="http://schemas.microsoft.com/office/word/2010/wordprocessingInk" xmlns:wne="http://schemas.microsoft.com/office/word/2006/wordml" xmlns:wps="http://schemas.microsoft.com/office/word/2010/wordprocessingShape" mc:Ignorable="w14 wp14">
   <w:body>
     <w:sdt>
       <w:sdtPr>
@@ -97,7 +97,7 @@
                   </wp:anchor>
                 </w:drawing>
               </mc:Choice>
-              <mc:Fallback>
+              <mc:Fallback xmlns:mo="http://schemas.microsoft.com/office/mac/office/2008/main" xmlns:mv="urn:schemas-microsoft-com:mac:vml">
                 <w:pict>
                   <v:rect id="Rectangle 2" o:spid="_x0000_s1026" style="position:absolute;margin-left:0;margin-top:0;width:642.6pt;height:64.4pt;z-index:251659264;visibility:visible;mso-wrap-style:square;mso-width-percent:1050;mso-height-percent:900;mso-wrap-distance-left:9pt;mso-wrap-distance-top:0;mso-wrap-distance-right:9pt;mso-wrap-distance-bottom:0;mso-position-horizontal:center;mso-position-horizontal-relative:page;mso-position-vertical:bottom;mso-position-vertical-relative:page;mso-width-percent:1050;mso-height-percent:900;mso-width-relative:page;mso-height-relative:top-margin-area;v-text-anchor:top" o:gfxdata="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" o:allowincell="f" fillcolor="#4bacc6 [3208]" strokecolor="#4f81bd [3204]">
                     <w10:wrap anchorx="page" anchory="page"/>
@@ -170,7 +170,7 @@
                   </wp:anchor>
                 </w:drawing>
               </mc:Choice>
-              <mc:Fallback>
+              <mc:Fallback xmlns:mo="http://schemas.microsoft.com/office/mac/office/2008/main" xmlns:mv="urn:schemas-microsoft-com:mac:vml">
                 <w:pict>
                   <v:rect id="Rectangle 5" o:spid="_x0000_s1026" style="position:absolute;margin-left:0;margin-top:0;width:7.15pt;height:831.2pt;z-index:251662336;visibility:visible;mso-wrap-style:square;mso-width-percent:0;mso-height-percent:1050;mso-wrap-distance-left:9pt;mso-wrap-distance-top:0;mso-wrap-distance-right:9pt;mso-wrap-distance-bottom:0;mso-position-horizontal:center;mso-position-horizontal-relative:left-margin-area;mso-position-vertical:center;mso-position-vertical-relative:page;mso-width-percent:0;mso-height-percent:1050;mso-width-relative:page;mso-height-relative:page;v-text-anchor:top" o:gfxdata="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" o:allowincell="f" strokecolor="#4f81bd [3204]">
                     <w10:wrap anchorx="margin" anchory="page"/>
@@ -243,7 +243,7 @@
                   </wp:anchor>
                 </w:drawing>
               </mc:Choice>
-              <mc:Fallback>
+              <mc:Fallback xmlns:mo="http://schemas.microsoft.com/office/mac/office/2008/main" xmlns:mv="urn:schemas-microsoft-com:mac:vml">
                 <w:pict>
                   <v:rect id="Rectangle 4" o:spid="_x0000_s1026" style="position:absolute;margin-left:0;margin-top:0;width:7.15pt;height:831.2pt;z-index:251661312;visibility:visible;mso-wrap-style:square;mso-width-percent:0;mso-height-percent:1050;mso-wrap-distance-left:9pt;mso-wrap-distance-top:0;mso-wrap-distance-right:9pt;mso-wrap-distance-bottom:0;mso-position-horizontal:center;mso-position-horizontal-relative:right-margin-area;mso-position-vertical:center;mso-position-vertical-relative:page;mso-width-percent:0;mso-height-percent:1050;mso-width-relative:page;mso-height-relative:page;v-text-anchor:top" o:gfxdata="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" o:allowincell="f" strokecolor="#4f81bd [3204]">
                     <w10:wrap anchorx="margin" anchory="page"/>
@@ -316,7 +316,7 @@
                   </wp:anchor>
                 </w:drawing>
               </mc:Choice>
-              <mc:Fallback>
+              <mc:Fallback xmlns:mo="http://schemas.microsoft.com/office/mac/office/2008/main" xmlns:mv="urn:schemas-microsoft-com:mac:vml">
                 <w:pict>
                   <v:rect id="Rectangle 3" o:spid="_x0000_s1026" style="position:absolute;margin-left:0;margin-top:0;width:642.6pt;height:64.8pt;z-index:251660288;visibility:visible;mso-wrap-style:square;mso-width-percent:1050;mso-height-percent:900;mso-wrap-distance-left:9pt;mso-wrap-distance-top:0;mso-wrap-distance-right:9pt;mso-wrap-distance-bottom:0;mso-position-horizontal:center;mso-position-horizontal-relative:page;mso-position-vertical:top;mso-position-vertical-relative:top-margin-area;mso-width-percent:1050;mso-height-percent:900;mso-width-relative:page;mso-height-relative:top-margin-area;v-text-anchor:top" o:gfxdata="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" o:allowincell="f" fillcolor="#4bacc6 [3208]" strokecolor="#4f81bd [3204]">
                     <w10:wrap anchorx="page" anchory="margin"/>
@@ -456,7 +456,7 @@
             <w:rPr>
               <w:noProof/>
             </w:rPr>
-            <w:t>May 14, 2013</w:t>
+            <w:t>May 16, 2013</w:t>
           </w:r>
           <w:r>
             <w:fldChar w:fldCharType="end"/>
@@ -476,13 +476,8 @@
                 <w:pStyle w:val="NoSpacing"/>
               </w:pPr>
               <w:r>
-                <w:t xml:space="preserve">Ross Anderson / Ben </w:t>
+                <w:t>Ross Anderson / Ben Passe</w:t>
               </w:r>
-              <w:proofErr w:type="spellStart"/>
-              <w:r>
-                <w:t>Passe</w:t>
-              </w:r>
-              <w:proofErr w:type="spellEnd"/>
               <w:r>
                 <w:t xml:space="preserve"> </w:t>
               </w:r>
@@ -554,14 +549,130 @@
           <w:r>
             <w:fldChar w:fldCharType="separate"/>
           </w:r>
-          <w:hyperlink w:anchor="_Toc356153834" w:history="1">
+          <w:bookmarkStart w:id="0" w:name="_GoBack"/>
+          <w:bookmarkEnd w:id="0"/>
+          <w:r>
+            <w:rPr>
+              <w:rStyle w:val="Hyperlink"/>
+              <w:noProof/>
+            </w:rPr>
+            <w:fldChar w:fldCharType="begin"/>
+          </w:r>
+          <w:r>
+            <w:rPr>
+              <w:rStyle w:val="Hyperlink"/>
+              <w:noProof/>
+            </w:rPr>
+            <w:instrText xml:space="preserve"> </w:instrText>
+          </w:r>
+          <w:r>
+            <w:rPr>
+              <w:noProof/>
+            </w:rPr>
+            <w:instrText>HYPERLINK \l "_Toc356497896"</w:instrText>
+          </w:r>
+          <w:r>
+            <w:rPr>
+              <w:rStyle w:val="Hyperlink"/>
+              <w:noProof/>
+            </w:rPr>
+            <w:instrText xml:space="preserve"> </w:instrText>
+          </w:r>
+          <w:r>
+            <w:rPr>
+              <w:rStyle w:val="Hyperlink"/>
+              <w:noProof/>
+            </w:rPr>
+          </w:r>
+          <w:r>
+            <w:rPr>
+              <w:rStyle w:val="Hyperlink"/>
+              <w:noProof/>
+            </w:rPr>
+            <w:fldChar w:fldCharType="separate"/>
+          </w:r>
+          <w:r>
+            <w:rPr>
+              <w:rStyle w:val="Hyperlink"/>
+              <w:rFonts w:eastAsia="Times New Roman"/>
+              <w:noProof/>
+            </w:rPr>
+            <w:t>Project Plan</w:t>
+          </w:r>
+          <w:r>
+            <w:rPr>
+              <w:noProof/>
+              <w:webHidden/>
+            </w:rPr>
+            <w:tab/>
+          </w:r>
+          <w:r>
+            <w:rPr>
+              <w:noProof/>
+              <w:webHidden/>
+            </w:rPr>
+            <w:fldChar w:fldCharType="begin"/>
+          </w:r>
+          <w:r>
+            <w:rPr>
+              <w:noProof/>
+              <w:webHidden/>
+            </w:rPr>
+            <w:instrText xml:space="preserve"> PAGEREF _Toc356497896 \h </w:instrText>
+          </w:r>
+          <w:r>
+            <w:rPr>
+              <w:noProof/>
+              <w:webHidden/>
+            </w:rPr>
+          </w:r>
+          <w:r>
+            <w:rPr>
+              <w:noProof/>
+              <w:webHidden/>
+            </w:rPr>
+            <w:fldChar w:fldCharType="separate"/>
+          </w:r>
+          <w:r>
+            <w:rPr>
+              <w:noProof/>
+              <w:webHidden/>
+            </w:rPr>
+            <w:t>3</w:t>
+          </w:r>
+          <w:r>
+            <w:rPr>
+              <w:noProof/>
+              <w:webHidden/>
+            </w:rPr>
+            <w:fldChar w:fldCharType="end"/>
+          </w:r>
+          <w:r>
+            <w:rPr>
+              <w:rStyle w:val="Hyperlink"/>
+              <w:noProof/>
+            </w:rPr>
+            <w:fldChar w:fldCharType="end"/>
+          </w:r>
+        </w:p>
+        <w:p>
+          <w:pPr>
+            <w:pStyle w:val="TOC2"/>
+            <w:tabs>
+              <w:tab w:val="right" w:leader="dot" w:pos="9350"/>
+            </w:tabs>
+            <w:rPr>
+              <w:rFonts w:eastAsiaTheme="minorEastAsia"/>
+              <w:noProof/>
+            </w:rPr>
+          </w:pPr>
+          <w:hyperlink w:anchor="_Toc356497897" w:history="1">
             <w:r>
               <w:rPr>
                 <w:rStyle w:val="Hyperlink"/>
-                <w:rFonts w:eastAsia="Times New Roman"/>
-                <w:noProof/>
-              </w:rPr>
-              <w:t>Project Plan</w:t>
+                <w:noProof/>
+              </w:rPr>
+              <w:t>Project Description</w:t>
             </w:r>
             <w:r>
               <w:rPr>
@@ -582,7 +693,7 @@
                 <w:noProof/>
                 <w:webHidden/>
               </w:rPr>
-              <w:instrText xml:space="preserve"> PAGEREF _Toc356153834 \h </w:instrText>
+              <w:instrText xml:space="preserve"> PAGEREF _Toc356497897 \h </w:instrText>
             </w:r>
             <w:r>
               <w:rPr>
@@ -624,13 +735,13 @@
               <w:noProof/>
             </w:rPr>
           </w:pPr>
-          <w:hyperlink w:anchor="_Toc356153835" w:history="1">
+          <w:hyperlink w:anchor="_Toc356497898" w:history="1">
             <w:r>
               <w:rPr>
                 <w:rStyle w:val="Hyperlink"/>
                 <w:noProof/>
               </w:rPr>
-              <w:t>Project Description</w:t>
+              <w:t>Proposed Plan</w:t>
             </w:r>
             <w:r>
               <w:rPr>
@@ -651,7 +762,7 @@
                 <w:noProof/>
                 <w:webHidden/>
               </w:rPr>
-              <w:instrText xml:space="preserve"> PAGEREF _Toc356153835 \h </w:instrText>
+              <w:instrText xml:space="preserve"> PAGEREF _Toc356497898 \h </w:instrText>
             </w:r>
             <w:r>
               <w:rPr>
@@ -693,13 +804,13 @@
               <w:noProof/>
             </w:rPr>
           </w:pPr>
-          <w:hyperlink w:anchor="_Toc356153836" w:history="1">
+          <w:hyperlink w:anchor="_Toc356497899" w:history="1">
             <w:r>
               <w:rPr>
                 <w:rStyle w:val="Hyperlink"/>
                 <w:noProof/>
               </w:rPr>
-              <w:t>Proposed Plan</w:t>
+              <w:t>Actual</w:t>
             </w:r>
             <w:r>
               <w:rPr>
@@ -720,7 +831,7 @@
                 <w:noProof/>
                 <w:webHidden/>
               </w:rPr>
-              <w:instrText xml:space="preserve"> PAGEREF _Toc356153836 \h </w:instrText>
+              <w:instrText xml:space="preserve"> PAGEREF _Toc356497899 \h </w:instrText>
             </w:r>
             <w:r>
               <w:rPr>
@@ -740,7 +851,7 @@
                 <w:noProof/>
                 <w:webHidden/>
               </w:rPr>
-              <w:t>3</w:t>
+              <w:t>4</w:t>
             </w:r>
             <w:r>
               <w:rPr>
@@ -762,13 +873,13 @@
               <w:noProof/>
             </w:rPr>
           </w:pPr>
-          <w:hyperlink w:anchor="_Toc356153837" w:history="1">
+          <w:hyperlink w:anchor="_Toc356497900" w:history="1">
             <w:r>
               <w:rPr>
                 <w:rStyle w:val="Hyperlink"/>
                 <w:noProof/>
               </w:rPr>
-              <w:t>Actual</w:t>
+              <w:t>Plan Comparison</w:t>
             </w:r>
             <w:r>
               <w:rPr>
@@ -789,7 +900,7 @@
                 <w:noProof/>
                 <w:webHidden/>
               </w:rPr>
-              <w:instrText xml:space="preserve"> PAGEREF _Toc356153837 \h </w:instrText>
+              <w:instrText xml:space="preserve"> PAGEREF _Toc356497900 \h </w:instrText>
             </w:r>
             <w:r>
               <w:rPr>
@@ -810,6 +921,76 @@
                 <w:webHidden/>
               </w:rPr>
               <w:t>4</w:t>
+            </w:r>
+            <w:r>
+              <w:rPr>
+                <w:noProof/>
+                <w:webHidden/>
+              </w:rPr>
+              <w:fldChar w:fldCharType="end"/>
+            </w:r>
+          </w:hyperlink>
+        </w:p>
+        <w:p>
+          <w:pPr>
+            <w:pStyle w:val="TOC1"/>
+            <w:tabs>
+              <w:tab w:val="right" w:leader="dot" w:pos="9350"/>
+            </w:tabs>
+            <w:rPr>
+              <w:rFonts w:eastAsiaTheme="minorEastAsia"/>
+              <w:noProof/>
+            </w:rPr>
+          </w:pPr>
+          <w:hyperlink w:anchor="_Toc356497901" w:history="1">
+            <w:r>
+              <w:rPr>
+                <w:rStyle w:val="Hyperlink"/>
+                <w:rFonts w:eastAsia="Times New Roman"/>
+                <w:noProof/>
+              </w:rPr>
+              <w:t>Requirements</w:t>
+            </w:r>
+            <w:r>
+              <w:rPr>
+                <w:noProof/>
+                <w:webHidden/>
+              </w:rPr>
+              <w:tab/>
+            </w:r>
+            <w:r>
+              <w:rPr>
+                <w:noProof/>
+                <w:webHidden/>
+              </w:rPr>
+              <w:fldChar w:fldCharType="begin"/>
+            </w:r>
+            <w:r>
+              <w:rPr>
+                <w:noProof/>
+                <w:webHidden/>
+              </w:rPr>
+              <w:instrText xml:space="preserve"> PAGEREF _Toc356497901 \h </w:instrText>
+            </w:r>
+            <w:r>
+              <w:rPr>
+                <w:noProof/>
+                <w:webHidden/>
+              </w:rPr>
+            </w:r>
+            <w:r>
+              <w:rPr>
+                <w:noProof/>
+                <w:webHidden/>
+              </w:rPr>
+              <w:fldChar w:fldCharType="separate"/>
+            </w:r>
+            <w:r>
+              <w:rPr>
+                <w:noProof/>
+                <w:webHidden/>
+              </w:rPr>
+              <w:t>5</w:t>
             </w:r>
             <w:r>
               <w:rPr>
@@ -831,13 +1012,13 @@
               <w:noProof/>
             </w:rPr>
           </w:pPr>
-          <w:hyperlink w:anchor="_Toc356153838" w:history="1">
+          <w:hyperlink w:anchor="_Toc356497902" w:history="1">
             <w:r>
               <w:rPr>
                 <w:rStyle w:val="Hyperlink"/>
                 <w:noProof/>
               </w:rPr>
-              <w:t>Plan Comparison</w:t>
+              <w:t>Use Case Diagram</w:t>
             </w:r>
             <w:r>
               <w:rPr>
@@ -858,7 +1039,7 @@
                 <w:noProof/>
                 <w:webHidden/>
               </w:rPr>
-              <w:instrText xml:space="preserve"> PAGEREF _Toc356153838 \h </w:instrText>
+              <w:instrText xml:space="preserve"> PAGEREF _Toc356497902 \h </w:instrText>
             </w:r>
             <w:r>
               <w:rPr>
@@ -878,7 +1059,76 @@
                 <w:noProof/>
                 <w:webHidden/>
               </w:rPr>
-              <w:t>4</w:t>
+              <w:t>5</w:t>
+            </w:r>
+            <w:r>
+              <w:rPr>
+                <w:noProof/>
+                <w:webHidden/>
+              </w:rPr>
+              <w:fldChar w:fldCharType="end"/>
+            </w:r>
+          </w:hyperlink>
+        </w:p>
+        <w:p>
+          <w:pPr>
+            <w:pStyle w:val="TOC2"/>
+            <w:tabs>
+              <w:tab w:val="right" w:leader="dot" w:pos="9350"/>
+            </w:tabs>
+            <w:rPr>
+              <w:rFonts w:eastAsiaTheme="minorEastAsia"/>
+              <w:noProof/>
+            </w:rPr>
+          </w:pPr>
+          <w:hyperlink w:anchor="_Toc356497903" w:history="1">
+            <w:r>
+              <w:rPr>
+                <w:rStyle w:val="Hyperlink"/>
+                <w:noProof/>
+              </w:rPr>
+              <w:t>Fully Dressed Use Cases</w:t>
+            </w:r>
+            <w:r>
+              <w:rPr>
+                <w:noProof/>
+                <w:webHidden/>
+              </w:rPr>
+              <w:tab/>
+            </w:r>
+            <w:r>
+              <w:rPr>
+                <w:noProof/>
+                <w:webHidden/>
+              </w:rPr>
+              <w:fldChar w:fldCharType="begin"/>
+            </w:r>
+            <w:r>
+              <w:rPr>
+                <w:noProof/>
+                <w:webHidden/>
+              </w:rPr>
+              <w:instrText xml:space="preserve"> PAGEREF _Toc356497903 \h </w:instrText>
+            </w:r>
+            <w:r>
+              <w:rPr>
+                <w:noProof/>
+                <w:webHidden/>
+              </w:rPr>
+            </w:r>
+            <w:r>
+              <w:rPr>
+                <w:noProof/>
+                <w:webHidden/>
+              </w:rPr>
+              <w:fldChar w:fldCharType="separate"/>
+            </w:r>
+            <w:r>
+              <w:rPr>
+                <w:noProof/>
+                <w:webHidden/>
+              </w:rPr>
+              <w:t>5</w:t>
             </w:r>
             <w:r>
               <w:rPr>
@@ -900,14 +1150,290 @@
               <w:noProof/>
             </w:rPr>
           </w:pPr>
-          <w:hyperlink w:anchor="_Toc356153839" w:history="1">
+          <w:hyperlink w:anchor="_Toc356497904" w:history="1">
+            <w:r>
+              <w:rPr>
+                <w:rStyle w:val="Hyperlink"/>
+                <w:noProof/>
+              </w:rPr>
+              <w:t>Manage Event</w:t>
+            </w:r>
+            <w:r>
+              <w:rPr>
+                <w:noProof/>
+                <w:webHidden/>
+              </w:rPr>
+              <w:tab/>
+            </w:r>
+            <w:r>
+              <w:rPr>
+                <w:noProof/>
+                <w:webHidden/>
+              </w:rPr>
+              <w:fldChar w:fldCharType="begin"/>
+            </w:r>
+            <w:r>
+              <w:rPr>
+                <w:noProof/>
+                <w:webHidden/>
+              </w:rPr>
+              <w:instrText xml:space="preserve"> PAGEREF _Toc356497904 \h </w:instrText>
+            </w:r>
+            <w:r>
+              <w:rPr>
+                <w:noProof/>
+                <w:webHidden/>
+              </w:rPr>
+            </w:r>
+            <w:r>
+              <w:rPr>
+                <w:noProof/>
+                <w:webHidden/>
+              </w:rPr>
+              <w:fldChar w:fldCharType="separate"/>
+            </w:r>
+            <w:r>
+              <w:rPr>
+                <w:noProof/>
+                <w:webHidden/>
+              </w:rPr>
+              <w:t>5</w:t>
+            </w:r>
+            <w:r>
+              <w:rPr>
+                <w:noProof/>
+                <w:webHidden/>
+              </w:rPr>
+              <w:fldChar w:fldCharType="end"/>
+            </w:r>
+          </w:hyperlink>
+        </w:p>
+        <w:p>
+          <w:pPr>
+            <w:pStyle w:val="TOC1"/>
+            <w:tabs>
+              <w:tab w:val="right" w:leader="dot" w:pos="9350"/>
+            </w:tabs>
+            <w:rPr>
+              <w:rFonts w:eastAsiaTheme="minorEastAsia"/>
+              <w:noProof/>
+            </w:rPr>
+          </w:pPr>
+          <w:hyperlink w:anchor="_Toc356497905" w:history="1">
+            <w:r>
+              <w:rPr>
+                <w:rStyle w:val="Hyperlink"/>
+                <w:noProof/>
+              </w:rPr>
+              <w:t>Manage Wish List</w:t>
+            </w:r>
+            <w:r>
+              <w:rPr>
+                <w:noProof/>
+                <w:webHidden/>
+              </w:rPr>
+              <w:tab/>
+            </w:r>
+            <w:r>
+              <w:rPr>
+                <w:noProof/>
+                <w:webHidden/>
+              </w:rPr>
+              <w:fldChar w:fldCharType="begin"/>
+            </w:r>
+            <w:r>
+              <w:rPr>
+                <w:noProof/>
+                <w:webHidden/>
+              </w:rPr>
+              <w:instrText xml:space="preserve"> PAGEREF _Toc356497905 \h </w:instrText>
+            </w:r>
+            <w:r>
+              <w:rPr>
+                <w:noProof/>
+                <w:webHidden/>
+              </w:rPr>
+            </w:r>
+            <w:r>
+              <w:rPr>
+                <w:noProof/>
+                <w:webHidden/>
+              </w:rPr>
+              <w:fldChar w:fldCharType="separate"/>
+            </w:r>
+            <w:r>
+              <w:rPr>
+                <w:noProof/>
+                <w:webHidden/>
+              </w:rPr>
+              <w:t>6</w:t>
+            </w:r>
+            <w:r>
+              <w:rPr>
+                <w:noProof/>
+                <w:webHidden/>
+              </w:rPr>
+              <w:fldChar w:fldCharType="end"/>
+            </w:r>
+          </w:hyperlink>
+        </w:p>
+        <w:p>
+          <w:pPr>
+            <w:pStyle w:val="TOC1"/>
+            <w:tabs>
+              <w:tab w:val="right" w:leader="dot" w:pos="9350"/>
+            </w:tabs>
+            <w:rPr>
+              <w:rFonts w:eastAsiaTheme="minorEastAsia"/>
+              <w:noProof/>
+            </w:rPr>
+          </w:pPr>
+          <w:hyperlink w:anchor="_Toc356497906" w:history="1">
+            <w:r>
+              <w:rPr>
+                <w:rStyle w:val="Hyperlink"/>
+                <w:noProof/>
+              </w:rPr>
+              <w:t>Send Invitations</w:t>
+            </w:r>
+            <w:r>
+              <w:rPr>
+                <w:noProof/>
+                <w:webHidden/>
+              </w:rPr>
+              <w:tab/>
+            </w:r>
+            <w:r>
+              <w:rPr>
+                <w:noProof/>
+                <w:webHidden/>
+              </w:rPr>
+              <w:fldChar w:fldCharType="begin"/>
+            </w:r>
+            <w:r>
+              <w:rPr>
+                <w:noProof/>
+                <w:webHidden/>
+              </w:rPr>
+              <w:instrText xml:space="preserve"> PAGEREF _Toc356497906 \h </w:instrText>
+            </w:r>
+            <w:r>
+              <w:rPr>
+                <w:noProof/>
+                <w:webHidden/>
+              </w:rPr>
+            </w:r>
+            <w:r>
+              <w:rPr>
+                <w:noProof/>
+                <w:webHidden/>
+              </w:rPr>
+              <w:fldChar w:fldCharType="separate"/>
+            </w:r>
+            <w:r>
+              <w:rPr>
+                <w:noProof/>
+                <w:webHidden/>
+              </w:rPr>
+              <w:t>7</w:t>
+            </w:r>
+            <w:r>
+              <w:rPr>
+                <w:noProof/>
+                <w:webHidden/>
+              </w:rPr>
+              <w:fldChar w:fldCharType="end"/>
+            </w:r>
+          </w:hyperlink>
+        </w:p>
+        <w:p>
+          <w:pPr>
+            <w:pStyle w:val="TOC1"/>
+            <w:tabs>
+              <w:tab w:val="right" w:leader="dot" w:pos="9350"/>
+            </w:tabs>
+            <w:rPr>
+              <w:rFonts w:eastAsiaTheme="minorEastAsia"/>
+              <w:noProof/>
+            </w:rPr>
+          </w:pPr>
+          <w:hyperlink w:anchor="_Toc356497907" w:history="1">
+            <w:r>
+              <w:rPr>
+                <w:rStyle w:val="Hyperlink"/>
+                <w:noProof/>
+              </w:rPr>
+              <w:t>Return Attendance Response (RSVP)</w:t>
+            </w:r>
+            <w:r>
+              <w:rPr>
+                <w:noProof/>
+                <w:webHidden/>
+              </w:rPr>
+              <w:tab/>
+            </w:r>
+            <w:r>
+              <w:rPr>
+                <w:noProof/>
+                <w:webHidden/>
+              </w:rPr>
+              <w:fldChar w:fldCharType="begin"/>
+            </w:r>
+            <w:r>
+              <w:rPr>
+                <w:noProof/>
+                <w:webHidden/>
+              </w:rPr>
+              <w:instrText xml:space="preserve"> PAGEREF _Toc356497907 \h </w:instrText>
+            </w:r>
+            <w:r>
+              <w:rPr>
+                <w:noProof/>
+                <w:webHidden/>
+              </w:rPr>
+            </w:r>
+            <w:r>
+              <w:rPr>
+                <w:noProof/>
+                <w:webHidden/>
+              </w:rPr>
+              <w:fldChar w:fldCharType="separate"/>
+            </w:r>
+            <w:r>
+              <w:rPr>
+                <w:noProof/>
+                <w:webHidden/>
+              </w:rPr>
+              <w:t>8</w:t>
+            </w:r>
+            <w:r>
+              <w:rPr>
+                <w:noProof/>
+                <w:webHidden/>
+              </w:rPr>
+              <w:fldChar w:fldCharType="end"/>
+            </w:r>
+          </w:hyperlink>
+        </w:p>
+        <w:p>
+          <w:pPr>
+            <w:pStyle w:val="TOC1"/>
+            <w:tabs>
+              <w:tab w:val="right" w:leader="dot" w:pos="9350"/>
+            </w:tabs>
+            <w:rPr>
+              <w:rFonts w:eastAsiaTheme="minorEastAsia"/>
+              <w:noProof/>
+            </w:rPr>
+          </w:pPr>
+          <w:hyperlink w:anchor="_Toc356497908" w:history="1">
             <w:r>
               <w:rPr>
                 <w:rStyle w:val="Hyperlink"/>
                 <w:rFonts w:eastAsia="Times New Roman"/>
                 <w:noProof/>
               </w:rPr>
-              <w:t>Requirements</w:t>
+              <w:t>Analysis</w:t>
             </w:r>
             <w:r>
               <w:rPr>
@@ -928,7 +1454,7 @@
                 <w:noProof/>
                 <w:webHidden/>
               </w:rPr>
-              <w:instrText xml:space="preserve"> PAGEREF _Toc356153839 \h </w:instrText>
+              <w:instrText xml:space="preserve"> PAGEREF _Toc356497908 \h </w:instrText>
             </w:r>
             <w:r>
               <w:rPr>
@@ -948,7 +1474,7 @@
                 <w:noProof/>
                 <w:webHidden/>
               </w:rPr>
-              <w:t>5</w:t>
+              <w:t>10</w:t>
             </w:r>
             <w:r>
               <w:rPr>
@@ -970,13 +1496,13 @@
               <w:noProof/>
             </w:rPr>
           </w:pPr>
-          <w:hyperlink w:anchor="_Toc356153840" w:history="1">
+          <w:hyperlink w:anchor="_Toc356497909" w:history="1">
             <w:r>
               <w:rPr>
                 <w:rStyle w:val="Hyperlink"/>
                 <w:noProof/>
               </w:rPr>
-              <w:t>Use Case Diagram</w:t>
+              <w:t>Domain Model</w:t>
             </w:r>
             <w:r>
               <w:rPr>
@@ -997,7 +1523,7 @@
                 <w:noProof/>
                 <w:webHidden/>
               </w:rPr>
-              <w:instrText xml:space="preserve"> PAGEREF _Toc356153840 \h </w:instrText>
+              <w:instrText xml:space="preserve"> PAGEREF _Toc356497909 \h </w:instrText>
             </w:r>
             <w:r>
               <w:rPr>
@@ -1017,7 +1543,7 @@
                 <w:noProof/>
                 <w:webHidden/>
               </w:rPr>
-              <w:t>5</w:t>
+              <w:t>10</w:t>
             </w:r>
             <w:r>
               <w:rPr>
@@ -1039,13 +1565,13 @@
               <w:noProof/>
             </w:rPr>
           </w:pPr>
-          <w:hyperlink w:anchor="_Toc356153841" w:history="1">
+          <w:hyperlink w:anchor="_Toc356497910" w:history="1">
             <w:r>
               <w:rPr>
                 <w:rStyle w:val="Hyperlink"/>
                 <w:noProof/>
               </w:rPr>
-              <w:t>Fully Dressed Use Cases</w:t>
+              <w:t>System Sequence Diagram</w:t>
             </w:r>
             <w:r>
               <w:rPr>
@@ -1066,7 +1592,7 @@
                 <w:noProof/>
                 <w:webHidden/>
               </w:rPr>
-              <w:instrText xml:space="preserve"> PAGEREF _Toc356153841 \h </w:instrText>
+              <w:instrText xml:space="preserve"> PAGEREF _Toc356497910 \h </w:instrText>
             </w:r>
             <w:r>
               <w:rPr>
@@ -1086,7 +1612,7 @@
                 <w:noProof/>
                 <w:webHidden/>
               </w:rPr>
-              <w:t>5</w:t>
+              <w:t>10</w:t>
             </w:r>
             <w:r>
               <w:rPr>
@@ -1108,13 +1634,14 @@
               <w:noProof/>
             </w:rPr>
           </w:pPr>
-          <w:hyperlink w:anchor="_Toc356153842" w:history="1">
+          <w:hyperlink w:anchor="_Toc356497911" w:history="1">
             <w:r>
               <w:rPr>
                 <w:rStyle w:val="Hyperlink"/>
-                <w:noProof/>
-              </w:rPr>
-              <w:t>Manage Event</w:t>
+                <w:rFonts w:eastAsia="Times New Roman"/>
+                <w:noProof/>
+              </w:rPr>
+              <w:t>Design</w:t>
             </w:r>
             <w:r>
               <w:rPr>
@@ -1135,7 +1662,7 @@
                 <w:noProof/>
                 <w:webHidden/>
               </w:rPr>
-              <w:instrText xml:space="preserve"> PAGEREF _Toc356153842 \h </w:instrText>
+              <w:instrText xml:space="preserve"> PAGEREF _Toc356497911 \h </w:instrText>
             </w:r>
             <w:r>
               <w:rPr>
@@ -1155,7 +1682,145 @@
                 <w:noProof/>
                 <w:webHidden/>
               </w:rPr>
-              <w:t>5</w:t>
+              <w:t>12</w:t>
+            </w:r>
+            <w:r>
+              <w:rPr>
+                <w:noProof/>
+                <w:webHidden/>
+              </w:rPr>
+              <w:fldChar w:fldCharType="end"/>
+            </w:r>
+          </w:hyperlink>
+        </w:p>
+        <w:p>
+          <w:pPr>
+            <w:pStyle w:val="TOC2"/>
+            <w:tabs>
+              <w:tab w:val="right" w:leader="dot" w:pos="9350"/>
+            </w:tabs>
+            <w:rPr>
+              <w:rFonts w:eastAsiaTheme="minorEastAsia"/>
+              <w:noProof/>
+            </w:rPr>
+          </w:pPr>
+          <w:hyperlink w:anchor="_Toc356497912" w:history="1">
+            <w:r>
+              <w:rPr>
+                <w:rStyle w:val="Hyperlink"/>
+                <w:noProof/>
+              </w:rPr>
+              <w:t>Class Diagram</w:t>
+            </w:r>
+            <w:r>
+              <w:rPr>
+                <w:noProof/>
+                <w:webHidden/>
+              </w:rPr>
+              <w:tab/>
+            </w:r>
+            <w:r>
+              <w:rPr>
+                <w:noProof/>
+                <w:webHidden/>
+              </w:rPr>
+              <w:fldChar w:fldCharType="begin"/>
+            </w:r>
+            <w:r>
+              <w:rPr>
+                <w:noProof/>
+                <w:webHidden/>
+              </w:rPr>
+              <w:instrText xml:space="preserve"> PAGEREF _Toc356497912 \h </w:instrText>
+            </w:r>
+            <w:r>
+              <w:rPr>
+                <w:noProof/>
+                <w:webHidden/>
+              </w:rPr>
+            </w:r>
+            <w:r>
+              <w:rPr>
+                <w:noProof/>
+                <w:webHidden/>
+              </w:rPr>
+              <w:fldChar w:fldCharType="separate"/>
+            </w:r>
+            <w:r>
+              <w:rPr>
+                <w:noProof/>
+                <w:webHidden/>
+              </w:rPr>
+              <w:t>12</w:t>
+            </w:r>
+            <w:r>
+              <w:rPr>
+                <w:noProof/>
+                <w:webHidden/>
+              </w:rPr>
+              <w:fldChar w:fldCharType="end"/>
+            </w:r>
+          </w:hyperlink>
+        </w:p>
+        <w:p>
+          <w:pPr>
+            <w:pStyle w:val="TOC2"/>
+            <w:tabs>
+              <w:tab w:val="right" w:leader="dot" w:pos="9350"/>
+            </w:tabs>
+            <w:rPr>
+              <w:rFonts w:eastAsiaTheme="minorEastAsia"/>
+              <w:noProof/>
+            </w:rPr>
+          </w:pPr>
+          <w:hyperlink w:anchor="_Toc356497913" w:history="1">
+            <w:r>
+              <w:rPr>
+                <w:rStyle w:val="Hyperlink"/>
+                <w:noProof/>
+              </w:rPr>
+              <w:t>Database Diagram</w:t>
+            </w:r>
+            <w:r>
+              <w:rPr>
+                <w:noProof/>
+                <w:webHidden/>
+              </w:rPr>
+              <w:tab/>
+            </w:r>
+            <w:r>
+              <w:rPr>
+                <w:noProof/>
+                <w:webHidden/>
+              </w:rPr>
+              <w:fldChar w:fldCharType="begin"/>
+            </w:r>
+            <w:r>
+              <w:rPr>
+                <w:noProof/>
+                <w:webHidden/>
+              </w:rPr>
+              <w:instrText xml:space="preserve"> PAGEREF _Toc356497913 \h </w:instrText>
+            </w:r>
+            <w:r>
+              <w:rPr>
+                <w:noProof/>
+                <w:webHidden/>
+              </w:rPr>
+            </w:r>
+            <w:r>
+              <w:rPr>
+                <w:noProof/>
+                <w:webHidden/>
+              </w:rPr>
+              <w:fldChar w:fldCharType="separate"/>
+            </w:r>
+            <w:r>
+              <w:rPr>
+                <w:noProof/>
+                <w:webHidden/>
+              </w:rPr>
+              <w:t>13</w:t>
             </w:r>
             <w:r>
               <w:rPr>
@@ -1177,13 +1842,14 @@
               <w:noProof/>
             </w:rPr>
           </w:pPr>
-          <w:hyperlink w:anchor="_Toc356153843" w:history="1">
+          <w:hyperlink w:anchor="_Toc356497914" w:history="1">
             <w:r>
               <w:rPr>
                 <w:rStyle w:val="Hyperlink"/>
-                <w:noProof/>
-              </w:rPr>
-              <w:t>Manage Wish List</w:t>
+                <w:rFonts w:eastAsia="Times New Roman"/>
+                <w:noProof/>
+              </w:rPr>
+              <w:t>Implementation</w:t>
             </w:r>
             <w:r>
               <w:rPr>
@@ -1204,7 +1870,7 @@
                 <w:noProof/>
                 <w:webHidden/>
               </w:rPr>
-              <w:instrText xml:space="preserve"> PAGEREF _Toc356153843 \h </w:instrText>
+              <w:instrText xml:space="preserve"> PAGEREF _Toc356497914 \h </w:instrText>
             </w:r>
             <w:r>
               <w:rPr>
@@ -1224,7 +1890,76 @@
                 <w:noProof/>
                 <w:webHidden/>
               </w:rPr>
-              <w:t>6</w:t>
+              <w:t>13</w:t>
+            </w:r>
+            <w:r>
+              <w:rPr>
+                <w:noProof/>
+                <w:webHidden/>
+              </w:rPr>
+              <w:fldChar w:fldCharType="end"/>
+            </w:r>
+          </w:hyperlink>
+        </w:p>
+        <w:p>
+          <w:pPr>
+            <w:pStyle w:val="TOC2"/>
+            <w:tabs>
+              <w:tab w:val="right" w:leader="dot" w:pos="9350"/>
+            </w:tabs>
+            <w:rPr>
+              <w:rFonts w:eastAsiaTheme="minorEastAsia"/>
+              <w:noProof/>
+            </w:rPr>
+          </w:pPr>
+          <w:hyperlink w:anchor="_Toc356497915" w:history="1">
+            <w:r>
+              <w:rPr>
+                <w:rStyle w:val="Hyperlink"/>
+                <w:noProof/>
+              </w:rPr>
+              <w:t>Technologies Used</w:t>
+            </w:r>
+            <w:r>
+              <w:rPr>
+                <w:noProof/>
+                <w:webHidden/>
+              </w:rPr>
+              <w:tab/>
+            </w:r>
+            <w:r>
+              <w:rPr>
+                <w:noProof/>
+                <w:webHidden/>
+              </w:rPr>
+              <w:fldChar w:fldCharType="begin"/>
+            </w:r>
+            <w:r>
+              <w:rPr>
+                <w:noProof/>
+                <w:webHidden/>
+              </w:rPr>
+              <w:instrText xml:space="preserve"> PAGEREF _Toc356497915 \h </w:instrText>
+            </w:r>
+            <w:r>
+              <w:rPr>
+                <w:noProof/>
+                <w:webHidden/>
+              </w:rPr>
+            </w:r>
+            <w:r>
+              <w:rPr>
+                <w:noProof/>
+                <w:webHidden/>
+              </w:rPr>
+              <w:fldChar w:fldCharType="separate"/>
+            </w:r>
+            <w:r>
+              <w:rPr>
+                <w:noProof/>
+                <w:webHidden/>
+              </w:rPr>
+              <w:t>13</w:t>
             </w:r>
             <w:r>
               <w:rPr>
@@ -1246,13 +1981,14 @@
               <w:noProof/>
             </w:rPr>
           </w:pPr>
-          <w:hyperlink w:anchor="_Toc356153844" w:history="1">
+          <w:hyperlink w:anchor="_Toc356497916" w:history="1">
             <w:r>
               <w:rPr>
                 <w:rStyle w:val="Hyperlink"/>
-                <w:noProof/>
-              </w:rPr>
-              <w:t>Send Invitations</w:t>
+                <w:rFonts w:eastAsia="Times New Roman"/>
+                <w:noProof/>
+              </w:rPr>
+              <w:t>Organization</w:t>
             </w:r>
             <w:r>
               <w:rPr>
@@ -1273,7 +2009,7 @@
                 <w:noProof/>
                 <w:webHidden/>
               </w:rPr>
-              <w:instrText xml:space="preserve"> PAGEREF _Toc356153844 \h </w:instrText>
+              <w:instrText xml:space="preserve"> PAGEREF _Toc356497916 \h </w:instrText>
             </w:r>
             <w:r>
               <w:rPr>
@@ -1293,7 +2029,7 @@
                 <w:noProof/>
                 <w:webHidden/>
               </w:rPr>
-              <w:t>7</w:t>
+              <w:t>14</w:t>
             </w:r>
             <w:r>
               <w:rPr>
@@ -1315,13 +2051,14 @@
               <w:noProof/>
             </w:rPr>
           </w:pPr>
-          <w:hyperlink w:anchor="_Toc356153845" w:history="1">
+          <w:hyperlink w:anchor="_Toc356497917" w:history="1">
             <w:r>
               <w:rPr>
                 <w:rStyle w:val="Hyperlink"/>
-                <w:noProof/>
-              </w:rPr>
-              <w:t>Return Attendance Response (RSVP)</w:t>
+                <w:rFonts w:eastAsia="Times New Roman"/>
+                <w:noProof/>
+              </w:rPr>
+              <w:t>Communication and Staying in Sync</w:t>
             </w:r>
             <w:r>
               <w:rPr>
@@ -1342,7 +2079,7 @@
                 <w:noProof/>
                 <w:webHidden/>
               </w:rPr>
-              <w:instrText xml:space="preserve"> PAGEREF _Toc356153845 \h </w:instrText>
+              <w:instrText xml:space="preserve"> PAGEREF _Toc356497917 \h </w:instrText>
             </w:r>
             <w:r>
               <w:rPr>
@@ -1362,7 +2099,145 @@
                 <w:noProof/>
                 <w:webHidden/>
               </w:rPr>
-              <w:t>8</w:t>
+              <w:t>14</w:t>
+            </w:r>
+            <w:r>
+              <w:rPr>
+                <w:noProof/>
+                <w:webHidden/>
+              </w:rPr>
+              <w:fldChar w:fldCharType="end"/>
+            </w:r>
+          </w:hyperlink>
+        </w:p>
+        <w:p>
+          <w:pPr>
+            <w:pStyle w:val="TOC2"/>
+            <w:tabs>
+              <w:tab w:val="right" w:leader="dot" w:pos="9350"/>
+            </w:tabs>
+            <w:rPr>
+              <w:rFonts w:eastAsiaTheme="minorEastAsia"/>
+              <w:noProof/>
+            </w:rPr>
+          </w:pPr>
+          <w:hyperlink w:anchor="_Toc356497918" w:history="1">
+            <w:r>
+              <w:rPr>
+                <w:rStyle w:val="Hyperlink"/>
+                <w:noProof/>
+              </w:rPr>
+              <w:t>Technology</w:t>
+            </w:r>
+            <w:r>
+              <w:rPr>
+                <w:noProof/>
+                <w:webHidden/>
+              </w:rPr>
+              <w:tab/>
+            </w:r>
+            <w:r>
+              <w:rPr>
+                <w:noProof/>
+                <w:webHidden/>
+              </w:rPr>
+              <w:fldChar w:fldCharType="begin"/>
+            </w:r>
+            <w:r>
+              <w:rPr>
+                <w:noProof/>
+                <w:webHidden/>
+              </w:rPr>
+              <w:instrText xml:space="preserve"> PAGEREF _Toc356497918 \h </w:instrText>
+            </w:r>
+            <w:r>
+              <w:rPr>
+                <w:noProof/>
+                <w:webHidden/>
+              </w:rPr>
+            </w:r>
+            <w:r>
+              <w:rPr>
+                <w:noProof/>
+                <w:webHidden/>
+              </w:rPr>
+              <w:fldChar w:fldCharType="separate"/>
+            </w:r>
+            <w:r>
+              <w:rPr>
+                <w:noProof/>
+                <w:webHidden/>
+              </w:rPr>
+              <w:t>14</w:t>
+            </w:r>
+            <w:r>
+              <w:rPr>
+                <w:noProof/>
+                <w:webHidden/>
+              </w:rPr>
+              <w:fldChar w:fldCharType="end"/>
+            </w:r>
+          </w:hyperlink>
+        </w:p>
+        <w:p>
+          <w:pPr>
+            <w:pStyle w:val="TOC2"/>
+            <w:tabs>
+              <w:tab w:val="right" w:leader="dot" w:pos="9350"/>
+            </w:tabs>
+            <w:rPr>
+              <w:rFonts w:eastAsiaTheme="minorEastAsia"/>
+              <w:noProof/>
+            </w:rPr>
+          </w:pPr>
+          <w:hyperlink w:anchor="_Toc356497919" w:history="1">
+            <w:r>
+              <w:rPr>
+                <w:rStyle w:val="Hyperlink"/>
+                <w:noProof/>
+              </w:rPr>
+              <w:t>Strategy</w:t>
+            </w:r>
+            <w:r>
+              <w:rPr>
+                <w:noProof/>
+                <w:webHidden/>
+              </w:rPr>
+              <w:tab/>
+            </w:r>
+            <w:r>
+              <w:rPr>
+                <w:noProof/>
+                <w:webHidden/>
+              </w:rPr>
+              <w:fldChar w:fldCharType="begin"/>
+            </w:r>
+            <w:r>
+              <w:rPr>
+                <w:noProof/>
+                <w:webHidden/>
+              </w:rPr>
+              <w:instrText xml:space="preserve"> PAGEREF _Toc356497919 \h </w:instrText>
+            </w:r>
+            <w:r>
+              <w:rPr>
+                <w:noProof/>
+                <w:webHidden/>
+              </w:rPr>
+            </w:r>
+            <w:r>
+              <w:rPr>
+                <w:noProof/>
+                <w:webHidden/>
+              </w:rPr>
+              <w:fldChar w:fldCharType="separate"/>
+            </w:r>
+            <w:r>
+              <w:rPr>
+                <w:noProof/>
+                <w:webHidden/>
+              </w:rPr>
+              <w:t>15</w:t>
             </w:r>
             <w:r>
               <w:rPr>
@@ -1384,14 +2259,14 @@
               <w:noProof/>
             </w:rPr>
           </w:pPr>
-          <w:hyperlink w:anchor="_Toc356153846" w:history="1">
+          <w:hyperlink w:anchor="_Toc356497920" w:history="1">
             <w:r>
               <w:rPr>
                 <w:rStyle w:val="Hyperlink"/>
                 <w:rFonts w:eastAsia="Times New Roman"/>
                 <w:noProof/>
               </w:rPr>
-              <w:t>Analysis</w:t>
+              <w:t>Lessons Learned</w:t>
             </w:r>
             <w:r>
               <w:rPr>
@@ -1412,7 +2287,7 @@
                 <w:noProof/>
                 <w:webHidden/>
               </w:rPr>
-              <w:instrText xml:space="preserve"> PAGEREF _Toc356153846 \h </w:instrText>
+              <w:instrText xml:space="preserve"> PAGEREF _Toc356497920 \h </w:instrText>
             </w:r>
             <w:r>
               <w:rPr>
@@ -1432,7 +2307,7 @@
                 <w:noProof/>
                 <w:webHidden/>
               </w:rPr>
-              <w:t>9</w:t>
+              <w:t>16</w:t>
             </w:r>
             <w:r>
               <w:rPr>
@@ -1454,13 +2329,13 @@
               <w:noProof/>
             </w:rPr>
           </w:pPr>
-          <w:hyperlink w:anchor="_Toc356153847" w:history="1">
+          <w:hyperlink w:anchor="_Toc356497921" w:history="1">
             <w:r>
               <w:rPr>
                 <w:rStyle w:val="Hyperlink"/>
                 <w:noProof/>
               </w:rPr>
-              <w:t>Domain Model</w:t>
+              <w:t>Things to do Differently Next Time</w:t>
             </w:r>
             <w:r>
               <w:rPr>
@@ -1481,7 +2356,7 @@
                 <w:noProof/>
                 <w:webHidden/>
               </w:rPr>
-              <w:instrText xml:space="preserve"> PAGEREF _Toc356153847 \h </w:instrText>
+              <w:instrText xml:space="preserve"> PAGEREF _Toc356497921 \h </w:instrText>
             </w:r>
             <w:r>
               <w:rPr>
@@ -1501,7 +2376,7 @@
                 <w:noProof/>
                 <w:webHidden/>
               </w:rPr>
-              <w:t>9</w:t>
+              <w:t>16</w:t>
             </w:r>
             <w:r>
               <w:rPr>
@@ -1523,13 +2398,13 @@
               <w:noProof/>
             </w:rPr>
           </w:pPr>
-          <w:hyperlink w:anchor="_Toc356153848" w:history="1">
+          <w:hyperlink w:anchor="_Toc356497922" w:history="1">
             <w:r>
               <w:rPr>
                 <w:rStyle w:val="Hyperlink"/>
                 <w:noProof/>
               </w:rPr>
-              <w:t>System Sequence Diagram</w:t>
+              <w:t>Future Development</w:t>
             </w:r>
             <w:r>
               <w:rPr>
@@ -1550,7 +2425,7 @@
                 <w:noProof/>
                 <w:webHidden/>
               </w:rPr>
-              <w:instrText xml:space="preserve"> PAGEREF _Toc356153848 \h </w:instrText>
+              <w:instrText xml:space="preserve"> PAGEREF _Toc356497922 \h </w:instrText>
             </w:r>
             <w:r>
               <w:rPr>
@@ -1570,771 +2445,7 @@
                 <w:noProof/>
                 <w:webHidden/>
               </w:rPr>
-              <w:t>10</w:t>
-            </w:r>
-            <w:r>
-              <w:rPr>
-                <w:noProof/>
-                <w:webHidden/>
-              </w:rPr>
-              <w:fldChar w:fldCharType="end"/>
-            </w:r>
-          </w:hyperlink>
-        </w:p>
-        <w:p>
-          <w:pPr>
-            <w:pStyle w:val="TOC1"/>
-            <w:tabs>
-              <w:tab w:val="right" w:leader="dot" w:pos="9350"/>
-            </w:tabs>
-            <w:rPr>
-              <w:rFonts w:eastAsiaTheme="minorEastAsia"/>
-              <w:noProof/>
-            </w:rPr>
-          </w:pPr>
-          <w:hyperlink w:anchor="_Toc356153849" w:history="1">
-            <w:r>
-              <w:rPr>
-                <w:rStyle w:val="Hyperlink"/>
-                <w:rFonts w:eastAsia="Times New Roman"/>
-                <w:noProof/>
-              </w:rPr>
-              <w:t>Design</w:t>
-            </w:r>
-            <w:r>
-              <w:rPr>
-                <w:noProof/>
-                <w:webHidden/>
-              </w:rPr>
-              <w:tab/>
-            </w:r>
-            <w:r>
-              <w:rPr>
-                <w:noProof/>
-                <w:webHidden/>
-              </w:rPr>
-              <w:fldChar w:fldCharType="begin"/>
-            </w:r>
-            <w:r>
-              <w:rPr>
-                <w:noProof/>
-                <w:webHidden/>
-              </w:rPr>
-              <w:instrText xml:space="preserve"> PAGEREF _Toc356153849 \h </w:instrText>
-            </w:r>
-            <w:r>
-              <w:rPr>
-                <w:noProof/>
-                <w:webHidden/>
-              </w:rPr>
-            </w:r>
-            <w:r>
-              <w:rPr>
-                <w:noProof/>
-                <w:webHidden/>
-              </w:rPr>
-              <w:fldChar w:fldCharType="separate"/>
-            </w:r>
-            <w:r>
-              <w:rPr>
-                <w:noProof/>
-                <w:webHidden/>
-              </w:rPr>
-              <w:t>11</w:t>
-            </w:r>
-            <w:r>
-              <w:rPr>
-                <w:noProof/>
-                <w:webHidden/>
-              </w:rPr>
-              <w:fldChar w:fldCharType="end"/>
-            </w:r>
-          </w:hyperlink>
-        </w:p>
-        <w:p>
-          <w:pPr>
-            <w:pStyle w:val="TOC2"/>
-            <w:tabs>
-              <w:tab w:val="right" w:leader="dot" w:pos="9350"/>
-            </w:tabs>
-            <w:rPr>
-              <w:rFonts w:eastAsiaTheme="minorEastAsia"/>
-              <w:noProof/>
-            </w:rPr>
-          </w:pPr>
-          <w:hyperlink w:anchor="_Toc356153850" w:history="1">
-            <w:r>
-              <w:rPr>
-                <w:rStyle w:val="Hyperlink"/>
-                <w:noProof/>
-              </w:rPr>
-              <w:t>Class Diagram</w:t>
-            </w:r>
-            <w:r>
-              <w:rPr>
-                <w:noProof/>
-                <w:webHidden/>
-              </w:rPr>
-              <w:tab/>
-            </w:r>
-            <w:r>
-              <w:rPr>
-                <w:noProof/>
-                <w:webHidden/>
-              </w:rPr>
-              <w:fldChar w:fldCharType="begin"/>
-            </w:r>
-            <w:r>
-              <w:rPr>
-                <w:noProof/>
-                <w:webHidden/>
-              </w:rPr>
-              <w:instrText xml:space="preserve"> PAGEREF _Toc356153850 \h </w:instrText>
-            </w:r>
-            <w:r>
-              <w:rPr>
-                <w:noProof/>
-                <w:webHidden/>
-              </w:rPr>
-            </w:r>
-            <w:r>
-              <w:rPr>
-                <w:noProof/>
-                <w:webHidden/>
-              </w:rPr>
-              <w:fldChar w:fldCharType="separate"/>
-            </w:r>
-            <w:r>
-              <w:rPr>
-                <w:noProof/>
-                <w:webHidden/>
-              </w:rPr>
-              <w:t>11</w:t>
-            </w:r>
-            <w:r>
-              <w:rPr>
-                <w:noProof/>
-                <w:webHidden/>
-              </w:rPr>
-              <w:fldChar w:fldCharType="end"/>
-            </w:r>
-          </w:hyperlink>
-        </w:p>
-        <w:p>
-          <w:pPr>
-            <w:pStyle w:val="TOC1"/>
-            <w:tabs>
-              <w:tab w:val="right" w:leader="dot" w:pos="9350"/>
-            </w:tabs>
-            <w:rPr>
-              <w:rFonts w:eastAsiaTheme="minorEastAsia"/>
-              <w:noProof/>
-            </w:rPr>
-          </w:pPr>
-          <w:hyperlink w:anchor="_Toc356153851" w:history="1">
-            <w:r>
-              <w:rPr>
-                <w:rStyle w:val="Hyperlink"/>
-                <w:rFonts w:eastAsia="Times New Roman"/>
-                <w:noProof/>
-              </w:rPr>
-              <w:t>Implementation</w:t>
-            </w:r>
-            <w:r>
-              <w:rPr>
-                <w:noProof/>
-                <w:webHidden/>
-              </w:rPr>
-              <w:tab/>
-            </w:r>
-            <w:r>
-              <w:rPr>
-                <w:noProof/>
-                <w:webHidden/>
-              </w:rPr>
-              <w:fldChar w:fldCharType="begin"/>
-            </w:r>
-            <w:r>
-              <w:rPr>
-                <w:noProof/>
-                <w:webHidden/>
-              </w:rPr>
-              <w:instrText xml:space="preserve"> PAGEREF _Toc356153851 \h </w:instrText>
-            </w:r>
-            <w:r>
-              <w:rPr>
-                <w:noProof/>
-                <w:webHidden/>
-              </w:rPr>
-            </w:r>
-            <w:r>
-              <w:rPr>
-                <w:noProof/>
-                <w:webHidden/>
-              </w:rPr>
-              <w:fldChar w:fldCharType="separate"/>
-            </w:r>
-            <w:r>
-              <w:rPr>
-                <w:noProof/>
-                <w:webHidden/>
-              </w:rPr>
-              <w:t>11</w:t>
-            </w:r>
-            <w:r>
-              <w:rPr>
-                <w:noProof/>
-                <w:webHidden/>
-              </w:rPr>
-              <w:fldChar w:fldCharType="end"/>
-            </w:r>
-          </w:hyperlink>
-        </w:p>
-        <w:p>
-          <w:pPr>
-            <w:pStyle w:val="TOC2"/>
-            <w:tabs>
-              <w:tab w:val="right" w:leader="dot" w:pos="9350"/>
-            </w:tabs>
-            <w:rPr>
-              <w:rFonts w:eastAsiaTheme="minorEastAsia"/>
-              <w:noProof/>
-            </w:rPr>
-          </w:pPr>
-          <w:hyperlink w:anchor="_Toc356153852" w:history="1">
-            <w:r>
-              <w:rPr>
-                <w:rStyle w:val="Hyperlink"/>
-                <w:noProof/>
-              </w:rPr>
-              <w:t>Technologies Used</w:t>
-            </w:r>
-            <w:r>
-              <w:rPr>
-                <w:noProof/>
-                <w:webHidden/>
-              </w:rPr>
-              <w:tab/>
-            </w:r>
-            <w:r>
-              <w:rPr>
-                <w:noProof/>
-                <w:webHidden/>
-              </w:rPr>
-              <w:fldChar w:fldCharType="begin"/>
-            </w:r>
-            <w:r>
-              <w:rPr>
-                <w:noProof/>
-                <w:webHidden/>
-              </w:rPr>
-              <w:instrText xml:space="preserve"> PAGEREF _Toc356153852 \h </w:instrText>
-            </w:r>
-            <w:r>
-              <w:rPr>
-                <w:noProof/>
-                <w:webHidden/>
-              </w:rPr>
-            </w:r>
-            <w:r>
-              <w:rPr>
-                <w:noProof/>
-                <w:webHidden/>
-              </w:rPr>
-              <w:fldChar w:fldCharType="separate"/>
-            </w:r>
-            <w:r>
-              <w:rPr>
-                <w:noProof/>
-                <w:webHidden/>
-              </w:rPr>
-              <w:t>11</w:t>
-            </w:r>
-            <w:r>
-              <w:rPr>
-                <w:noProof/>
-                <w:webHidden/>
-              </w:rPr>
-              <w:fldChar w:fldCharType="end"/>
-            </w:r>
-          </w:hyperlink>
-        </w:p>
-        <w:p>
-          <w:pPr>
-            <w:pStyle w:val="TOC1"/>
-            <w:tabs>
-              <w:tab w:val="right" w:leader="dot" w:pos="9350"/>
-            </w:tabs>
-            <w:rPr>
-              <w:rFonts w:eastAsiaTheme="minorEastAsia"/>
-              <w:noProof/>
-            </w:rPr>
-          </w:pPr>
-          <w:hyperlink w:anchor="_Toc356153853" w:history="1">
-            <w:r>
-              <w:rPr>
-                <w:rStyle w:val="Hyperlink"/>
-                <w:rFonts w:eastAsia="Times New Roman"/>
-                <w:noProof/>
-              </w:rPr>
-              <w:t>Organization</w:t>
-            </w:r>
-            <w:r>
-              <w:rPr>
-                <w:noProof/>
-                <w:webHidden/>
-              </w:rPr>
-              <w:tab/>
-            </w:r>
-            <w:r>
-              <w:rPr>
-                <w:noProof/>
-                <w:webHidden/>
-              </w:rPr>
-              <w:fldChar w:fldCharType="begin"/>
-            </w:r>
-            <w:r>
-              <w:rPr>
-                <w:noProof/>
-                <w:webHidden/>
-              </w:rPr>
-              <w:instrText xml:space="preserve"> PAGEREF _Toc356153853 \h </w:instrText>
-            </w:r>
-            <w:r>
-              <w:rPr>
-                <w:noProof/>
-                <w:webHidden/>
-              </w:rPr>
-            </w:r>
-            <w:r>
-              <w:rPr>
-                <w:noProof/>
-                <w:webHidden/>
-              </w:rPr>
-              <w:fldChar w:fldCharType="separate"/>
-            </w:r>
-            <w:r>
-              <w:rPr>
-                <w:noProof/>
-                <w:webHidden/>
-              </w:rPr>
-              <w:t>12</w:t>
-            </w:r>
-            <w:r>
-              <w:rPr>
-                <w:noProof/>
-                <w:webHidden/>
-              </w:rPr>
-              <w:fldChar w:fldCharType="end"/>
-            </w:r>
-          </w:hyperlink>
-        </w:p>
-        <w:p>
-          <w:pPr>
-            <w:pStyle w:val="TOC1"/>
-            <w:tabs>
-              <w:tab w:val="right" w:leader="dot" w:pos="9350"/>
-            </w:tabs>
-            <w:rPr>
-              <w:rFonts w:eastAsiaTheme="minorEastAsia"/>
-              <w:noProof/>
-            </w:rPr>
-          </w:pPr>
-          <w:hyperlink w:anchor="_Toc356153854" w:history="1">
-            <w:r>
-              <w:rPr>
-                <w:rStyle w:val="Hyperlink"/>
-                <w:rFonts w:eastAsia="Times New Roman"/>
-                <w:noProof/>
-              </w:rPr>
-              <w:t>Communication and Staying in Sync</w:t>
-            </w:r>
-            <w:r>
-              <w:rPr>
-                <w:noProof/>
-                <w:webHidden/>
-              </w:rPr>
-              <w:tab/>
-            </w:r>
-            <w:r>
-              <w:rPr>
-                <w:noProof/>
-                <w:webHidden/>
-              </w:rPr>
-              <w:fldChar w:fldCharType="begin"/>
-            </w:r>
-            <w:r>
-              <w:rPr>
-                <w:noProof/>
-                <w:webHidden/>
-              </w:rPr>
-              <w:instrText xml:space="preserve"> PAGEREF _Toc356153854 \h </w:instrText>
-            </w:r>
-            <w:r>
-              <w:rPr>
-                <w:noProof/>
-                <w:webHidden/>
-              </w:rPr>
-            </w:r>
-            <w:r>
-              <w:rPr>
-                <w:noProof/>
-                <w:webHidden/>
-              </w:rPr>
-              <w:fldChar w:fldCharType="separate"/>
-            </w:r>
-            <w:r>
-              <w:rPr>
-                <w:noProof/>
-                <w:webHidden/>
-              </w:rPr>
-              <w:t>12</w:t>
-            </w:r>
-            <w:r>
-              <w:rPr>
-                <w:noProof/>
-                <w:webHidden/>
-              </w:rPr>
-              <w:fldChar w:fldCharType="end"/>
-            </w:r>
-          </w:hyperlink>
-        </w:p>
-        <w:p>
-          <w:pPr>
-            <w:pStyle w:val="TOC2"/>
-            <w:tabs>
-              <w:tab w:val="right" w:leader="dot" w:pos="9350"/>
-            </w:tabs>
-            <w:rPr>
-              <w:rFonts w:eastAsiaTheme="minorEastAsia"/>
-              <w:noProof/>
-            </w:rPr>
-          </w:pPr>
-          <w:hyperlink w:anchor="_Toc356153855" w:history="1">
-            <w:r>
-              <w:rPr>
-                <w:rStyle w:val="Hyperlink"/>
-                <w:noProof/>
-              </w:rPr>
-              <w:t>Technology</w:t>
-            </w:r>
-            <w:r>
-              <w:rPr>
-                <w:noProof/>
-                <w:webHidden/>
-              </w:rPr>
-              <w:tab/>
-            </w:r>
-            <w:r>
-              <w:rPr>
-                <w:noProof/>
-                <w:webHidden/>
-              </w:rPr>
-              <w:fldChar w:fldCharType="begin"/>
-            </w:r>
-            <w:r>
-              <w:rPr>
-                <w:noProof/>
-                <w:webHidden/>
-              </w:rPr>
-              <w:instrText xml:space="preserve"> PAGEREF _Toc356153855 \h </w:instrText>
-            </w:r>
-            <w:r>
-              <w:rPr>
-                <w:noProof/>
-                <w:webHidden/>
-              </w:rPr>
-            </w:r>
-            <w:r>
-              <w:rPr>
-                <w:noProof/>
-                <w:webHidden/>
-              </w:rPr>
-              <w:fldChar w:fldCharType="separate"/>
-            </w:r>
-            <w:r>
-              <w:rPr>
-                <w:noProof/>
-                <w:webHidden/>
-              </w:rPr>
-              <w:t>12</w:t>
-            </w:r>
-            <w:r>
-              <w:rPr>
-                <w:noProof/>
-                <w:webHidden/>
-              </w:rPr>
-              <w:fldChar w:fldCharType="end"/>
-            </w:r>
-          </w:hyperlink>
-        </w:p>
-        <w:p>
-          <w:pPr>
-            <w:pStyle w:val="TOC2"/>
-            <w:tabs>
-              <w:tab w:val="right" w:leader="dot" w:pos="9350"/>
-            </w:tabs>
-            <w:rPr>
-              <w:rFonts w:eastAsiaTheme="minorEastAsia"/>
-              <w:noProof/>
-            </w:rPr>
-          </w:pPr>
-          <w:hyperlink w:anchor="_Toc356153856" w:history="1">
-            <w:r>
-              <w:rPr>
-                <w:rStyle w:val="Hyperlink"/>
-                <w:noProof/>
-              </w:rPr>
-              <w:t>Strategy</w:t>
-            </w:r>
-            <w:r>
-              <w:rPr>
-                <w:noProof/>
-                <w:webHidden/>
-              </w:rPr>
-              <w:tab/>
-            </w:r>
-            <w:r>
-              <w:rPr>
-                <w:noProof/>
-                <w:webHidden/>
-              </w:rPr>
-              <w:fldChar w:fldCharType="begin"/>
-            </w:r>
-            <w:r>
-              <w:rPr>
-                <w:noProof/>
-                <w:webHidden/>
-              </w:rPr>
-              <w:instrText xml:space="preserve"> PAGEREF _Toc356153856 \h </w:instrText>
-            </w:r>
-            <w:r>
-              <w:rPr>
-                <w:noProof/>
-                <w:webHidden/>
-              </w:rPr>
-            </w:r>
-            <w:r>
-              <w:rPr>
-                <w:noProof/>
-                <w:webHidden/>
-              </w:rPr>
-              <w:fldChar w:fldCharType="separate"/>
-            </w:r>
-            <w:r>
-              <w:rPr>
-                <w:noProof/>
-                <w:webHidden/>
-              </w:rPr>
-              <w:t>13</w:t>
-            </w:r>
-            <w:r>
-              <w:rPr>
-                <w:noProof/>
-                <w:webHidden/>
-              </w:rPr>
-              <w:fldChar w:fldCharType="end"/>
-            </w:r>
-          </w:hyperlink>
-        </w:p>
-        <w:p>
-          <w:pPr>
-            <w:pStyle w:val="TOC1"/>
-            <w:tabs>
-              <w:tab w:val="right" w:leader="dot" w:pos="9350"/>
-            </w:tabs>
-            <w:rPr>
-              <w:rFonts w:eastAsiaTheme="minorEastAsia"/>
-              <w:noProof/>
-            </w:rPr>
-          </w:pPr>
-          <w:hyperlink w:anchor="_Toc356153857" w:history="1">
-            <w:r>
-              <w:rPr>
-                <w:rStyle w:val="Hyperlink"/>
-                <w:rFonts w:eastAsia="Times New Roman"/>
-                <w:noProof/>
-              </w:rPr>
-              <w:t>Lessons Learned</w:t>
-            </w:r>
-            <w:r>
-              <w:rPr>
-                <w:noProof/>
-                <w:webHidden/>
-              </w:rPr>
-              <w:tab/>
-            </w:r>
-            <w:r>
-              <w:rPr>
-                <w:noProof/>
-                <w:webHidden/>
-              </w:rPr>
-              <w:fldChar w:fldCharType="begin"/>
-            </w:r>
-            <w:r>
-              <w:rPr>
-                <w:noProof/>
-                <w:webHidden/>
-              </w:rPr>
-              <w:instrText xml:space="preserve"> PAGEREF _Toc356153857 \h </w:instrText>
-            </w:r>
-            <w:r>
-              <w:rPr>
-                <w:noProof/>
-                <w:webHidden/>
-              </w:rPr>
-            </w:r>
-            <w:r>
-              <w:rPr>
-                <w:noProof/>
-                <w:webHidden/>
-              </w:rPr>
-              <w:fldChar w:fldCharType="separate"/>
-            </w:r>
-            <w:r>
-              <w:rPr>
-                <w:noProof/>
-                <w:webHidden/>
-              </w:rPr>
-              <w:t>13</w:t>
-            </w:r>
-            <w:r>
-              <w:rPr>
-                <w:noProof/>
-                <w:webHidden/>
-              </w:rPr>
-              <w:fldChar w:fldCharType="end"/>
-            </w:r>
-          </w:hyperlink>
-        </w:p>
-        <w:p>
-          <w:pPr>
-            <w:pStyle w:val="TOC2"/>
-            <w:tabs>
-              <w:tab w:val="right" w:leader="dot" w:pos="9350"/>
-            </w:tabs>
-            <w:rPr>
-              <w:rFonts w:eastAsiaTheme="minorEastAsia"/>
-              <w:noProof/>
-            </w:rPr>
-          </w:pPr>
-          <w:hyperlink w:anchor="_Toc356153858" w:history="1">
-            <w:r>
-              <w:rPr>
-                <w:rStyle w:val="Hyperlink"/>
-                <w:noProof/>
-              </w:rPr>
-              <w:t>Things to do Differently Next Time</w:t>
-            </w:r>
-            <w:r>
-              <w:rPr>
-                <w:noProof/>
-                <w:webHidden/>
-              </w:rPr>
-              <w:tab/>
-            </w:r>
-            <w:r>
-              <w:rPr>
-                <w:noProof/>
-                <w:webHidden/>
-              </w:rPr>
-              <w:fldChar w:fldCharType="begin"/>
-            </w:r>
-            <w:r>
-              <w:rPr>
-                <w:noProof/>
-                <w:webHidden/>
-              </w:rPr>
-              <w:instrText xml:space="preserve"> PAGEREF _Toc356153858 \h </w:instrText>
-            </w:r>
-            <w:r>
-              <w:rPr>
-                <w:noProof/>
-                <w:webHidden/>
-              </w:rPr>
-            </w:r>
-            <w:r>
-              <w:rPr>
-                <w:noProof/>
-                <w:webHidden/>
-              </w:rPr>
-              <w:fldChar w:fldCharType="separate"/>
-            </w:r>
-            <w:r>
-              <w:rPr>
-                <w:noProof/>
-                <w:webHidden/>
-              </w:rPr>
-              <w:t>13</w:t>
-            </w:r>
-            <w:r>
-              <w:rPr>
-                <w:noProof/>
-                <w:webHidden/>
-              </w:rPr>
-              <w:fldChar w:fldCharType="end"/>
-            </w:r>
-          </w:hyperlink>
-        </w:p>
-        <w:p>
-          <w:pPr>
-            <w:pStyle w:val="TOC2"/>
-            <w:tabs>
-              <w:tab w:val="right" w:leader="dot" w:pos="9350"/>
-            </w:tabs>
-            <w:rPr>
-              <w:rFonts w:eastAsiaTheme="minorEastAsia"/>
-              <w:noProof/>
-            </w:rPr>
-          </w:pPr>
-          <w:hyperlink w:anchor="_Toc356153859" w:history="1">
-            <w:r>
-              <w:rPr>
-                <w:rStyle w:val="Hyperlink"/>
-                <w:noProof/>
-              </w:rPr>
-              <w:t>Future Development</w:t>
-            </w:r>
-            <w:r>
-              <w:rPr>
-                <w:noProof/>
-                <w:webHidden/>
-              </w:rPr>
-              <w:tab/>
-            </w:r>
-            <w:r>
-              <w:rPr>
-                <w:noProof/>
-                <w:webHidden/>
-              </w:rPr>
-              <w:fldChar w:fldCharType="begin"/>
-            </w:r>
-            <w:r>
-              <w:rPr>
-                <w:noProof/>
-                <w:webHidden/>
-              </w:rPr>
-              <w:instrText xml:space="preserve"> PAGEREF _Toc356153859 \h </w:instrText>
-            </w:r>
-            <w:r>
-              <w:rPr>
-                <w:noProof/>
-                <w:webHidden/>
-              </w:rPr>
-            </w:r>
-            <w:r>
-              <w:rPr>
-                <w:noProof/>
-                <w:webHidden/>
-              </w:rPr>
-              <w:fldChar w:fldCharType="separate"/>
-            </w:r>
-            <w:r>
-              <w:rPr>
-                <w:noProof/>
-                <w:webHidden/>
-              </w:rPr>
-              <w:t>13</w:t>
+              <w:t>16</w:t>
             </w:r>
             <w:r>
               <w:rPr>
@@ -2369,7 +2480,7 @@
           <w:rFonts w:eastAsia="Times New Roman"/>
         </w:rPr>
       </w:pPr>
-      <w:bookmarkStart w:id="0" w:name="_Toc356153834"/>
+      <w:bookmarkStart w:id="1" w:name="_Toc356497896"/>
       <w:r>
         <w:rPr>
           <w:rFonts w:eastAsia="Times New Roman"/>
@@ -2377,17 +2488,17 @@
         <w:lastRenderedPageBreak/>
         <w:t>Project Plan</w:t>
       </w:r>
-      <w:bookmarkEnd w:id="0"/>
+      <w:bookmarkEnd w:id="1"/>
     </w:p>
     <w:p>
       <w:pPr>
         <w:pStyle w:val="Heading2"/>
       </w:pPr>
-      <w:bookmarkStart w:id="1" w:name="_Toc356153835"/>
+      <w:bookmarkStart w:id="2" w:name="_Toc356497897"/>
       <w:r>
         <w:t>Project Description</w:t>
       </w:r>
-      <w:bookmarkEnd w:id="1"/>
+      <w:bookmarkEnd w:id="2"/>
     </w:p>
     <w:p/>
     <w:p>
@@ -2406,11 +2517,11 @@
       <w:pPr>
         <w:pStyle w:val="Heading2"/>
       </w:pPr>
-      <w:bookmarkStart w:id="2" w:name="_Toc356153836"/>
+      <w:bookmarkStart w:id="3" w:name="_Toc356497898"/>
       <w:r>
         <w:t>Proposed Plan</w:t>
       </w:r>
-      <w:bookmarkEnd w:id="2"/>
+      <w:bookmarkEnd w:id="3"/>
     </w:p>
     <w:tbl>
       <w:tblPr>
@@ -3122,12 +3233,12 @@
       <w:pPr>
         <w:pStyle w:val="Heading2"/>
       </w:pPr>
-      <w:bookmarkStart w:id="3" w:name="_Toc356153837"/>
+      <w:bookmarkStart w:id="4" w:name="_Toc356497899"/>
       <w:r>
         <w:lastRenderedPageBreak/>
         <w:t>Actual</w:t>
       </w:r>
-      <w:bookmarkEnd w:id="3"/>
+      <w:bookmarkEnd w:id="4"/>
     </w:p>
     <w:p/>
     <w:tbl>
@@ -3932,11 +4043,11 @@
       <w:pPr>
         <w:pStyle w:val="Heading2"/>
       </w:pPr>
-      <w:bookmarkStart w:id="4" w:name="_Toc356153838"/>
+      <w:bookmarkStart w:id="5" w:name="_Toc356497900"/>
       <w:r>
         <w:t>Plan Comparison</w:t>
       </w:r>
-      <w:bookmarkEnd w:id="4"/>
+      <w:bookmarkEnd w:id="5"/>
     </w:p>
     <w:p/>
     <w:p>
@@ -3951,7 +4062,7 @@
           <w:rFonts w:eastAsia="Times New Roman"/>
         </w:rPr>
       </w:pPr>
-      <w:bookmarkStart w:id="5" w:name="_Toc356153839"/>
+      <w:bookmarkStart w:id="6" w:name="_Toc356497901"/>
       <w:r>
         <w:rPr>
           <w:rFonts w:eastAsia="Times New Roman"/>
@@ -3965,17 +4076,17 @@
         </w:rPr>
         <w:t>equirements</w:t>
       </w:r>
-      <w:bookmarkEnd w:id="5"/>
+      <w:bookmarkEnd w:id="6"/>
     </w:p>
     <w:p>
       <w:pPr>
         <w:pStyle w:val="Heading2"/>
       </w:pPr>
-      <w:bookmarkStart w:id="6" w:name="_Toc356153840"/>
+      <w:bookmarkStart w:id="7" w:name="_Toc356497902"/>
       <w:r>
         <w:t>Use Case Diagram</w:t>
       </w:r>
-      <w:bookmarkEnd w:id="6"/>
+      <w:bookmarkEnd w:id="7"/>
     </w:p>
     <w:p>
       <w:r>
@@ -4028,24 +4139,24 @@
       <w:pPr>
         <w:pStyle w:val="Heading2"/>
       </w:pPr>
-      <w:bookmarkStart w:id="7" w:name="_Toc356153841"/>
+      <w:bookmarkStart w:id="8" w:name="_Toc356497903"/>
       <w:r>
         <w:t>Fully Dressed Use Cases</w:t>
       </w:r>
-      <w:bookmarkEnd w:id="7"/>
+      <w:bookmarkEnd w:id="8"/>
     </w:p>
     <w:p/>
     <w:p>
       <w:pPr>
         <w:pStyle w:val="Heading1"/>
       </w:pPr>
-      <w:bookmarkStart w:id="8" w:name="_Toc354081913"/>
-      <w:bookmarkStart w:id="9" w:name="_Toc356153842"/>
+      <w:bookmarkStart w:id="9" w:name="_Toc354081913"/>
+      <w:bookmarkStart w:id="10" w:name="_Toc356497904"/>
       <w:r>
         <w:t>Manage Event</w:t>
       </w:r>
-      <w:bookmarkEnd w:id="8"/>
       <w:bookmarkEnd w:id="9"/>
+      <w:bookmarkEnd w:id="10"/>
     </w:p>
     <w:p>
       <w:r>
@@ -4211,13 +4322,13 @@
       <w:pPr>
         <w:pStyle w:val="Heading1"/>
       </w:pPr>
-      <w:bookmarkStart w:id="10" w:name="_Toc354081914"/>
-      <w:bookmarkStart w:id="11" w:name="_Toc356153843"/>
+      <w:bookmarkStart w:id="11" w:name="_Toc354081914"/>
+      <w:bookmarkStart w:id="12" w:name="_Toc356497905"/>
       <w:r>
         <w:t>Manage Wish List</w:t>
       </w:r>
-      <w:bookmarkEnd w:id="10"/>
       <w:bookmarkEnd w:id="11"/>
+      <w:bookmarkEnd w:id="12"/>
     </w:p>
     <w:p>
       <w:r>
@@ -4397,13 +4508,13 @@
       <w:pPr>
         <w:pStyle w:val="Heading1"/>
       </w:pPr>
-      <w:bookmarkStart w:id="12" w:name="_Toc354081915"/>
-      <w:bookmarkStart w:id="13" w:name="_Toc356153844"/>
+      <w:bookmarkStart w:id="13" w:name="_Toc354081915"/>
+      <w:bookmarkStart w:id="14" w:name="_Toc356497906"/>
       <w:r>
         <w:t>Send Invitations</w:t>
       </w:r>
-      <w:bookmarkEnd w:id="12"/>
       <w:bookmarkEnd w:id="13"/>
+      <w:bookmarkEnd w:id="14"/>
     </w:p>
     <w:p>
       <w:r>
@@ -4610,13 +4721,13 @@
       <w:pPr>
         <w:pStyle w:val="Heading1"/>
       </w:pPr>
-      <w:bookmarkStart w:id="14" w:name="_Toc354081916"/>
-      <w:bookmarkStart w:id="15" w:name="_Toc356153845"/>
+      <w:bookmarkStart w:id="15" w:name="_Toc354081916"/>
+      <w:bookmarkStart w:id="16" w:name="_Toc356497907"/>
       <w:r>
         <w:t>Return Attendance Response (RSVP)</w:t>
       </w:r>
-      <w:bookmarkEnd w:id="14"/>
       <w:bookmarkEnd w:id="15"/>
+      <w:bookmarkEnd w:id="16"/>
     </w:p>
     <w:p>
       <w:r>
@@ -4796,7 +4907,6 @@
           <w:rFonts w:eastAsia="Times New Roman"/>
         </w:rPr>
       </w:pPr>
-      <w:bookmarkStart w:id="16" w:name="_Toc356153846"/>
       <w:r>
         <w:rPr>
           <w:rFonts w:eastAsia="Times New Roman"/>
@@ -4811,6 +4921,7 @@
           <w:rFonts w:eastAsia="Times New Roman"/>
         </w:rPr>
       </w:pPr>
+      <w:bookmarkStart w:id="17" w:name="_Toc356497908"/>
       <w:r>
         <w:rPr>
           <w:rFonts w:eastAsia="Times New Roman"/>
@@ -4818,17 +4929,17 @@
         <w:lastRenderedPageBreak/>
         <w:t>Analysis</w:t>
       </w:r>
-      <w:bookmarkEnd w:id="16"/>
+      <w:bookmarkEnd w:id="17"/>
     </w:p>
     <w:p>
       <w:pPr>
         <w:pStyle w:val="Heading2"/>
       </w:pPr>
-      <w:bookmarkStart w:id="17" w:name="_Toc356153847"/>
+      <w:bookmarkStart w:id="18" w:name="_Toc356497909"/>
       <w:r>
         <w:t>Domain Model</w:t>
       </w:r>
-      <w:bookmarkEnd w:id="17"/>
+      <w:bookmarkEnd w:id="18"/>
     </w:p>
     <w:p/>
     <w:p>
@@ -4878,11 +4989,11 @@
       <w:pPr>
         <w:pStyle w:val="Heading2"/>
       </w:pPr>
-      <w:bookmarkStart w:id="18" w:name="_Toc356153848"/>
+      <w:bookmarkStart w:id="19" w:name="_Toc356497910"/>
       <w:r>
         <w:t>System Sequence Diagram</w:t>
       </w:r>
-      <w:bookmarkEnd w:id="18"/>
+      <w:bookmarkEnd w:id="19"/>
     </w:p>
     <w:p/>
     <w:p>
@@ -4954,7 +5065,7 @@
           <w:rFonts w:eastAsia="Times New Roman"/>
         </w:rPr>
       </w:pPr>
-      <w:bookmarkStart w:id="19" w:name="_Toc356153849"/>
+      <w:bookmarkStart w:id="20" w:name="_Toc356497911"/>
       <w:r>
         <w:rPr>
           <w:rFonts w:eastAsia="Times New Roman"/>
@@ -4962,29 +5073,21 @@
         <w:lastRenderedPageBreak/>
         <w:t>Design</w:t>
       </w:r>
-      <w:bookmarkEnd w:id="19"/>
+      <w:bookmarkEnd w:id="20"/>
     </w:p>
     <w:p>
       <w:pPr>
         <w:pStyle w:val="Heading2"/>
       </w:pPr>
-      <w:bookmarkStart w:id="20" w:name="_Toc356153850"/>
+      <w:bookmarkStart w:id="21" w:name="_Toc356497912"/>
       <w:r>
         <w:t>Class Diagram</w:t>
       </w:r>
-      <w:bookmarkEnd w:id="20"/>
-    </w:p>
-    <w:p>
-      <w:pPr>
-        <w:pStyle w:val="Heading1"/>
+      <w:bookmarkEnd w:id="21"/>
+    </w:p>
+    <w:p>
+      <w:r>
         <w:rPr>
-          <w:rFonts w:eastAsia="Times New Roman"/>
-        </w:rPr>
-      </w:pPr>
-      <w:bookmarkStart w:id="21" w:name="_Toc356153851"/>
-      <w:r>
-        <w:rPr>
-          <w:rFonts w:eastAsia="Times New Roman"/>
           <w:noProof/>
         </w:rPr>
         <w:drawing>
@@ -5046,100 +5149,165 @@
     </w:p>
     <w:p>
       <w:pPr>
+        <w:pStyle w:val="Heading2"/>
+      </w:pPr>
+      <w:bookmarkStart w:id="22" w:name="_Toc356497913"/>
+      <w:r>
+        <w:lastRenderedPageBreak/>
+        <w:t>Database Diagram</w:t>
+      </w:r>
+      <w:bookmarkEnd w:id="22"/>
+    </w:p>
+    <w:p>
+      <w:r>
+        <w:rPr>
+          <w:noProof/>
+        </w:rPr>
+        <w:drawing>
+          <wp:inline distT="0" distB="0" distL="0" distR="0" wp14:anchorId="38E587F3" wp14:editId="1CC68106">
+            <wp:extent cx="5943600" cy="3465071"/>
+            <wp:effectExtent l="0" t="0" r="0" b="2540"/>
+            <wp:docPr id="5" name="Picture 5" descr="C:\Users\bpasse.ZIROUS\Documents\GitHub\SEIS635Project\Documents\Database Relationship.png"/>
+            <wp:cNvGraphicFramePr>
+              <a:graphicFrameLocks xmlns:a="http://schemas.openxmlformats.org/drawingml/2006/main" noChangeAspect="1"/>
+            </wp:cNvGraphicFramePr>
+            <a:graphic xmlns:a="http://schemas.openxmlformats.org/drawingml/2006/main">
+              <a:graphicData uri="http://schemas.openxmlformats.org/drawingml/2006/picture">
+                <pic:pic xmlns:pic="http://schemas.openxmlformats.org/drawingml/2006/picture">
+                  <pic:nvPicPr>
+                    <pic:cNvPr id="0" name="Picture 1" descr="C:\Users\bpasse.ZIROUS\Documents\GitHub\SEIS635Project\Documents\Database Relationship.png"/>
+                    <pic:cNvPicPr>
+                      <a:picLocks noChangeAspect="1" noChangeArrowheads="1"/>
+                    </pic:cNvPicPr>
+                  </pic:nvPicPr>
+                  <pic:blipFill>
+                    <a:blip r:embed="rId14">
+                      <a:extLst>
+                        <a:ext uri="{28A0092B-C50C-407E-A947-70E740481C1C}">
+                          <a14:useLocalDpi xmlns:a14="http://schemas.microsoft.com/office/drawing/2010/main" val="0"/>
+                        </a:ext>
+                      </a:extLst>
+                    </a:blip>
+                    <a:srcRect/>
+                    <a:stretch>
+                      <a:fillRect/>
+                    </a:stretch>
+                  </pic:blipFill>
+                  <pic:spPr bwMode="auto">
+                    <a:xfrm>
+                      <a:off x="0" y="0"/>
+                      <a:ext cx="5943600" cy="3465071"/>
+                    </a:xfrm>
+                    <a:prstGeom prst="rect">
+                      <a:avLst/>
+                    </a:prstGeom>
+                    <a:noFill/>
+                    <a:ln>
+                      <a:noFill/>
+                    </a:ln>
+                  </pic:spPr>
+                </pic:pic>
+              </a:graphicData>
+            </a:graphic>
+          </wp:inline>
+        </w:drawing>
+      </w:r>
+    </w:p>
+    <w:p>
+      <w:pPr>
         <w:pStyle w:val="Heading1"/>
         <w:rPr>
           <w:rFonts w:eastAsia="Times New Roman"/>
         </w:rPr>
       </w:pPr>
-      <w:bookmarkStart w:id="22" w:name="_GoBack"/>
-      <w:bookmarkEnd w:id="22"/>
+      <w:bookmarkStart w:id="23" w:name="_Toc356497914"/>
       <w:r>
         <w:rPr>
           <w:rFonts w:eastAsia="Times New Roman"/>
         </w:rPr>
+        <w:t>Implementation</w:t>
+      </w:r>
+      <w:bookmarkEnd w:id="23"/>
+    </w:p>
+    <w:p>
+      <w:pPr>
+        <w:pStyle w:val="Heading2"/>
+      </w:pPr>
+      <w:bookmarkStart w:id="24" w:name="_Toc356497915"/>
+      <w:r>
+        <w:t>Technologies Used</w:t>
+      </w:r>
+      <w:bookmarkEnd w:id="24"/>
+    </w:p>
+    <w:p/>
+    <w:p>
+      <w:r>
+        <w:t xml:space="preserve">For requirements, analysis, and design, </w:t>
+      </w:r>
+      <w:proofErr w:type="spellStart"/>
+      <w:r>
+        <w:t>MagicDraw</w:t>
+      </w:r>
+      <w:proofErr w:type="spellEnd"/>
+      <w:r>
+        <w:t xml:space="preserve"> was the primary tool used.  </w:t>
+      </w:r>
+      <w:proofErr w:type="spellStart"/>
+      <w:r>
+        <w:t>MagicDraw</w:t>
+      </w:r>
+      <w:proofErr w:type="spellEnd"/>
+      <w:r>
+        <w:t xml:space="preserve"> definitely satisfied all of the specified needs for this project.  The tool was easy to use, especially after completing the class assignments in </w:t>
+      </w:r>
+      <w:proofErr w:type="spellStart"/>
+      <w:r>
+        <w:t>MagicDraw</w:t>
+      </w:r>
+      <w:proofErr w:type="spellEnd"/>
+      <w:r>
+        <w:t>.</w:t>
+      </w:r>
+    </w:p>
+    <w:p>
+      <w:r>
+        <w:t>When the project started, Java with Swing was the intended technology for the actual development of the application.  However, due to division of tasks between the team and prior development experience, the decision was made to switch to using Microsoft C#.  Since there was at least some experience with visual features of C# and no experience with Swing, it made sense to switch, especially since the team member with the C# experience would complete more development efforts.</w:t>
+      </w:r>
+    </w:p>
+    <w:p>
+      <w:r>
+        <w:t xml:space="preserve">The technology used for keeping documents and source code in sync was </w:t>
+      </w:r>
+      <w:proofErr w:type="spellStart"/>
+      <w:r>
+        <w:t>GitHub</w:t>
+      </w:r>
+      <w:proofErr w:type="spellEnd"/>
+      <w:r>
+        <w:t>.  More information on that is in the section Organization-Technology (</w:t>
+      </w:r>
+      <w:r>
+        <w:fldChar w:fldCharType="begin"/>
+      </w:r>
+      <w:r>
+        <w:instrText xml:space="preserve"> REF _Ref355381137 \h </w:instrText>
+      </w:r>
+      <w:r>
+        <w:fldChar w:fldCharType="separate"/>
+      </w:r>
+      <w:r>
+        <w:t>Technology</w:t>
+      </w:r>
+      <w:r>
+        <w:fldChar w:fldCharType="end"/>
+      </w:r>
+      <w:r>
+        <w:t>).</w:t>
+      </w:r>
+    </w:p>
+    <w:p>
+      <w:r>
         <w:lastRenderedPageBreak/>
-        <w:t>Implementation</w:t>
-      </w:r>
-      <w:bookmarkEnd w:id="21"/>
-    </w:p>
-    <w:p>
-      <w:pPr>
-        <w:pStyle w:val="Heading2"/>
-      </w:pPr>
-      <w:bookmarkStart w:id="23" w:name="_Toc356153852"/>
-      <w:r>
-        <w:t>Technologies Used</w:t>
-      </w:r>
-      <w:bookmarkEnd w:id="23"/>
-    </w:p>
-    <w:p/>
-    <w:p>
-      <w:r>
-        <w:t xml:space="preserve">For requirements, analysis, and design, </w:t>
-      </w:r>
-      <w:proofErr w:type="spellStart"/>
-      <w:r>
-        <w:t>MagicDraw</w:t>
-      </w:r>
-      <w:proofErr w:type="spellEnd"/>
-      <w:r>
-        <w:t xml:space="preserve"> was the primary tool used.  </w:t>
-      </w:r>
-      <w:proofErr w:type="spellStart"/>
-      <w:r>
-        <w:t>MagicDraw</w:t>
-      </w:r>
-      <w:proofErr w:type="spellEnd"/>
-      <w:r>
-        <w:t xml:space="preserve"> definitely satisfied all of the specified needs for this project.  The tool was easy to use, especially after completing the class assignments in </w:t>
-      </w:r>
-      <w:proofErr w:type="spellStart"/>
-      <w:r>
-        <w:t>MagicDraw</w:t>
-      </w:r>
-      <w:proofErr w:type="spellEnd"/>
-      <w:r>
-        <w:t>.</w:t>
-      </w:r>
-    </w:p>
-    <w:p>
-      <w:r>
-        <w:t>When the project started, Java with Swing was the intended technology for the actual development of the application.  However, due to division of tasks between the team and prior development experience, the decision was made to switch to using Microsoft C#.  Since there was at least some experience with visual features of C# and no experience with Swing, it made sense to switch, especially since the team member with the C# experience would complete more development efforts.</w:t>
-      </w:r>
-    </w:p>
-    <w:p>
-      <w:r>
-        <w:t xml:space="preserve">The technology used for keeping documents and source code in sync was </w:t>
-      </w:r>
-      <w:proofErr w:type="spellStart"/>
-      <w:r>
-        <w:t>GitHub</w:t>
-      </w:r>
-      <w:proofErr w:type="spellEnd"/>
-      <w:r>
-        <w:t>.  More information on that is in the section Organization-Technology (</w:t>
-      </w:r>
-      <w:r>
-        <w:fldChar w:fldCharType="begin"/>
-      </w:r>
-      <w:r>
-        <w:instrText xml:space="preserve"> REF _Ref355381137 \h </w:instrText>
-      </w:r>
-      <w:r>
-        <w:fldChar w:fldCharType="separate"/>
-      </w:r>
-      <w:r>
-        <w:t>Technology</w:t>
-      </w:r>
-      <w:r>
-        <w:fldChar w:fldCharType="end"/>
-      </w:r>
-      <w:r>
-        <w:t>).</w:t>
-      </w:r>
-    </w:p>
-    <w:p>
-      <w:r>
         <w:t>Since C# was the primary programming language used for the implemented, Visual Studio was the IDE utilized for the development.  Visual Studio turned out to provide a relatively easy methodology for creating the GUI necessary, including tying actions to the implementation.  In addition, the quick simulation of the application at any time proved to be very useful.</w:t>
       </w:r>
     </w:p>
@@ -5150,14 +5318,14 @@
           <w:rFonts w:eastAsia="Times New Roman"/>
         </w:rPr>
       </w:pPr>
-      <w:bookmarkStart w:id="24" w:name="_Toc356153853"/>
+      <w:bookmarkStart w:id="25" w:name="_Toc356497916"/>
       <w:r>
         <w:rPr>
           <w:rFonts w:eastAsia="Times New Roman"/>
         </w:rPr>
         <w:t>Organization</w:t>
       </w:r>
-      <w:bookmarkEnd w:id="24"/>
+      <w:bookmarkEnd w:id="25"/>
     </w:p>
     <w:p/>
     <w:p>
@@ -5181,15 +5349,7 @@
       </w:r>
       <w:proofErr w:type="spellEnd"/>
       <w:r>
-        <w:t xml:space="preserve"> allowed the team members to see what the other person was doing.  For division of responsibilities</w:t>
-      </w:r>
-      <w:proofErr w:type="gramStart"/>
-      <w:r>
-        <w:t>, both</w:t>
-      </w:r>
-      <w:proofErr w:type="gramEnd"/>
-      <w:r>
-        <w:t xml:space="preserve"> team members worked collaboratively on the requirements, Ben was the lead on the analysis and design, and Ross was the lead developer.  By no means did either team member complete all tasks by himself, as both provided plenty of input and production in all phases.</w:t>
+        <w:t xml:space="preserve"> allowed the team members to see what the other person was doing.  For division of responsibilities, both team members worked collaboratively on the requirements, Ben was the lead on the analysis and design, and Ross was the lead developer.  By no means did either team member complete all tasks by himself, as both provided plenty of input and production in all phases.</w:t>
       </w:r>
       <w:r>
         <w:t xml:space="preserve">  In addition, dividing up the tasks like this actually proved to be more effective since a team member could take the lead and make most decisions without having to discuss at length about each minor detail.</w:t>
@@ -5202,115 +5362,99 @@
           <w:rFonts w:eastAsia="Times New Roman"/>
         </w:rPr>
       </w:pPr>
-      <w:bookmarkStart w:id="25" w:name="_Toc356153854"/>
+      <w:bookmarkStart w:id="26" w:name="_Toc356497917"/>
       <w:r>
         <w:rPr>
           <w:rFonts w:eastAsia="Times New Roman"/>
         </w:rPr>
+        <w:t>Communication and Staying in Sync</w:t>
+      </w:r>
+      <w:bookmarkEnd w:id="26"/>
+    </w:p>
+    <w:p>
+      <w:pPr>
+        <w:pStyle w:val="Heading2"/>
+      </w:pPr>
+      <w:bookmarkStart w:id="27" w:name="_Ref355381137"/>
+      <w:bookmarkStart w:id="28" w:name="_Toc356497918"/>
+      <w:r>
+        <w:t>Technology</w:t>
+      </w:r>
+      <w:bookmarkEnd w:id="27"/>
+      <w:bookmarkEnd w:id="28"/>
+    </w:p>
+    <w:p/>
+    <w:p>
+      <w:proofErr w:type="spellStart"/>
+      <w:r>
+        <w:t>GitHub</w:t>
+      </w:r>
+      <w:proofErr w:type="spellEnd"/>
+      <w:r>
+        <w:t xml:space="preserve"> was used to keep artifacts and source code in sync.  There was some experience with </w:t>
+      </w:r>
+      <w:proofErr w:type="spellStart"/>
+      <w:r>
+        <w:t>Git</w:t>
+      </w:r>
+      <w:proofErr w:type="spellEnd"/>
+      <w:r>
+        <w:t xml:space="preserve"> and </w:t>
+      </w:r>
+      <w:proofErr w:type="spellStart"/>
+      <w:r>
+        <w:t>GitHub</w:t>
+      </w:r>
+      <w:proofErr w:type="spellEnd"/>
+      <w:r>
+        <w:t xml:space="preserve"> before this project started, so there was not a large learning curve.  However, using the </w:t>
+      </w:r>
+      <w:proofErr w:type="spellStart"/>
+      <w:r>
+        <w:t>GitHub</w:t>
+      </w:r>
+      <w:proofErr w:type="spellEnd"/>
+      <w:r>
+        <w:t xml:space="preserve"> client locally did provide some challenges as the merge tool was not good at all.  Because creating a GUI in Visual Studio can indirectly create a lot of data behind the scenes, merges can end up being very difficult to perform.  Thus, there was some copying and emailing of files done so that the merge could be done locally using different merge tools instead of the tool provided by </w:t>
+      </w:r>
+      <w:proofErr w:type="spellStart"/>
+      <w:r>
+        <w:t>GitHub</w:t>
+      </w:r>
+      <w:proofErr w:type="spellEnd"/>
+      <w:r>
+        <w:t>.</w:t>
+      </w:r>
+    </w:p>
+    <w:p>
+      <w:r>
+        <w:t xml:space="preserve">Besides </w:t>
+      </w:r>
+      <w:proofErr w:type="spellStart"/>
+      <w:r>
+        <w:t>GitHub</w:t>
+      </w:r>
+      <w:proofErr w:type="spellEnd"/>
+      <w:r>
+        <w:t xml:space="preserve">, we used Gmail for staying in sync throughout the project.  We only needed to meet outside of class briefly due to the separation of tasks.  </w:t>
+      </w:r>
+    </w:p>
+    <w:p/>
+    <w:p>
+      <w:pPr>
+        <w:pStyle w:val="Heading2"/>
+      </w:pPr>
+      <w:bookmarkStart w:id="29" w:name="_Toc356497919"/>
+      <w:r>
         <w:lastRenderedPageBreak/>
-        <w:t>Communication and Staying in Sync</w:t>
-      </w:r>
-      <w:bookmarkEnd w:id="25"/>
-    </w:p>
-    <w:p>
-      <w:pPr>
-        <w:pStyle w:val="Heading2"/>
-      </w:pPr>
-      <w:bookmarkStart w:id="26" w:name="_Ref355381137"/>
-      <w:bookmarkStart w:id="27" w:name="_Toc356153855"/>
-      <w:r>
-        <w:t>Technology</w:t>
-      </w:r>
-      <w:bookmarkEnd w:id="26"/>
-      <w:bookmarkEnd w:id="27"/>
+        <w:t>Strategy</w:t>
+      </w:r>
+      <w:bookmarkEnd w:id="29"/>
     </w:p>
     <w:p/>
     <w:p>
-      <w:proofErr w:type="spellStart"/>
-      <w:r>
-        <w:t>GitHub</w:t>
-      </w:r>
-      <w:proofErr w:type="spellEnd"/>
-      <w:r>
-        <w:t xml:space="preserve"> was used to keep artifacts and source code in sync.  There was some experience with </w:t>
-      </w:r>
-      <w:proofErr w:type="spellStart"/>
-      <w:r>
-        <w:t>Git</w:t>
-      </w:r>
-      <w:proofErr w:type="spellEnd"/>
-      <w:r>
-        <w:t xml:space="preserve"> and </w:t>
-      </w:r>
-      <w:proofErr w:type="spellStart"/>
-      <w:r>
-        <w:t>GitHub</w:t>
-      </w:r>
-      <w:proofErr w:type="spellEnd"/>
-      <w:r>
-        <w:t xml:space="preserve"> before this project started, so there was not a large learning curve.  However, using the </w:t>
-      </w:r>
-      <w:proofErr w:type="spellStart"/>
-      <w:r>
-        <w:t>GitHub</w:t>
-      </w:r>
-      <w:proofErr w:type="spellEnd"/>
-      <w:r>
-        <w:t xml:space="preserve"> client locally did provide some </w:t>
-      </w:r>
-      <w:proofErr w:type="gramStart"/>
-      <w:r>
-        <w:t>challenges</w:t>
-      </w:r>
-      <w:proofErr w:type="gramEnd"/>
-      <w:r>
-        <w:t xml:space="preserve"> as the merge tool was not good at all.  Because creating a GUI in Visual Studio can indirectly create a lot of data behind the scenes, merges can end up being very difficult to perform.  Thus, there was some copying and emailing of files done so that the merge could be done locally using different merge tools instead of the tool provided by </w:t>
-      </w:r>
-      <w:proofErr w:type="spellStart"/>
-      <w:r>
-        <w:t>GitHub</w:t>
-      </w:r>
-      <w:proofErr w:type="spellEnd"/>
-      <w:r>
-        <w:t>.</w:t>
-      </w:r>
-    </w:p>
-    <w:p>
-      <w:r>
-        <w:t xml:space="preserve">Besides </w:t>
-      </w:r>
-      <w:proofErr w:type="spellStart"/>
-      <w:r>
-        <w:t>GitHub</w:t>
-      </w:r>
-      <w:proofErr w:type="spellEnd"/>
-      <w:r>
-        <w:t xml:space="preserve">, we used Gmail for staying in sync throughout the project.  We only needed to meet outside of class briefly due to the separation of tasks.  </w:t>
-      </w:r>
-    </w:p>
-    <w:p/>
-    <w:p>
-      <w:pPr>
-        <w:pStyle w:val="Heading2"/>
-      </w:pPr>
-      <w:bookmarkStart w:id="28" w:name="_Toc356153856"/>
-      <w:r>
-        <w:t>Strategy</w:t>
-      </w:r>
-      <w:bookmarkEnd w:id="28"/>
-    </w:p>
-    <w:p/>
-    <w:p>
-      <w:r>
-        <w:t xml:space="preserve">The strategy for staying in sync was to communicate often through email and to clearly comment what changes were made in the documents and source code.  In addition, the time allowed in class for team project work was greatly appreciated and utilized, which allowed for the team members to not have </w:t>
-      </w:r>
-      <w:proofErr w:type="gramStart"/>
-      <w:r>
-        <w:t>to meet</w:t>
-      </w:r>
-      <w:proofErr w:type="gramEnd"/>
-      <w:r>
-        <w:t xml:space="preserve"> outside of class.</w:t>
+      <w:r>
+        <w:t>The strategy for staying in sync was to communicate often through email and to clearly comment what changes were made in the documents and source code.  In addition, the time allowed in class for team project work was greatly appreciated and utilized, which allowed for the team members to not have to meet outside of class.</w:t>
       </w:r>
     </w:p>
     <w:p>
@@ -5320,7 +5464,6 @@
           <w:rFonts w:eastAsia="Times New Roman"/>
         </w:rPr>
       </w:pPr>
-      <w:bookmarkStart w:id="29" w:name="_Toc356153857"/>
       <w:r>
         <w:rPr>
           <w:rFonts w:eastAsia="Times New Roman"/>
@@ -5335,6 +5478,7 @@
           <w:rFonts w:eastAsia="Times New Roman"/>
         </w:rPr>
       </w:pPr>
+      <w:bookmarkStart w:id="30" w:name="_Toc356497920"/>
       <w:r>
         <w:rPr>
           <w:rFonts w:eastAsia="Times New Roman"/>
@@ -5342,18 +5486,18 @@
         <w:lastRenderedPageBreak/>
         <w:t>Lessons Learned</w:t>
       </w:r>
-      <w:bookmarkEnd w:id="29"/>
+      <w:bookmarkEnd w:id="30"/>
     </w:p>
     <w:p/>
     <w:p>
       <w:pPr>
         <w:pStyle w:val="Heading2"/>
       </w:pPr>
-      <w:bookmarkStart w:id="30" w:name="_Toc356153858"/>
+      <w:bookmarkStart w:id="31" w:name="_Toc356497921"/>
       <w:r>
         <w:t>Things to do Differently Next Time</w:t>
       </w:r>
-      <w:bookmarkEnd w:id="30"/>
+      <w:bookmarkEnd w:id="31"/>
     </w:p>
     <w:p/>
     <w:p>
@@ -5368,11 +5512,11 @@
       <w:pPr>
         <w:pStyle w:val="Heading2"/>
       </w:pPr>
-      <w:bookmarkStart w:id="31" w:name="_Toc356153859"/>
+      <w:bookmarkStart w:id="32" w:name="_Toc356497922"/>
       <w:r>
         <w:t>Future Development</w:t>
       </w:r>
-      <w:bookmarkEnd w:id="31"/>
+      <w:bookmarkEnd w:id="32"/>
     </w:p>
     <w:p/>
     <w:p>
@@ -5386,20 +5530,12 @@
         <w:t>list</w:t>
       </w:r>
       <w:r>
-        <w:t xml:space="preserve">, instead of having to go investigate and search for the item at stores </w:t>
-      </w:r>
-      <w:proofErr w:type="gramStart"/>
-      <w:r>
-        <w:t>themselves</w:t>
-      </w:r>
-      <w:proofErr w:type="gramEnd"/>
-      <w:r>
-        <w:t>.  This change and others would provide a much more seamless flow to the application so that users would feel as though they’re searching and ordering from a virtual registry at a store.</w:t>
+        <w:t>, instead of having to go investigate and search for the item at stores themselves.  This change and others would provide a much more seamless flow to the application so that users would feel as though they’re searching and ordering from a virtual registry at a store.</w:t>
       </w:r>
     </w:p>
     <w:sectPr>
-      <w:headerReference w:type="default" r:id="rId14"/>
-      <w:footerReference w:type="default" r:id="rId15"/>
+      <w:headerReference w:type="default" r:id="rId15"/>
+      <w:footerReference w:type="default" r:id="rId16"/>
       <w:pgSz w:w="12240" w:h="15840"/>
       <w:pgMar w:top="1440" w:right="1440" w:bottom="1440" w:left="1440" w:header="720" w:footer="720" w:gutter="0"/>
       <w:pgNumType w:start="0"/>
@@ -5412,7 +5548,7 @@
 </file>
 
 <file path=word/endnotes.xml><?xml version="1.0" encoding="utf-8"?>
-<w:endnotes xmlns:wpc="http://schemas.microsoft.com/office/word/2010/wordprocessingCanvas" xmlns:mo="http://schemas.microsoft.com/office/mac/office/2008/main" xmlns:mc="http://schemas.openxmlformats.org/markup-compatibility/2006" xmlns:mv="urn:schemas-microsoft-com:mac:vml" xmlns:o="urn:schemas-microsoft-com:office:office" xmlns:r="http://schemas.openxmlformats.org/officeDocument/2006/relationships" xmlns:m="http://schemas.openxmlformats.org/officeDocument/2006/math" xmlns:v="urn:schemas-microsoft-com:vml" xmlns:wp14="http://schemas.microsoft.com/office/word/2010/wordprocessingDrawing" xmlns:wp="http://schemas.openxmlformats.org/drawingml/2006/wordprocessingDrawing" xmlns:w10="urn:schemas-microsoft-com:office:word" xmlns:w="http://schemas.openxmlformats.org/wordprocessingml/2006/main" xmlns:w14="http://schemas.microsoft.com/office/word/2010/wordml" xmlns:wpg="http://schemas.microsoft.com/office/word/2010/wordprocessingGroup" xmlns:wpi="http://schemas.microsoft.com/office/word/2010/wordprocessingInk" xmlns:wne="http://schemas.microsoft.com/office/word/2006/wordml" xmlns:wps="http://schemas.microsoft.com/office/word/2010/wordprocessingShape" mc:Ignorable="w14 wp14">
+<w:endnotes xmlns:wpc="http://schemas.microsoft.com/office/word/2010/wordprocessingCanvas" xmlns:mc="http://schemas.openxmlformats.org/markup-compatibility/2006" xmlns:o="urn:schemas-microsoft-com:office:office" xmlns:r="http://schemas.openxmlformats.org/officeDocument/2006/relationships" xmlns:m="http://schemas.openxmlformats.org/officeDocument/2006/math" xmlns:v="urn:schemas-microsoft-com:vml" xmlns:wp14="http://schemas.microsoft.com/office/word/2010/wordprocessingDrawing" xmlns:wp="http://schemas.openxmlformats.org/drawingml/2006/wordprocessingDrawing" xmlns:w10="urn:schemas-microsoft-com:office:word" xmlns:w="http://schemas.openxmlformats.org/wordprocessingml/2006/main" xmlns:w14="http://schemas.microsoft.com/office/word/2010/wordml" xmlns:wpg="http://schemas.microsoft.com/office/word/2010/wordprocessingGroup" xmlns:wpi="http://schemas.microsoft.com/office/word/2010/wordprocessingInk" xmlns:wne="http://schemas.microsoft.com/office/word/2006/wordml" xmlns:wps="http://schemas.microsoft.com/office/word/2010/wordprocessingShape" mc:Ignorable="w14 wp14">
   <w:endnote w:type="separator" w:id="-1">
     <w:p>
       <w:pPr>
@@ -5437,7 +5573,7 @@
 </file>
 
 <file path=word/footer1.xml><?xml version="1.0" encoding="utf-8"?>
-<w:ftr xmlns:wpc="http://schemas.microsoft.com/office/word/2010/wordprocessingCanvas" xmlns:mo="http://schemas.microsoft.com/office/mac/office/2008/main" xmlns:mc="http://schemas.openxmlformats.org/markup-compatibility/2006" xmlns:mv="urn:schemas-microsoft-com:mac:vml" xmlns:o="urn:schemas-microsoft-com:office:office" xmlns:r="http://schemas.openxmlformats.org/officeDocument/2006/relationships" xmlns:m="http://schemas.openxmlformats.org/officeDocument/2006/math" xmlns:v="urn:schemas-microsoft-com:vml" xmlns:wp14="http://schemas.microsoft.com/office/word/2010/wordprocessingDrawing" xmlns:wp="http://schemas.openxmlformats.org/drawingml/2006/wordprocessingDrawing" xmlns:w10="urn:schemas-microsoft-com:office:word" xmlns:w="http://schemas.openxmlformats.org/wordprocessingml/2006/main" xmlns:w14="http://schemas.microsoft.com/office/word/2010/wordml" xmlns:wpg="http://schemas.microsoft.com/office/word/2010/wordprocessingGroup" xmlns:wpi="http://schemas.microsoft.com/office/word/2010/wordprocessingInk" xmlns:wne="http://schemas.microsoft.com/office/word/2006/wordml" xmlns:wps="http://schemas.microsoft.com/office/word/2010/wordprocessingShape" mc:Ignorable="w14 wp14">
+<w:ftr xmlns:wpc="http://schemas.microsoft.com/office/word/2010/wordprocessingCanvas" xmlns:mc="http://schemas.openxmlformats.org/markup-compatibility/2006" xmlns:o="urn:schemas-microsoft-com:office:office" xmlns:r="http://schemas.openxmlformats.org/officeDocument/2006/relationships" xmlns:m="http://schemas.openxmlformats.org/officeDocument/2006/math" xmlns:v="urn:schemas-microsoft-com:vml" xmlns:wp14="http://schemas.microsoft.com/office/word/2010/wordprocessingDrawing" xmlns:wp="http://schemas.openxmlformats.org/drawingml/2006/wordprocessingDrawing" xmlns:w10="urn:schemas-microsoft-com:office:word" xmlns:w="http://schemas.openxmlformats.org/wordprocessingml/2006/main" xmlns:w14="http://schemas.microsoft.com/office/word/2010/wordml" xmlns:wpg="http://schemas.microsoft.com/office/word/2010/wordprocessingGroup" xmlns:wpi="http://schemas.microsoft.com/office/word/2010/wordprocessingInk" xmlns:wne="http://schemas.microsoft.com/office/word/2006/wordml" xmlns:wps="http://schemas.microsoft.com/office/word/2010/wordprocessingShape" mc:Ignorable="w14 wp14">
   <w:sdt>
     <w:sdtPr>
       <w:id w:val="1757942394"/>
@@ -5491,7 +5627,7 @@
 </file>
 
 <file path=word/footnotes.xml><?xml version="1.0" encoding="utf-8"?>
-<w:footnotes xmlns:wpc="http://schemas.microsoft.com/office/word/2010/wordprocessingCanvas" xmlns:mo="http://schemas.microsoft.com/office/mac/office/2008/main" xmlns:mc="http://schemas.openxmlformats.org/markup-compatibility/2006" xmlns:mv="urn:schemas-microsoft-com:mac:vml" xmlns:o="urn:schemas-microsoft-com:office:office" xmlns:r="http://schemas.openxmlformats.org/officeDocument/2006/relationships" xmlns:m="http://schemas.openxmlformats.org/officeDocument/2006/math" xmlns:v="urn:schemas-microsoft-com:vml" xmlns:wp14="http://schemas.microsoft.com/office/word/2010/wordprocessingDrawing" xmlns:wp="http://schemas.openxmlformats.org/drawingml/2006/wordprocessingDrawing" xmlns:w10="urn:schemas-microsoft-com:office:word" xmlns:w="http://schemas.openxmlformats.org/wordprocessingml/2006/main" xmlns:w14="http://schemas.microsoft.com/office/word/2010/wordml" xmlns:wpg="http://schemas.microsoft.com/office/word/2010/wordprocessingGroup" xmlns:wpi="http://schemas.microsoft.com/office/word/2010/wordprocessingInk" xmlns:wne="http://schemas.microsoft.com/office/word/2006/wordml" xmlns:wps="http://schemas.microsoft.com/office/word/2010/wordprocessingShape" mc:Ignorable="w14 wp14">
+<w:footnotes xmlns:wpc="http://schemas.microsoft.com/office/word/2010/wordprocessingCanvas" xmlns:mc="http://schemas.openxmlformats.org/markup-compatibility/2006" xmlns:o="urn:schemas-microsoft-com:office:office" xmlns:r="http://schemas.openxmlformats.org/officeDocument/2006/relationships" xmlns:m="http://schemas.openxmlformats.org/officeDocument/2006/math" xmlns:v="urn:schemas-microsoft-com:vml" xmlns:wp14="http://schemas.microsoft.com/office/word/2010/wordprocessingDrawing" xmlns:wp="http://schemas.openxmlformats.org/drawingml/2006/wordprocessingDrawing" xmlns:w10="urn:schemas-microsoft-com:office:word" xmlns:w="http://schemas.openxmlformats.org/wordprocessingml/2006/main" xmlns:w14="http://schemas.microsoft.com/office/word/2010/wordml" xmlns:wpg="http://schemas.microsoft.com/office/word/2010/wordprocessingGroup" xmlns:wpi="http://schemas.microsoft.com/office/word/2010/wordprocessingInk" xmlns:wne="http://schemas.microsoft.com/office/word/2006/wordml" xmlns:wps="http://schemas.microsoft.com/office/word/2010/wordprocessingShape" mc:Ignorable="w14 wp14">
   <w:footnote w:type="separator" w:id="-1">
     <w:p>
       <w:pPr>
@@ -5516,7 +5652,7 @@
 </file>
 
 <file path=word/header1.xml><?xml version="1.0" encoding="utf-8"?>
-<w:hdr xmlns:wpc="http://schemas.microsoft.com/office/word/2010/wordprocessingCanvas" xmlns:mo="http://schemas.microsoft.com/office/mac/office/2008/main" xmlns:mc="http://schemas.openxmlformats.org/markup-compatibility/2006" xmlns:mv="urn:schemas-microsoft-com:mac:vml" xmlns:o="urn:schemas-microsoft-com:office:office" xmlns:r="http://schemas.openxmlformats.org/officeDocument/2006/relationships" xmlns:m="http://schemas.openxmlformats.org/officeDocument/2006/math" xmlns:v="urn:schemas-microsoft-com:vml" xmlns:wp14="http://schemas.microsoft.com/office/word/2010/wordprocessingDrawing" xmlns:wp="http://schemas.openxmlformats.org/drawingml/2006/wordprocessingDrawing" xmlns:w10="urn:schemas-microsoft-com:office:word" xmlns:w="http://schemas.openxmlformats.org/wordprocessingml/2006/main" xmlns:w14="http://schemas.microsoft.com/office/word/2010/wordml" xmlns:wpg="http://schemas.microsoft.com/office/word/2010/wordprocessingGroup" xmlns:wpi="http://schemas.microsoft.com/office/word/2010/wordprocessingInk" xmlns:wne="http://schemas.microsoft.com/office/word/2006/wordml" xmlns:wps="http://schemas.microsoft.com/office/word/2010/wordprocessingShape" mc:Ignorable="w14 wp14">
+<w:hdr xmlns:wpc="http://schemas.microsoft.com/office/word/2010/wordprocessingCanvas" xmlns:mc="http://schemas.openxmlformats.org/markup-compatibility/2006" xmlns:o="urn:schemas-microsoft-com:office:office" xmlns:r="http://schemas.openxmlformats.org/officeDocument/2006/relationships" xmlns:m="http://schemas.openxmlformats.org/officeDocument/2006/math" xmlns:v="urn:schemas-microsoft-com:vml" xmlns:wp14="http://schemas.microsoft.com/office/word/2010/wordprocessingDrawing" xmlns:wp="http://schemas.openxmlformats.org/drawingml/2006/wordprocessingDrawing" xmlns:w10="urn:schemas-microsoft-com:office:word" xmlns:w="http://schemas.openxmlformats.org/wordprocessingml/2006/main" xmlns:w14="http://schemas.microsoft.com/office/word/2010/wordml" xmlns:wpg="http://schemas.microsoft.com/office/word/2010/wordprocessingGroup" xmlns:wpi="http://schemas.microsoft.com/office/word/2010/wordprocessingInk" xmlns:wne="http://schemas.microsoft.com/office/word/2006/wordml" xmlns:wps="http://schemas.microsoft.com/office/word/2010/wordprocessingShape" mc:Ignorable="w14 wp14">
   <w:p>
     <w:pPr>
       <w:pStyle w:val="Header"/>
@@ -5535,7 +5671,7 @@
       <w:rPr>
         <w:noProof/>
       </w:rPr>
-      <w:t>5/14/2013</w:t>
+      <w:t>5/16/2013</w:t>
     </w:r>
     <w:r>
       <w:fldChar w:fldCharType="end"/>
@@ -5545,7 +5681,7 @@
 </file>
 
 <file path=word/numbering.xml><?xml version="1.0" encoding="utf-8"?>
-<w:numbering xmlns:wpc="http://schemas.microsoft.com/office/word/2010/wordprocessingCanvas" xmlns:mo="http://schemas.microsoft.com/office/mac/office/2008/main" xmlns:mc="http://schemas.openxmlformats.org/markup-compatibility/2006" xmlns:mv="urn:schemas-microsoft-com:mac:vml" xmlns:o="urn:schemas-microsoft-com:office:office" xmlns:r="http://schemas.openxmlformats.org/officeDocument/2006/relationships" xmlns:m="http://schemas.openxmlformats.org/officeDocument/2006/math" xmlns:v="urn:schemas-microsoft-com:vml" xmlns:wp14="http://schemas.microsoft.com/office/word/2010/wordprocessingDrawing" xmlns:wp="http://schemas.openxmlformats.org/drawingml/2006/wordprocessingDrawing" xmlns:w10="urn:schemas-microsoft-com:office:word" xmlns:w="http://schemas.openxmlformats.org/wordprocessingml/2006/main" xmlns:w14="http://schemas.microsoft.com/office/word/2010/wordml" xmlns:wpg="http://schemas.microsoft.com/office/word/2010/wordprocessingGroup" xmlns:wpi="http://schemas.microsoft.com/office/word/2010/wordprocessingInk" xmlns:wne="http://schemas.microsoft.com/office/word/2006/wordml" xmlns:wps="http://schemas.microsoft.com/office/word/2010/wordprocessingShape" mc:Ignorable="w14 wp14">
+<w:numbering xmlns:wpc="http://schemas.microsoft.com/office/word/2010/wordprocessingCanvas" xmlns:mc="http://schemas.openxmlformats.org/markup-compatibility/2006" xmlns:o="urn:schemas-microsoft-com:office:office" xmlns:r="http://schemas.openxmlformats.org/officeDocument/2006/relationships" xmlns:m="http://schemas.openxmlformats.org/officeDocument/2006/math" xmlns:v="urn:schemas-microsoft-com:vml" xmlns:wp14="http://schemas.microsoft.com/office/word/2010/wordprocessingDrawing" xmlns:wp="http://schemas.openxmlformats.org/drawingml/2006/wordprocessingDrawing" xmlns:w10="urn:schemas-microsoft-com:office:word" xmlns:w="http://schemas.openxmlformats.org/wordprocessingml/2006/main" xmlns:w14="http://schemas.microsoft.com/office/word/2010/wordml" xmlns:wpg="http://schemas.microsoft.com/office/word/2010/wordprocessingGroup" xmlns:wpi="http://schemas.microsoft.com/office/word/2010/wordprocessingInk" xmlns:wne="http://schemas.microsoft.com/office/word/2006/wordml" xmlns:wps="http://schemas.microsoft.com/office/word/2010/wordprocessingShape" mc:Ignorable="w14 wp14">
   <w:abstractNum w:abstractNumId="0">
     <w:nsid w:val="053F6203"/>
     <w:multiLevelType w:val="hybridMultilevel"/>
@@ -7038,7 +7174,7 @@
       </w:pPr>
     </w:pPrDefault>
   </w:docDefaults>
-  <w:latentStyles w:defLockedState="0" w:defUIPriority="99" w:defSemiHidden="1" w:defUnhideWhenUsed="1" w:defQFormat="0" w:count="276">
+  <w:latentStyles w:defLockedState="0" w:defUIPriority="99" w:defSemiHidden="1" w:defUnhideWhenUsed="1" w:defQFormat="0" w:count="267">
     <w:lsdException w:name="Normal" w:semiHidden="0" w:uiPriority="0" w:unhideWhenUsed="0" w:qFormat="1"/>
     <w:lsdException w:name="heading 1" w:semiHidden="0" w:uiPriority="9" w:unhideWhenUsed="0" w:qFormat="1"/>
     <w:lsdException w:name="heading 2" w:uiPriority="9" w:qFormat="1"/>
@@ -7491,7 +7627,7 @@
 </file>
 
 <file path=word/stylesWithEffects.xml><?xml version="1.0" encoding="utf-8"?>
-<w:styles xmlns:wpc="http://schemas.microsoft.com/office/word/2010/wordprocessingCanvas" xmlns:mo="http://schemas.microsoft.com/office/mac/office/2008/main" xmlns:mc="http://schemas.openxmlformats.org/markup-compatibility/2006" xmlns:mv="urn:schemas-microsoft-com:mac:vml" xmlns:o="urn:schemas-microsoft-com:office:office" xmlns:r="http://schemas.openxmlformats.org/officeDocument/2006/relationships" xmlns:m="http://schemas.openxmlformats.org/officeDocument/2006/math" xmlns:v="urn:schemas-microsoft-com:vml" xmlns:wp14="http://schemas.microsoft.com/office/word/2010/wordprocessingDrawing" xmlns:wp="http://schemas.openxmlformats.org/drawingml/2006/wordprocessingDrawing" xmlns:w10="urn:schemas-microsoft-com:office:word" xmlns:w="http://schemas.openxmlformats.org/wordprocessingml/2006/main" xmlns:w14="http://schemas.microsoft.com/office/word/2010/wordml" xmlns:wpg="http://schemas.microsoft.com/office/word/2010/wordprocessingGroup" xmlns:wpi="http://schemas.microsoft.com/office/word/2010/wordprocessingInk" xmlns:wne="http://schemas.microsoft.com/office/word/2006/wordml" xmlns:wps="http://schemas.microsoft.com/office/word/2010/wordprocessingShape" mc:Ignorable="w14 wp14">
+<w:styles xmlns:wpc="http://schemas.microsoft.com/office/word/2010/wordprocessingCanvas" xmlns:mc="http://schemas.openxmlformats.org/markup-compatibility/2006" xmlns:o="urn:schemas-microsoft-com:office:office" xmlns:r="http://schemas.openxmlformats.org/officeDocument/2006/relationships" xmlns:m="http://schemas.openxmlformats.org/officeDocument/2006/math" xmlns:v="urn:schemas-microsoft-com:vml" xmlns:wp14="http://schemas.microsoft.com/office/word/2010/wordprocessingDrawing" xmlns:wp="http://schemas.openxmlformats.org/drawingml/2006/wordprocessingDrawing" xmlns:w10="urn:schemas-microsoft-com:office:word" xmlns:w="http://schemas.openxmlformats.org/wordprocessingml/2006/main" xmlns:w14="http://schemas.microsoft.com/office/word/2010/wordml" xmlns:wpg="http://schemas.microsoft.com/office/word/2010/wordprocessingGroup" xmlns:wpi="http://schemas.microsoft.com/office/word/2010/wordprocessingInk" xmlns:wne="http://schemas.microsoft.com/office/word/2006/wordml" xmlns:wps="http://schemas.microsoft.com/office/word/2010/wordprocessingShape" mc:Ignorable="w14 wp14">
   <w:docDefaults>
     <w:rPrDefault>
       <w:rPr>
@@ -7507,7 +7643,7 @@
       </w:pPr>
     </w:pPrDefault>
   </w:docDefaults>
-  <w:latentStyles w:defLockedState="0" w:defUIPriority="99" w:defSemiHidden="1" w:defUnhideWhenUsed="1" w:defQFormat="0" w:count="276">
+  <w:latentStyles w:defLockedState="0" w:defUIPriority="99" w:defSemiHidden="1" w:defUnhideWhenUsed="1" w:defQFormat="0" w:count="267">
     <w:lsdException w:name="Normal" w:semiHidden="0" w:uiPriority="0" w:unhideWhenUsed="0" w:qFormat="1"/>
     <w:lsdException w:name="heading 1" w:semiHidden="0" w:uiPriority="9" w:unhideWhenUsed="0" w:qFormat="1"/>
     <w:lsdException w:name="heading 2" w:uiPriority="9" w:qFormat="1"/>
@@ -8268,7 +8404,7 @@
 </file>
 
 <file path=customXml/itemProps2.xml><?xml version="1.0" encoding="utf-8"?>
-<ds:datastoreItem xmlns:ds="http://schemas.openxmlformats.org/officeDocument/2006/customXml" ds:itemID="{AA969CAF-ADEF-B242-AACE-F163D949FE74}">
+<ds:datastoreItem xmlns:ds="http://schemas.openxmlformats.org/officeDocument/2006/customXml" ds:itemID="{85332549-2EB2-46B8-9679-2F47E3C10A6F}">
   <ds:schemaRefs>
     <ds:schemaRef ds:uri="http://schemas.openxmlformats.org/officeDocument/2006/bibliography"/>
   </ds:schemaRefs>

</xml_diff>